<commit_message>
EBEGU-595  Complete Implementation erste/zweite Mahnung inkl. Test
</commit_message>
<xml_diff>
--- a/ebegu-server/src/main/resources/vorlagen/1_Mahnung.docx
+++ b/ebegu-server/src/main/resources/vorlagen/1_Mahnung.docx
@@ -70,13 +70,23 @@
                 <w:sz w:val="20"/>
               </w:rPr>
             </w:pPr>
+            <w:proofErr w:type="spellStart"/>
             <w:r>
               <w:rPr>
                 <w:rFonts w:cs="Arial"/>
                 <w:spacing w:val="0"/>
                 <w:sz w:val="20"/>
               </w:rPr>
-              <w:t>Effingerstrasse 21</w:t>
+              <w:t>Effingerstrasse</w:t>
+            </w:r>
+            <w:proofErr w:type="spellEnd"/>
+            <w:r>
+              <w:rPr>
+                <w:rFonts w:cs="Arial"/>
+                <w:spacing w:val="0"/>
+                <w:sz w:val="20"/>
+              </w:rPr>
+              <w:t xml:space="preserve"> 21</w:t>
             </w:r>
           </w:p>
           <w:p>
@@ -413,14 +423,6 @@
         </w:rPr>
         <w:t xml:space="preserve"> </w:t>
       </w:r>
-      <w:r>
-        <w:rPr>
-          <w:rFonts w:cs="Arial"/>
-          <w:spacing w:val="0"/>
-          <w:lang w:val="de-DE"/>
-        </w:rPr>
-        <w:t>ab 01.08.2016</w:t>
-      </w:r>
       <w:bookmarkStart w:id="3" w:name="BGTNr"/>
       <w:bookmarkEnd w:id="3"/>
       <w:r>
@@ -429,6 +431,30 @@
           <w:spacing w:val="0"/>
           <w:lang w:val="de-DE"/>
         </w:rPr>
+        <w:fldChar w:fldCharType="begin"/>
+      </w:r>
+      <w:r>
+        <w:rPr>
+          <w:rFonts w:cs="Arial"/>
+          <w:spacing w:val="0"/>
+          <w:lang w:val="de-DE"/>
+        </w:rPr>
+        <w:instrText xml:space="preserve"> DOCVARIABLE  FIELD_mahnung.periode  \* MERGEFORMAT </w:instrText>
+      </w:r>
+      <w:r>
+        <w:rPr>
+          <w:rFonts w:cs="Arial"/>
+          <w:spacing w:val="0"/>
+          <w:lang w:val="de-DE"/>
+        </w:rPr>
+        <w:fldChar w:fldCharType="end"/>
+      </w:r>
+      <w:r>
+        <w:rPr>
+          <w:rFonts w:cs="Arial"/>
+          <w:spacing w:val="0"/>
+          <w:lang w:val="de-DE"/>
+        </w:rPr>
         <w:t xml:space="preserve">, ID-Nummer </w:t>
       </w:r>
       <w:r>
@@ -506,6 +532,8 @@
         </w:rPr>
         <w:t>Unterlagen</w:t>
       </w:r>
+      <w:bookmarkStart w:id="4" w:name="_GoBack"/>
+      <w:bookmarkEnd w:id="4"/>
     </w:p>
     <w:p>
       <w:pPr>
@@ -893,8 +921,6 @@
           <w:lang w:val="de-DE"/>
         </w:rPr>
       </w:pPr>
-      <w:bookmarkStart w:id="4" w:name="_GoBack"/>
-      <w:bookmarkEnd w:id="4"/>
     </w:p>
     <w:p>
       <w:pPr>
@@ -4315,7 +4341,7 @@
 </file>
 
 <file path=customXml/itemProps1.xml><?xml version="1.0" encoding="utf-8"?>
-<ds:datastoreItem xmlns:ds="http://schemas.openxmlformats.org/officeDocument/2006/customXml" ds:itemID="{D81A12A0-44CE-4D0E-BAFA-8F137C6E3312}">
+<ds:datastoreItem xmlns:ds="http://schemas.openxmlformats.org/officeDocument/2006/customXml" ds:itemID="{0BFA4601-CBC6-4BA6-8825-44D416B340FB}">
   <ds:schemaRefs>
     <ds:schemaRef ds:uri="http://schemas.openxmlformats.org/officeDocument/2006/bibliography"/>
   </ds:schemaRefs>

</xml_diff>

<commit_message>
EBEGU 661 Fix - Fixing Eingangsdatum in erste Mahnung.  Fixing bullets.
</commit_message>
<xml_diff>
--- a/ebegu-server/src/main/resources/vorlagen/1_Mahnung.docx
+++ b/ebegu-server/src/main/resources/vorlagen/1_Mahnung.docx
@@ -532,8 +532,6 @@
         </w:rPr>
         <w:t>Unterlagen</w:t>
       </w:r>
-      <w:bookmarkStart w:id="4" w:name="_GoBack"/>
-      <w:bookmarkEnd w:id="4"/>
     </w:p>
     <w:p>
       <w:pPr>
@@ -665,6 +663,8 @@
         </w:rPr>
         <w:t xml:space="preserve">am </w:t>
       </w:r>
+      <w:bookmarkStart w:id="4" w:name="_GoBack"/>
+      <w:bookmarkEnd w:id="4"/>
       <w:r>
         <w:rPr>
           <w:rFonts w:cs="Arial"/>
@@ -675,7 +675,7 @@
         <w:rPr>
           <w:rFonts w:cs="Arial"/>
         </w:rPr>
-        <w:instrText xml:space="preserve"> DOCVARIABLE  FIELD_mahnung.fallDatum  \* MERGEFORMAT </w:instrText>
+        <w:instrText xml:space="preserve"> DOCVARIABLE  FIELD_mahnung.eingangsDatum  \* MERGEFORMAT </w:instrText>
       </w:r>
       <w:r>
         <w:rPr>
@@ -2415,17 +2415,17 @@
   <w:abstractNum w:abstractNumId="17" w15:restartNumberingAfterBreak="0">
     <w:nsid w:val="650072C3"/>
     <w:multiLevelType w:val="hybridMultilevel"/>
-    <w:tmpl w:val="D86AD6D4"/>
-    <w:lvl w:ilvl="0" w:tplc="08070001">
-      <w:start w:val="1"/>
-      <w:numFmt w:val="bullet"/>
-      <w:lvlText w:val=""/>
+    <w:tmpl w:val="F8B03188"/>
+    <w:lvl w:ilvl="0" w:tplc="B35ECEB8">
+      <w:start w:val="1"/>
+      <w:numFmt w:val="bullet"/>
+      <w:lvlText w:val="-"/>
       <w:lvlJc w:val="left"/>
       <w:pPr>
         <w:ind w:left="720" w:hanging="360"/>
       </w:pPr>
       <w:rPr>
-        <w:rFonts w:ascii="Symbol" w:hAnsi="Symbol" w:hint="default"/>
+        <w:rFonts w:ascii="Arial" w:hAnsi="Arial" w:hint="default"/>
       </w:rPr>
     </w:lvl>
     <w:lvl w:ilvl="1" w:tplc="08070003" w:tentative="1">
@@ -4341,7 +4341,7 @@
 </file>
 
 <file path=customXml/itemProps1.xml><?xml version="1.0" encoding="utf-8"?>
-<ds:datastoreItem xmlns:ds="http://schemas.openxmlformats.org/officeDocument/2006/customXml" ds:itemID="{0BFA4601-CBC6-4BA6-8825-44D416B340FB}">
+<ds:datastoreItem xmlns:ds="http://schemas.openxmlformats.org/officeDocument/2006/customXml" ds:itemID="{464D3DBD-F610-480D-A703-699E33114B89}">
   <ds:schemaRefs>
     <ds:schemaRef ds:uri="http://schemas.openxmlformats.org/officeDocument/2006/bibliography"/>
   </ds:schemaRefs>

</xml_diff>

<commit_message>
EBEGU-721 * Adding work around for page break issue in WORD->PDF * Implemented for erste/zweite Mahnung inkl. Unit Tests
</commit_message>
<xml_diff>
--- a/ebegu-server/src/main/resources/vorlagen/1_Mahnung.docx
+++ b/ebegu-server/src/main/resources/vorlagen/1_Mahnung.docx
@@ -233,7 +233,6 @@
           <w:rFonts w:cs="Arial"/>
           <w:noProof/>
           <w:spacing w:val="0"/>
-          <w:lang w:val="en-GB" w:eastAsia="en-GB"/>
         </w:rPr>
         <w:drawing>
           <wp:anchor distT="0" distB="0" distL="114300" distR="114300" simplePos="0" relativeHeight="251648512" behindDoc="0" locked="0" layoutInCell="1" allowOverlap="1" wp14:anchorId="6448B387" wp14:editId="6A010FF7">
@@ -663,8 +662,6 @@
         </w:rPr>
         <w:t xml:space="preserve">am </w:t>
       </w:r>
-      <w:bookmarkStart w:id="4" w:name="_GoBack"/>
-      <w:bookmarkEnd w:id="4"/>
       <w:r>
         <w:rPr>
           <w:rFonts w:cs="Arial"/>
@@ -926,199 +923,251 @@
       <w:pPr>
         <w:pStyle w:val="Betreff"/>
         <w:rPr>
-          <w:rStyle w:val="Hyperlink"/>
-          <w:rFonts w:cs="Arial"/>
-          <w:color w:val="000000"/>
-          <w:spacing w:val="0"/>
-          <w:u w:val="none"/>
-        </w:rPr>
-      </w:pPr>
-      <w:r>
-        <w:rPr>
           <w:rFonts w:cs="Arial"/>
           <w:b w:val="0"/>
-          <w:spacing w:val="0"/>
-          <w:lang w:val="de-DE"/>
-        </w:rPr>
-        <w:t xml:space="preserve">Erst nach Eingang dieser </w:t>
-      </w:r>
+        </w:rPr>
+      </w:pPr>
       <w:r>
         <w:rPr>
           <w:rFonts w:cs="Arial"/>
           <w:b w:val="0"/>
-          <w:spacing w:val="0"/>
-          <w:lang w:val="de-DE"/>
-        </w:rPr>
-        <w:t xml:space="preserve">zusätzlichen </w:t>
+        </w:rPr>
+        <w:fldChar w:fldCharType="begin"/>
       </w:r>
       <w:r>
         <w:rPr>
           <w:rFonts w:cs="Arial"/>
           <w:b w:val="0"/>
-          <w:spacing w:val="0"/>
-          <w:lang w:val="de-DE"/>
-        </w:rPr>
-        <w:t>Unterlagen können wir Ihr</w:t>
+        </w:rPr>
+        <w:instrText xml:space="preserve"> DOCVARIABLE  IF_mahnung.PDFLongerThanExpected  \* MERGEFORMAT </w:instrText>
       </w:r>
       <w:r>
         <w:rPr>
           <w:rFonts w:cs="Arial"/>
           <w:b w:val="0"/>
-          <w:spacing w:val="0"/>
-          <w:lang w:val="de-DE"/>
-        </w:rPr>
-        <w:t xml:space="preserve">e </w:t>
+        </w:rPr>
+        <w:fldChar w:fldCharType="end"/>
       </w:r>
       <w:r>
         <w:rPr>
           <w:rFonts w:cs="Arial"/>
           <w:b w:val="0"/>
-          <w:spacing w:val="0"/>
-          <w:lang w:val="de-DE"/>
-        </w:rPr>
-        <w:t xml:space="preserve">Anmeldung </w:t>
-      </w:r>
-      <w:r>
-        <w:rPr>
-          <w:rFonts w:cs="Arial"/>
-          <w:b w:val="0"/>
-          <w:spacing w:val="0"/>
-          <w:lang w:val="de-DE"/>
-        </w:rPr>
-        <w:t>weiter bearbeiten</w:t>
-      </w:r>
-      <w:r>
-        <w:rPr>
-          <w:rFonts w:cs="Arial"/>
-          <w:b w:val="0"/>
-          <w:spacing w:val="0"/>
-          <w:lang w:val="de-DE"/>
-        </w:rPr>
-        <w:t xml:space="preserve">. </w:t>
-      </w:r>
-      <w:r>
-        <w:rPr>
-          <w:rFonts w:cs="Arial"/>
-          <w:b w:val="0"/>
-          <w:spacing w:val="0"/>
-          <w:lang w:val="de-DE"/>
-        </w:rPr>
-        <w:t xml:space="preserve">Wir bitten Sie, die oben aufgeführten Dokumente </w:t>
-      </w:r>
-      <w:r>
-        <w:rPr>
-          <w:rFonts w:cs="Arial"/>
-          <w:b w:val="0"/>
-          <w:spacing w:val="0"/>
-          <w:lang w:val="de-DE"/>
-        </w:rPr>
-        <w:t>bis am</w:t>
-      </w:r>
-      <w:r>
-        <w:rPr>
-          <w:rFonts w:cs="Arial"/>
-          <w:b w:val="0"/>
-          <w:spacing w:val="0"/>
-          <w:lang w:val="de-DE"/>
-        </w:rPr>
-        <w:t xml:space="preserve"> </w:t>
-      </w:r>
-      <w:r>
-        <w:rPr>
-          <w:rFonts w:cs="Arial"/>
-          <w:spacing w:val="0"/>
-          <w:lang w:val="de-DE"/>
-        </w:rPr>
-        <w:fldChar w:fldCharType="begin"/>
-      </w:r>
-      <w:r>
-        <w:rPr>
-          <w:rFonts w:cs="Arial"/>
-          <w:spacing w:val="0"/>
-          <w:lang w:val="de-DE"/>
-        </w:rPr>
-        <w:instrText xml:space="preserve"> DOCVARIABLE  FIELD_mahnung.mahnFristDatum  \* MERGEFORMAT </w:instrText>
-      </w:r>
-      <w:r>
-        <w:rPr>
-          <w:rFonts w:cs="Arial"/>
-          <w:spacing w:val="0"/>
-          <w:lang w:val="de-DE"/>
-        </w:rPr>
-        <w:fldChar w:fldCharType="end"/>
-      </w:r>
-      <w:r>
-        <w:rPr>
-          <w:rFonts w:cs="Arial"/>
-          <w:b w:val="0"/>
-          <w:spacing w:val="0"/>
-          <w:lang w:val="de-DE"/>
-        </w:rPr>
-        <w:t xml:space="preserve"> </w:t>
-      </w:r>
-      <w:r>
-        <w:rPr>
-          <w:rFonts w:cs="Arial"/>
-          <w:b w:val="0"/>
-          <w:spacing w:val="0"/>
-          <w:lang w:val="de-DE"/>
-        </w:rPr>
-        <w:t xml:space="preserve">unter Angabe </w:t>
-      </w:r>
-      <w:r>
-        <w:rPr>
-          <w:rFonts w:cs="Arial"/>
-          <w:b w:val="0"/>
-          <w:spacing w:val="0"/>
-          <w:lang w:val="de-DE"/>
-        </w:rPr>
-        <w:t>Ihrer</w:t>
-      </w:r>
-      <w:r>
-        <w:rPr>
-          <w:rFonts w:cs="Arial"/>
-          <w:b w:val="0"/>
-          <w:spacing w:val="0"/>
-          <w:lang w:val="de-DE"/>
-        </w:rPr>
-        <w:t xml:space="preserve"> Referenz</w:t>
-      </w:r>
-      <w:r>
-        <w:rPr>
-          <w:rFonts w:cs="Arial"/>
-          <w:b w:val="0"/>
-          <w:spacing w:val="0"/>
-          <w:lang w:val="de-DE"/>
-        </w:rPr>
-        <w:t>n</w:t>
-      </w:r>
-      <w:r>
-        <w:rPr>
-          <w:rFonts w:cs="Arial"/>
-          <w:b w:val="0"/>
-          <w:spacing w:val="0"/>
-          <w:lang w:val="de-DE"/>
-        </w:rPr>
-        <w:t>ummer einzureichen</w:t>
-      </w:r>
-      <w:r>
-        <w:rPr>
-          <w:rFonts w:cs="Arial"/>
-          <w:spacing w:val="0"/>
-          <w:lang w:val="de-DE"/>
-        </w:rPr>
-        <w:t>.</w:t>
+        </w:rPr>
+        <w:br w:type="page"/>
       </w:r>
     </w:p>
     <w:p>
       <w:pPr>
-        <w:pStyle w:val="Text"/>
-        <w:rPr>
-          <w:rFonts w:cs="Arial"/>
-          <w:spacing w:val="0"/>
-          <w:lang w:val="de-DE"/>
-        </w:rPr>
-      </w:pPr>
+        <w:pStyle w:val="Betreff"/>
+        <w:rPr>
+          <w:rStyle w:val="Hyperlink"/>
+          <w:rFonts w:cs="Arial"/>
+          <w:color w:val="000000"/>
+          <w:spacing w:val="0"/>
+          <w:u w:val="none"/>
+        </w:rPr>
+      </w:pPr>
+      <w:r>
+        <w:rPr>
+          <w:rFonts w:cs="Arial"/>
+          <w:b w:val="0"/>
+          <w:spacing w:val="0"/>
+        </w:rPr>
+        <w:lastRenderedPageBreak/>
+        <w:fldChar w:fldCharType="begin"/>
+      </w:r>
+      <w:r>
+        <w:rPr>
+          <w:rFonts w:cs="Arial"/>
+          <w:b w:val="0"/>
+          <w:spacing w:val="0"/>
+        </w:rPr>
+        <w:instrText xml:space="preserve"> DOCVARIABLE  ENDIF_mahnung.PDFLongerThanExpected  \* MERGEFORMAT </w:instrText>
+      </w:r>
+      <w:r>
+        <w:rPr>
+          <w:rFonts w:cs="Arial"/>
+          <w:b w:val="0"/>
+          <w:spacing w:val="0"/>
+        </w:rPr>
+        <w:fldChar w:fldCharType="end"/>
+      </w:r>
+      <w:r>
+        <w:rPr>
+          <w:rFonts w:cs="Arial"/>
+          <w:b w:val="0"/>
+          <w:spacing w:val="0"/>
+          <w:lang w:val="de-DE"/>
+        </w:rPr>
+        <w:t xml:space="preserve">Erst nach Eingang dieser </w:t>
+      </w:r>
+      <w:r>
+        <w:rPr>
+          <w:rFonts w:cs="Arial"/>
+          <w:b w:val="0"/>
+          <w:spacing w:val="0"/>
+          <w:lang w:val="de-DE"/>
+        </w:rPr>
+        <w:t xml:space="preserve">zusätzlichen </w:t>
+      </w:r>
+      <w:r>
+        <w:rPr>
+          <w:rFonts w:cs="Arial"/>
+          <w:b w:val="0"/>
+          <w:spacing w:val="0"/>
+          <w:lang w:val="de-DE"/>
+        </w:rPr>
+        <w:t>Unterlagen können wir Ihr</w:t>
+      </w:r>
+      <w:r>
+        <w:rPr>
+          <w:rFonts w:cs="Arial"/>
+          <w:b w:val="0"/>
+          <w:spacing w:val="0"/>
+          <w:lang w:val="de-DE"/>
+        </w:rPr>
+        <w:t xml:space="preserve">e </w:t>
+      </w:r>
+      <w:r>
+        <w:rPr>
+          <w:rFonts w:cs="Arial"/>
+          <w:b w:val="0"/>
+          <w:spacing w:val="0"/>
+          <w:lang w:val="de-DE"/>
+        </w:rPr>
+        <w:t xml:space="preserve">Anmeldung </w:t>
+      </w:r>
+      <w:r>
+        <w:rPr>
+          <w:rFonts w:cs="Arial"/>
+          <w:b w:val="0"/>
+          <w:spacing w:val="0"/>
+          <w:lang w:val="de-DE"/>
+        </w:rPr>
+        <w:t>weiter bearbeiten</w:t>
+      </w:r>
+      <w:r>
+        <w:rPr>
+          <w:rFonts w:cs="Arial"/>
+          <w:b w:val="0"/>
+          <w:spacing w:val="0"/>
+          <w:lang w:val="de-DE"/>
+        </w:rPr>
+        <w:t xml:space="preserve">. </w:t>
+      </w:r>
+      <w:r>
+        <w:rPr>
+          <w:rFonts w:cs="Arial"/>
+          <w:b w:val="0"/>
+          <w:spacing w:val="0"/>
+          <w:lang w:val="de-DE"/>
+        </w:rPr>
+        <w:t xml:space="preserve">Wir bitten Sie, die oben aufgeführten Dokumente </w:t>
+      </w:r>
+      <w:r>
+        <w:rPr>
+          <w:rFonts w:cs="Arial"/>
+          <w:b w:val="0"/>
+          <w:spacing w:val="0"/>
+          <w:lang w:val="de-DE"/>
+        </w:rPr>
+        <w:t>bis am</w:t>
+      </w:r>
+      <w:r>
+        <w:rPr>
+          <w:rFonts w:cs="Arial"/>
+          <w:b w:val="0"/>
+          <w:spacing w:val="0"/>
+          <w:lang w:val="de-DE"/>
+        </w:rPr>
+        <w:t xml:space="preserve"> </w:t>
+      </w:r>
+      <w:r>
+        <w:rPr>
+          <w:rFonts w:cs="Arial"/>
+          <w:spacing w:val="0"/>
+          <w:lang w:val="de-DE"/>
+        </w:rPr>
+        <w:fldChar w:fldCharType="begin"/>
+      </w:r>
+      <w:r>
+        <w:rPr>
+          <w:rFonts w:cs="Arial"/>
+          <w:spacing w:val="0"/>
+          <w:lang w:val="de-DE"/>
+        </w:rPr>
+        <w:instrText xml:space="preserve"> DOCVARIABLE  FIELD_mahnung.mahnFristDatum  \* MERGEFORMAT </w:instrText>
+      </w:r>
+      <w:r>
+        <w:rPr>
+          <w:rFonts w:cs="Arial"/>
+          <w:spacing w:val="0"/>
+          <w:lang w:val="de-DE"/>
+        </w:rPr>
+        <w:fldChar w:fldCharType="end"/>
+      </w:r>
+      <w:r>
+        <w:rPr>
+          <w:rFonts w:cs="Arial"/>
+          <w:b w:val="0"/>
+          <w:spacing w:val="0"/>
+          <w:lang w:val="de-DE"/>
+        </w:rPr>
+        <w:t xml:space="preserve"> </w:t>
+      </w:r>
+      <w:r>
+        <w:rPr>
+          <w:rFonts w:cs="Arial"/>
+          <w:b w:val="0"/>
+          <w:spacing w:val="0"/>
+          <w:lang w:val="de-DE"/>
+        </w:rPr>
+        <w:t xml:space="preserve">unter Angabe </w:t>
+      </w:r>
+      <w:r>
+        <w:rPr>
+          <w:rFonts w:cs="Arial"/>
+          <w:b w:val="0"/>
+          <w:spacing w:val="0"/>
+          <w:lang w:val="de-DE"/>
+        </w:rPr>
+        <w:t>Ihrer</w:t>
+      </w:r>
+      <w:r>
+        <w:rPr>
+          <w:rFonts w:cs="Arial"/>
+          <w:b w:val="0"/>
+          <w:spacing w:val="0"/>
+          <w:lang w:val="de-DE"/>
+        </w:rPr>
+        <w:t xml:space="preserve"> Referenz</w:t>
+      </w:r>
+      <w:r>
+        <w:rPr>
+          <w:rFonts w:cs="Arial"/>
+          <w:b w:val="0"/>
+          <w:spacing w:val="0"/>
+          <w:lang w:val="de-DE"/>
+        </w:rPr>
+        <w:t>n</w:t>
+      </w:r>
+      <w:r>
+        <w:rPr>
+          <w:rFonts w:cs="Arial"/>
+          <w:b w:val="0"/>
+          <w:spacing w:val="0"/>
+          <w:lang w:val="de-DE"/>
+        </w:rPr>
+        <w:t>ummer einzureichen</w:t>
+      </w:r>
+      <w:r>
+        <w:rPr>
+          <w:rFonts w:cs="Arial"/>
+          <w:spacing w:val="0"/>
+          <w:lang w:val="de-DE"/>
+        </w:rPr>
+        <w:t>.</w:t>
+      </w:r>
     </w:p>
     <w:p>
       <w:pPr>
@@ -1126,68 +1175,9 @@
         <w:rPr>
           <w:rFonts w:cs="Arial"/>
           <w:spacing w:val="0"/>
-        </w:rPr>
-      </w:pPr>
-      <w:r>
-        <w:rPr>
-          <w:rFonts w:cs="Arial"/>
-          <w:spacing w:val="0"/>
-          <w:lang w:val="de-DE"/>
-        </w:rPr>
-        <w:t>Wenn Sie Fragen haben oder Probleme beim Beschaffen der Unterlagen,</w:t>
-      </w:r>
-      <w:r>
-        <w:rPr>
-          <w:rFonts w:cs="Arial"/>
-          <w:spacing w:val="0"/>
-        </w:rPr>
-        <w:t xml:space="preserve"> stehen Ihnen unsere Mitarbeitenden </w:t>
-      </w:r>
-      <w:r>
-        <w:rPr>
-          <w:rFonts w:cs="Arial"/>
-          <w:spacing w:val="0"/>
-        </w:rPr>
-        <w:t xml:space="preserve">gerne </w:t>
-      </w:r>
-      <w:r>
-        <w:rPr>
-          <w:rFonts w:cs="Arial"/>
-          <w:spacing w:val="0"/>
-        </w:rPr>
-        <w:t xml:space="preserve">von </w:t>
-      </w:r>
-      <w:r>
-        <w:rPr>
-          <w:rFonts w:cs="Arial"/>
-          <w:spacing w:val="0"/>
-          <w:lang w:val="de-DE"/>
-        </w:rPr>
-        <w:fldChar w:fldCharType="begin"/>
-      </w:r>
-      <w:r>
-        <w:rPr>
-          <w:rFonts w:cs="Arial"/>
-          <w:spacing w:val="0"/>
-          <w:lang w:val="de-DE"/>
-        </w:rPr>
-        <w:instrText xml:space="preserve"> DOCVARIABLE  FIELD_mahnung.kontaktStelle  \* MERGEFORMAT </w:instrText>
-      </w:r>
-      <w:r>
-        <w:rPr>
-          <w:rFonts w:cs="Arial"/>
-          <w:spacing w:val="0"/>
-          <w:lang w:val="de-DE"/>
-        </w:rPr>
-        <w:fldChar w:fldCharType="end"/>
-      </w:r>
-      <w:r>
-        <w:rPr>
-          <w:rFonts w:cs="Arial"/>
-          <w:spacing w:val="0"/>
-        </w:rPr>
-        <w:t xml:space="preserve"> zur Verfügung.</w:t>
-      </w:r>
+          <w:lang w:val="de-DE"/>
+        </w:rPr>
+      </w:pPr>
     </w:p>
     <w:p>
       <w:pPr>
@@ -1197,6 +1187,66 @@
           <w:spacing w:val="0"/>
         </w:rPr>
       </w:pPr>
+      <w:r>
+        <w:rPr>
+          <w:rFonts w:cs="Arial"/>
+          <w:spacing w:val="0"/>
+          <w:lang w:val="de-DE"/>
+        </w:rPr>
+        <w:t>Wenn Sie Fragen haben oder Probleme beim Beschaffen der Unterlagen,</w:t>
+      </w:r>
+      <w:r>
+        <w:rPr>
+          <w:rFonts w:cs="Arial"/>
+          <w:spacing w:val="0"/>
+        </w:rPr>
+        <w:t xml:space="preserve"> stehen Ihnen unsere Mitarbeitenden </w:t>
+      </w:r>
+      <w:r>
+        <w:rPr>
+          <w:rFonts w:cs="Arial"/>
+          <w:spacing w:val="0"/>
+        </w:rPr>
+        <w:t xml:space="preserve">gerne </w:t>
+      </w:r>
+      <w:r>
+        <w:rPr>
+          <w:rFonts w:cs="Arial"/>
+          <w:spacing w:val="0"/>
+        </w:rPr>
+        <w:t xml:space="preserve">von </w:t>
+      </w:r>
+      <w:r>
+        <w:rPr>
+          <w:rFonts w:cs="Arial"/>
+          <w:spacing w:val="0"/>
+          <w:lang w:val="de-DE"/>
+        </w:rPr>
+        <w:fldChar w:fldCharType="begin"/>
+      </w:r>
+      <w:r>
+        <w:rPr>
+          <w:rFonts w:cs="Arial"/>
+          <w:spacing w:val="0"/>
+          <w:lang w:val="de-DE"/>
+        </w:rPr>
+        <w:instrText xml:space="preserve"> DOCVARIABLE  FIELD_mahnung.kontaktStelle  \* MERGEFORMAT </w:instrText>
+      </w:r>
+      <w:r>
+        <w:rPr>
+          <w:rFonts w:cs="Arial"/>
+          <w:spacing w:val="0"/>
+          <w:lang w:val="de-DE"/>
+        </w:rPr>
+        <w:fldChar w:fldCharType="end"/>
+      </w:r>
+      <w:r>
+        <w:rPr>
+          <w:rFonts w:cs="Arial"/>
+          <w:spacing w:val="0"/>
+        </w:rPr>
+        <w:t xml:space="preserve"> zur Verfügung.</w:t>
+      </w:r>
     </w:p>
     <w:p>
       <w:pPr>
@@ -1206,34 +1256,6 @@
           <w:spacing w:val="0"/>
         </w:rPr>
       </w:pPr>
-      <w:r>
-        <w:rPr>
-          <w:rFonts w:cs="Arial"/>
-          <w:spacing w:val="0"/>
-        </w:rPr>
-        <w:t>Wir danken Ihnen</w:t>
-      </w:r>
-      <w:r>
-        <w:rPr>
-          <w:rFonts w:cs="Arial"/>
-          <w:spacing w:val="0"/>
-        </w:rPr>
-        <w:t xml:space="preserve"> für Ihre </w:t>
-      </w:r>
-      <w:r>
-        <w:rPr>
-          <w:rFonts w:cs="Arial"/>
-          <w:spacing w:val="0"/>
-        </w:rPr>
-        <w:t>Mitwirkung</w:t>
-      </w:r>
-      <w:r>
-        <w:rPr>
-          <w:rFonts w:cs="Arial"/>
-          <w:spacing w:val="0"/>
-        </w:rPr>
-        <w:t>.</w:t>
-      </w:r>
     </w:p>
     <w:p>
       <w:pPr>
@@ -1243,6 +1265,34 @@
           <w:spacing w:val="0"/>
         </w:rPr>
       </w:pPr>
+      <w:r>
+        <w:rPr>
+          <w:rFonts w:cs="Arial"/>
+          <w:spacing w:val="0"/>
+        </w:rPr>
+        <w:t>Wir danken Ihnen</w:t>
+      </w:r>
+      <w:r>
+        <w:rPr>
+          <w:rFonts w:cs="Arial"/>
+          <w:spacing w:val="0"/>
+        </w:rPr>
+        <w:t xml:space="preserve"> für Ihre </w:t>
+      </w:r>
+      <w:r>
+        <w:rPr>
+          <w:rFonts w:cs="Arial"/>
+          <w:spacing w:val="0"/>
+        </w:rPr>
+        <w:t>Mitwirkung</w:t>
+      </w:r>
+      <w:r>
+        <w:rPr>
+          <w:rFonts w:cs="Arial"/>
+          <w:spacing w:val="0"/>
+        </w:rPr>
+        <w:t>.</w:t>
+      </w:r>
     </w:p>
     <w:p>
       <w:pPr>
@@ -1261,13 +1311,6 @@
           <w:spacing w:val="0"/>
         </w:rPr>
       </w:pPr>
-      <w:r>
-        <w:rPr>
-          <w:rFonts w:cs="Arial"/>
-          <w:spacing w:val="0"/>
-        </w:rPr>
-        <w:t>Freundliche Grüsse</w:t>
-      </w:r>
     </w:p>
     <w:p>
       <w:pPr>
@@ -1277,6 +1320,13 @@
           <w:spacing w:val="0"/>
         </w:rPr>
       </w:pPr>
+      <w:r>
+        <w:rPr>
+          <w:rFonts w:cs="Arial"/>
+          <w:spacing w:val="0"/>
+        </w:rPr>
+        <w:t>Freundliche Grüsse</w:t>
+      </w:r>
     </w:p>
     <w:p>
       <w:pPr>
@@ -1304,8 +1354,6 @@
           <w:spacing w:val="0"/>
         </w:rPr>
       </w:pPr>
-      <w:bookmarkStart w:id="5" w:name="VerantwPers"/>
-      <w:bookmarkEnd w:id="5"/>
     </w:p>
     <w:p>
       <w:pPr>
@@ -1315,13 +1363,8 @@
           <w:spacing w:val="0"/>
         </w:rPr>
       </w:pPr>
-      <w:r>
-        <w:rPr>
-          <w:rFonts w:cs="Arial"/>
-          <w:spacing w:val="0"/>
-        </w:rPr>
-        <w:t xml:space="preserve">Sachbearbeitung </w:t>
-      </w:r>
+      <w:bookmarkStart w:id="4" w:name="VerantwPers"/>
+      <w:bookmarkEnd w:id="4"/>
     </w:p>
     <w:p>
       <w:pPr>
@@ -1335,6 +1378,22 @@
         <w:rPr>
           <w:rFonts w:cs="Arial"/>
           <w:spacing w:val="0"/>
+        </w:rPr>
+        <w:t xml:space="preserve">Sachbearbeitung </w:t>
+      </w:r>
+    </w:p>
+    <w:p>
+      <w:pPr>
+        <w:pStyle w:val="Text"/>
+        <w:rPr>
+          <w:rFonts w:cs="Arial"/>
+          <w:spacing w:val="0"/>
+        </w:rPr>
+      </w:pPr>
+      <w:r>
+        <w:rPr>
+          <w:rFonts w:cs="Arial"/>
+          <w:spacing w:val="0"/>
           <w:lang w:val="de-DE"/>
         </w:rPr>
         <w:fldChar w:fldCharType="begin"/>
@@ -1357,7 +1416,12 @@
       </w:r>
     </w:p>
     <w:sectPr>
-      <w:headerReference w:type="default" r:id="rId9"/>
+      <w:headerReference w:type="even" r:id="rId9"/>
+      <w:headerReference w:type="default" r:id="rId10"/>
+      <w:footerReference w:type="even" r:id="rId11"/>
+      <w:footerReference w:type="default" r:id="rId12"/>
+      <w:headerReference w:type="first" r:id="rId13"/>
+      <w:footerReference w:type="first" r:id="rId14"/>
       <w:type w:val="continuous"/>
       <w:pgSz w:w="11906" w:h="16838" w:code="9"/>
       <w:pgMar w:top="2552" w:right="1418" w:bottom="709" w:left="1985" w:header="454" w:footer="851" w:gutter="0"/>
@@ -1388,6 +1452,36 @@
 </w:endnotes>
 </file>
 
+<file path=word/footer1.xml><?xml version="1.0" encoding="utf-8"?>
+<w:ftr xmlns:wpc="http://schemas.microsoft.com/office/word/2010/wordprocessingCanvas" xmlns:cx="http://schemas.microsoft.com/office/drawing/2014/chartex" xmlns:cx1="http://schemas.microsoft.com/office/drawing/2015/9/8/chartex" xmlns:cx2="http://schemas.microsoft.com/office/drawing/2015/10/21/chartex" xmlns:cx3="http://schemas.microsoft.com/office/drawing/2016/5/9/chartex" xmlns:cx4="http://schemas.microsoft.com/office/drawing/2016/5/10/chartex" xmlns:cx5="http://schemas.microsoft.com/office/drawing/2016/5/11/chartex" xmlns:mc="http://schemas.openxmlformats.org/markup-compatibility/2006" xmlns:o="urn:schemas-microsoft-com:office:office" xmlns:r="http://schemas.openxmlformats.org/officeDocument/2006/relationships" xmlns:m="http://schemas.openxmlformats.org/officeDocument/2006/math" xmlns:v="urn:schemas-microsoft-com:vml" xmlns:wp14="http://schemas.microsoft.com/office/word/2010/wordprocessingDrawing" xmlns:wp="http://schemas.openxmlformats.org/drawingml/2006/wordprocessingDrawing" xmlns:w10="urn:schemas-microsoft-com:office:word" xmlns:w="http://schemas.openxmlformats.org/wordprocessingml/2006/main" xmlns:w14="http://schemas.microsoft.com/office/word/2010/wordml" xmlns:w15="http://schemas.microsoft.com/office/word/2012/wordml" xmlns:w16se="http://schemas.microsoft.com/office/word/2015/wordml/symex" xmlns:wpg="http://schemas.microsoft.com/office/word/2010/wordprocessingGroup" xmlns:wpi="http://schemas.microsoft.com/office/word/2010/wordprocessingInk" xmlns:wne="http://schemas.microsoft.com/office/word/2006/wordml" xmlns:wps="http://schemas.microsoft.com/office/word/2010/wordprocessingShape" mc:Ignorable="w14 w15 w16se wp14">
+  <w:p>
+    <w:pPr>
+      <w:pStyle w:val="Footer"/>
+    </w:pPr>
+  </w:p>
+</w:ftr>
+</file>
+
+<file path=word/footer2.xml><?xml version="1.0" encoding="utf-8"?>
+<w:ftr xmlns:wpc="http://schemas.microsoft.com/office/word/2010/wordprocessingCanvas" xmlns:cx="http://schemas.microsoft.com/office/drawing/2014/chartex" xmlns:cx1="http://schemas.microsoft.com/office/drawing/2015/9/8/chartex" xmlns:cx2="http://schemas.microsoft.com/office/drawing/2015/10/21/chartex" xmlns:cx3="http://schemas.microsoft.com/office/drawing/2016/5/9/chartex" xmlns:cx4="http://schemas.microsoft.com/office/drawing/2016/5/10/chartex" xmlns:cx5="http://schemas.microsoft.com/office/drawing/2016/5/11/chartex" xmlns:mc="http://schemas.openxmlformats.org/markup-compatibility/2006" xmlns:o="urn:schemas-microsoft-com:office:office" xmlns:r="http://schemas.openxmlformats.org/officeDocument/2006/relationships" xmlns:m="http://schemas.openxmlformats.org/officeDocument/2006/math" xmlns:v="urn:schemas-microsoft-com:vml" xmlns:wp14="http://schemas.microsoft.com/office/word/2010/wordprocessingDrawing" xmlns:wp="http://schemas.openxmlformats.org/drawingml/2006/wordprocessingDrawing" xmlns:w10="urn:schemas-microsoft-com:office:word" xmlns:w="http://schemas.openxmlformats.org/wordprocessingml/2006/main" xmlns:w14="http://schemas.microsoft.com/office/word/2010/wordml" xmlns:w15="http://schemas.microsoft.com/office/word/2012/wordml" xmlns:w16se="http://schemas.microsoft.com/office/word/2015/wordml/symex" xmlns:wpg="http://schemas.microsoft.com/office/word/2010/wordprocessingGroup" xmlns:wpi="http://schemas.microsoft.com/office/word/2010/wordprocessingInk" xmlns:wne="http://schemas.microsoft.com/office/word/2006/wordml" xmlns:wps="http://schemas.microsoft.com/office/word/2010/wordprocessingShape" mc:Ignorable="w14 w15 w16se wp14">
+  <w:p>
+    <w:pPr>
+      <w:pStyle w:val="Footer"/>
+    </w:pPr>
+  </w:p>
+</w:ftr>
+</file>
+
+<file path=word/footer3.xml><?xml version="1.0" encoding="utf-8"?>
+<w:ftr xmlns:wpc="http://schemas.microsoft.com/office/word/2010/wordprocessingCanvas" xmlns:cx="http://schemas.microsoft.com/office/drawing/2014/chartex" xmlns:cx1="http://schemas.microsoft.com/office/drawing/2015/9/8/chartex" xmlns:cx2="http://schemas.microsoft.com/office/drawing/2015/10/21/chartex" xmlns:cx3="http://schemas.microsoft.com/office/drawing/2016/5/9/chartex" xmlns:cx4="http://schemas.microsoft.com/office/drawing/2016/5/10/chartex" xmlns:cx5="http://schemas.microsoft.com/office/drawing/2016/5/11/chartex" xmlns:mc="http://schemas.openxmlformats.org/markup-compatibility/2006" xmlns:o="urn:schemas-microsoft-com:office:office" xmlns:r="http://schemas.openxmlformats.org/officeDocument/2006/relationships" xmlns:m="http://schemas.openxmlformats.org/officeDocument/2006/math" xmlns:v="urn:schemas-microsoft-com:vml" xmlns:wp14="http://schemas.microsoft.com/office/word/2010/wordprocessingDrawing" xmlns:wp="http://schemas.openxmlformats.org/drawingml/2006/wordprocessingDrawing" xmlns:w10="urn:schemas-microsoft-com:office:word" xmlns:w="http://schemas.openxmlformats.org/wordprocessingml/2006/main" xmlns:w14="http://schemas.microsoft.com/office/word/2010/wordml" xmlns:w15="http://schemas.microsoft.com/office/word/2012/wordml" xmlns:w16se="http://schemas.microsoft.com/office/word/2015/wordml/symex" xmlns:wpg="http://schemas.microsoft.com/office/word/2010/wordprocessingGroup" xmlns:wpi="http://schemas.microsoft.com/office/word/2010/wordprocessingInk" xmlns:wne="http://schemas.microsoft.com/office/word/2006/wordml" xmlns:wps="http://schemas.microsoft.com/office/word/2010/wordprocessingShape" mc:Ignorable="w14 w15 w16se wp14">
+  <w:p>
+    <w:pPr>
+      <w:pStyle w:val="Footer"/>
+    </w:pPr>
+  </w:p>
+</w:ftr>
+</file>
+
 <file path=word/footnotes.xml><?xml version="1.0" encoding="utf-8"?>
 <w:footnotes xmlns:wpc="http://schemas.microsoft.com/office/word/2010/wordprocessingCanvas" xmlns:cx="http://schemas.microsoft.com/office/drawing/2014/chartex" xmlns:cx1="http://schemas.microsoft.com/office/drawing/2015/9/8/chartex" xmlns:cx2="http://schemas.microsoft.com/office/drawing/2015/10/21/chartex" xmlns:cx3="http://schemas.microsoft.com/office/drawing/2016/5/9/chartex" xmlns:cx4="http://schemas.microsoft.com/office/drawing/2016/5/10/chartex" xmlns:cx5="http://schemas.microsoft.com/office/drawing/2016/5/11/chartex" xmlns:mc="http://schemas.openxmlformats.org/markup-compatibility/2006" xmlns:o="urn:schemas-microsoft-com:office:office" xmlns:r="http://schemas.openxmlformats.org/officeDocument/2006/relationships" xmlns:m="http://schemas.openxmlformats.org/officeDocument/2006/math" xmlns:v="urn:schemas-microsoft-com:vml" xmlns:wp14="http://schemas.microsoft.com/office/word/2010/wordprocessingDrawing" xmlns:wp="http://schemas.openxmlformats.org/drawingml/2006/wordprocessingDrawing" xmlns:w10="urn:schemas-microsoft-com:office:word" xmlns:w="http://schemas.openxmlformats.org/wordprocessingml/2006/main" xmlns:w14="http://schemas.microsoft.com/office/word/2010/wordml" xmlns:w15="http://schemas.microsoft.com/office/word/2012/wordml" xmlns:w16se="http://schemas.microsoft.com/office/word/2015/wordml/symex" xmlns:wpg="http://schemas.microsoft.com/office/word/2010/wordprocessingGroup" xmlns:wpi="http://schemas.microsoft.com/office/word/2010/wordprocessingInk" xmlns:wne="http://schemas.microsoft.com/office/word/2006/wordml" xmlns:wps="http://schemas.microsoft.com/office/word/2010/wordprocessingShape" mc:Ignorable="w14 w15 w16se wp14">
   <w:footnote w:type="separator" w:id="-1">
@@ -1411,41 +1505,29 @@
 <w:hdr xmlns:wpc="http://schemas.microsoft.com/office/word/2010/wordprocessingCanvas" xmlns:cx="http://schemas.microsoft.com/office/drawing/2014/chartex" xmlns:cx1="http://schemas.microsoft.com/office/drawing/2015/9/8/chartex" xmlns:cx2="http://schemas.microsoft.com/office/drawing/2015/10/21/chartex" xmlns:cx3="http://schemas.microsoft.com/office/drawing/2016/5/9/chartex" xmlns:cx4="http://schemas.microsoft.com/office/drawing/2016/5/10/chartex" xmlns:cx5="http://schemas.microsoft.com/office/drawing/2016/5/11/chartex" xmlns:mc="http://schemas.openxmlformats.org/markup-compatibility/2006" xmlns:o="urn:schemas-microsoft-com:office:office" xmlns:r="http://schemas.openxmlformats.org/officeDocument/2006/relationships" xmlns:m="http://schemas.openxmlformats.org/officeDocument/2006/math" xmlns:v="urn:schemas-microsoft-com:vml" xmlns:wp14="http://schemas.microsoft.com/office/word/2010/wordprocessingDrawing" xmlns:wp="http://schemas.openxmlformats.org/drawingml/2006/wordprocessingDrawing" xmlns:w10="urn:schemas-microsoft-com:office:word" xmlns:w="http://schemas.openxmlformats.org/wordprocessingml/2006/main" xmlns:w14="http://schemas.microsoft.com/office/word/2010/wordml" xmlns:w15="http://schemas.microsoft.com/office/word/2012/wordml" xmlns:w16se="http://schemas.microsoft.com/office/word/2015/wordml/symex" xmlns:wpg="http://schemas.microsoft.com/office/word/2010/wordprocessingGroup" xmlns:wpi="http://schemas.microsoft.com/office/word/2010/wordprocessingInk" xmlns:wne="http://schemas.microsoft.com/office/word/2006/wordml" xmlns:wps="http://schemas.microsoft.com/office/word/2010/wordprocessingShape" mc:Ignorable="w14 w15 w16se wp14">
   <w:p>
     <w:pPr>
-      <w:pStyle w:val="Fuzeile"/>
-      <w:tabs>
-        <w:tab w:val="clear" w:pos="9072"/>
-        <w:tab w:val="right" w:pos="8505"/>
-      </w:tabs>
-      <w:rPr>
-        <w:snapToGrid w:val="0"/>
-        <w:lang w:eastAsia="de-DE"/>
-      </w:rPr>
+      <w:pStyle w:val="Header"/>
     </w:pPr>
   </w:p>
+</w:hdr>
+</file>
+
+<file path=word/header2.xml><?xml version="1.0" encoding="utf-8"?>
+<w:hdr xmlns:wpc="http://schemas.microsoft.com/office/word/2010/wordprocessingCanvas" xmlns:cx="http://schemas.microsoft.com/office/drawing/2014/chartex" xmlns:cx1="http://schemas.microsoft.com/office/drawing/2015/9/8/chartex" xmlns:cx2="http://schemas.microsoft.com/office/drawing/2015/10/21/chartex" xmlns:cx3="http://schemas.microsoft.com/office/drawing/2016/5/9/chartex" xmlns:cx4="http://schemas.microsoft.com/office/drawing/2016/5/10/chartex" xmlns:cx5="http://schemas.microsoft.com/office/drawing/2016/5/11/chartex" xmlns:mc="http://schemas.openxmlformats.org/markup-compatibility/2006" xmlns:o="urn:schemas-microsoft-com:office:office" xmlns:r="http://schemas.openxmlformats.org/officeDocument/2006/relationships" xmlns:m="http://schemas.openxmlformats.org/officeDocument/2006/math" xmlns:v="urn:schemas-microsoft-com:vml" xmlns:wp14="http://schemas.microsoft.com/office/word/2010/wordprocessingDrawing" xmlns:wp="http://schemas.openxmlformats.org/drawingml/2006/wordprocessingDrawing" xmlns:w10="urn:schemas-microsoft-com:office:word" xmlns:w="http://schemas.openxmlformats.org/wordprocessingml/2006/main" xmlns:w14="http://schemas.microsoft.com/office/word/2010/wordml" xmlns:w15="http://schemas.microsoft.com/office/word/2012/wordml" xmlns:w16se="http://schemas.microsoft.com/office/word/2015/wordml/symex" xmlns:wpg="http://schemas.microsoft.com/office/word/2010/wordprocessingGroup" xmlns:wpi="http://schemas.microsoft.com/office/word/2010/wordprocessingInk" xmlns:wne="http://schemas.microsoft.com/office/word/2006/wordml" xmlns:wps="http://schemas.microsoft.com/office/word/2010/wordprocessingShape" mc:Ignorable="w14 w15 w16se wp14">
   <w:p>
     <w:pPr>
-      <w:pStyle w:val="Fuzeile"/>
-      <w:tabs>
-        <w:tab w:val="clear" w:pos="9072"/>
-        <w:tab w:val="right" w:pos="8505"/>
-      </w:tabs>
-      <w:rPr>
-        <w:snapToGrid w:val="0"/>
-        <w:lang w:eastAsia="de-DE"/>
-      </w:rPr>
-    </w:pPr>
+      <w:pStyle w:val="Header"/>
+    </w:pPr>
+    <w:bookmarkStart w:id="5" w:name="_GoBack"/>
+    <w:bookmarkEnd w:id="5"/>
   </w:p>
+</w:hdr>
+</file>
+
+<file path=word/header3.xml><?xml version="1.0" encoding="utf-8"?>
+<w:hdr xmlns:wpc="http://schemas.microsoft.com/office/word/2010/wordprocessingCanvas" xmlns:cx="http://schemas.microsoft.com/office/drawing/2014/chartex" xmlns:cx1="http://schemas.microsoft.com/office/drawing/2015/9/8/chartex" xmlns:cx2="http://schemas.microsoft.com/office/drawing/2015/10/21/chartex" xmlns:cx3="http://schemas.microsoft.com/office/drawing/2016/5/9/chartex" xmlns:cx4="http://schemas.microsoft.com/office/drawing/2016/5/10/chartex" xmlns:cx5="http://schemas.microsoft.com/office/drawing/2016/5/11/chartex" xmlns:mc="http://schemas.openxmlformats.org/markup-compatibility/2006" xmlns:o="urn:schemas-microsoft-com:office:office" xmlns:r="http://schemas.openxmlformats.org/officeDocument/2006/relationships" xmlns:m="http://schemas.openxmlformats.org/officeDocument/2006/math" xmlns:v="urn:schemas-microsoft-com:vml" xmlns:wp14="http://schemas.microsoft.com/office/word/2010/wordprocessingDrawing" xmlns:wp="http://schemas.openxmlformats.org/drawingml/2006/wordprocessingDrawing" xmlns:w10="urn:schemas-microsoft-com:office:word" xmlns:w="http://schemas.openxmlformats.org/wordprocessingml/2006/main" xmlns:w14="http://schemas.microsoft.com/office/word/2010/wordml" xmlns:w15="http://schemas.microsoft.com/office/word/2012/wordml" xmlns:w16se="http://schemas.microsoft.com/office/word/2015/wordml/symex" xmlns:wpg="http://schemas.microsoft.com/office/word/2010/wordprocessingGroup" xmlns:wpi="http://schemas.microsoft.com/office/word/2010/wordprocessingInk" xmlns:wne="http://schemas.microsoft.com/office/word/2006/wordml" xmlns:wps="http://schemas.microsoft.com/office/word/2010/wordprocessingShape" mc:Ignorable="w14 w15 w16se wp14">
   <w:p>
     <w:pPr>
-      <w:pStyle w:val="Fuzeile"/>
-      <w:tabs>
-        <w:tab w:val="clear" w:pos="9072"/>
-        <w:tab w:val="right" w:pos="8505"/>
-      </w:tabs>
-      <w:rPr>
-        <w:snapToGrid w:val="0"/>
-        <w:lang w:eastAsia="de-DE"/>
-      </w:rPr>
+      <w:pStyle w:val="Header"/>
     </w:pPr>
   </w:p>
 </w:hdr>
@@ -1460,7 +1542,7 @@
     <w:lvl w:ilvl="0">
       <w:start w:val="1"/>
       <w:numFmt w:val="decimal"/>
-      <w:pStyle w:val="Listennummer5"/>
+      <w:pStyle w:val="ListNumber5"/>
       <w:lvlText w:val="%1."/>
       <w:lvlJc w:val="left"/>
       <w:pPr>
@@ -1478,7 +1560,7 @@
     <w:lvl w:ilvl="0">
       <w:start w:val="1"/>
       <w:numFmt w:val="decimal"/>
-      <w:pStyle w:val="Listennummer4"/>
+      <w:pStyle w:val="ListNumber4"/>
       <w:lvlText w:val="%1."/>
       <w:lvlJc w:val="left"/>
       <w:pPr>
@@ -1496,7 +1578,7 @@
     <w:lvl w:ilvl="0">
       <w:start w:val="1"/>
       <w:numFmt w:val="decimal"/>
-      <w:pStyle w:val="Listennummer3"/>
+      <w:pStyle w:val="ListNumber3"/>
       <w:lvlText w:val="%1."/>
       <w:lvlJc w:val="left"/>
       <w:pPr>
@@ -1514,7 +1596,7 @@
     <w:lvl w:ilvl="0">
       <w:start w:val="1"/>
       <w:numFmt w:val="decimal"/>
-      <w:pStyle w:val="Listennummer2"/>
+      <w:pStyle w:val="ListNumber2"/>
       <w:lvlText w:val="%1."/>
       <w:lvlJc w:val="left"/>
       <w:pPr>
@@ -1532,7 +1614,7 @@
     <w:lvl w:ilvl="0">
       <w:start w:val="1"/>
       <w:numFmt w:val="bullet"/>
-      <w:pStyle w:val="Aufzhlungszeichen5"/>
+      <w:pStyle w:val="ListBullet5"/>
       <w:lvlText w:val=""/>
       <w:lvlJc w:val="left"/>
       <w:pPr>
@@ -1553,7 +1635,7 @@
     <w:lvl w:ilvl="0">
       <w:start w:val="1"/>
       <w:numFmt w:val="bullet"/>
-      <w:pStyle w:val="Aufzhlungszeichen4"/>
+      <w:pStyle w:val="ListBullet4"/>
       <w:lvlText w:val=""/>
       <w:lvlJc w:val="left"/>
       <w:pPr>
@@ -1574,7 +1656,7 @@
     <w:lvl w:ilvl="0">
       <w:start w:val="1"/>
       <w:numFmt w:val="bullet"/>
-      <w:pStyle w:val="Aufzhlungszeichen3"/>
+      <w:pStyle w:val="ListBullet3"/>
       <w:lvlText w:val=""/>
       <w:lvlJc w:val="left"/>
       <w:pPr>
@@ -1595,7 +1677,7 @@
     <w:lvl w:ilvl="0">
       <w:start w:val="1"/>
       <w:numFmt w:val="bullet"/>
-      <w:pStyle w:val="Aufzhlungszeichen2"/>
+      <w:pStyle w:val="ListBullet2"/>
       <w:lvlText w:val=""/>
       <w:lvlJc w:val="left"/>
       <w:pPr>
@@ -1616,7 +1698,7 @@
     <w:lvl w:ilvl="0">
       <w:start w:val="1"/>
       <w:numFmt w:val="decimal"/>
-      <w:pStyle w:val="Listennummer"/>
+      <w:pStyle w:val="ListNumber"/>
       <w:lvlText w:val="%1."/>
       <w:lvlJc w:val="left"/>
       <w:pPr>
@@ -1634,7 +1716,7 @@
     <w:lvl w:ilvl="0">
       <w:start w:val="1"/>
       <w:numFmt w:val="bullet"/>
-      <w:pStyle w:val="Aufzhlungszeichen"/>
+      <w:pStyle w:val="ListBullet"/>
       <w:lvlText w:val=""/>
       <w:lvlJc w:val="left"/>
       <w:pPr>
@@ -3077,17 +3159,17 @@
     <w:lsdException w:name="Smart Hyperlink" w:semiHidden="1" w:uiPriority="99" w:unhideWhenUsed="1"/>
     <w:lsdException w:name="Hashtag" w:semiHidden="1" w:uiPriority="99" w:unhideWhenUsed="1"/>
   </w:latentStyles>
-  <w:style w:type="paragraph" w:default="1" w:styleId="Standard">
+  <w:style w:type="paragraph" w:default="1" w:styleId="Normal">
     <w:name w:val="Normal"/>
     <w:qFormat/>
     <w:rPr>
       <w:rFonts w:ascii="Arial" w:hAnsi="Arial"/>
     </w:rPr>
   </w:style>
-  <w:style w:type="paragraph" w:styleId="berschrift1">
+  <w:style w:type="paragraph" w:styleId="Heading1">
     <w:name w:val="heading 1"/>
-    <w:basedOn w:val="Standard"/>
-    <w:next w:val="Standard"/>
+    <w:basedOn w:val="Normal"/>
+    <w:next w:val="Normal"/>
     <w:qFormat/>
     <w:pPr>
       <w:keepNext/>
@@ -3100,10 +3182,10 @@
       <w:sz w:val="18"/>
     </w:rPr>
   </w:style>
-  <w:style w:type="paragraph" w:styleId="berschrift2">
+  <w:style w:type="paragraph" w:styleId="Heading2">
     <w:name w:val="heading 2"/>
-    <w:basedOn w:val="Standard"/>
-    <w:next w:val="Standard"/>
+    <w:basedOn w:val="Normal"/>
+    <w:next w:val="Normal"/>
     <w:qFormat/>
     <w:pPr>
       <w:keepNext/>
@@ -3116,10 +3198,10 @@
       <w:sz w:val="24"/>
     </w:rPr>
   </w:style>
-  <w:style w:type="paragraph" w:styleId="berschrift3">
+  <w:style w:type="paragraph" w:styleId="Heading3">
     <w:name w:val="heading 3"/>
-    <w:basedOn w:val="Standard"/>
-    <w:next w:val="Standard"/>
+    <w:basedOn w:val="Normal"/>
+    <w:next w:val="Normal"/>
     <w:qFormat/>
     <w:pPr>
       <w:keepNext/>
@@ -3130,10 +3212,10 @@
       <w:sz w:val="24"/>
     </w:rPr>
   </w:style>
-  <w:style w:type="paragraph" w:styleId="berschrift4">
+  <w:style w:type="paragraph" w:styleId="Heading4">
     <w:name w:val="heading 4"/>
-    <w:basedOn w:val="Standard"/>
-    <w:next w:val="Standard"/>
+    <w:basedOn w:val="Normal"/>
+    <w:next w:val="Normal"/>
     <w:qFormat/>
     <w:pPr>
       <w:keepNext/>
@@ -3145,10 +3227,10 @@
       <w:sz w:val="24"/>
     </w:rPr>
   </w:style>
-  <w:style w:type="paragraph" w:styleId="berschrift5">
+  <w:style w:type="paragraph" w:styleId="Heading5">
     <w:name w:val="heading 5"/>
-    <w:basedOn w:val="Standard"/>
-    <w:next w:val="Standard"/>
+    <w:basedOn w:val="Normal"/>
+    <w:next w:val="Normal"/>
     <w:qFormat/>
     <w:pPr>
       <w:spacing w:before="240" w:after="60"/>
@@ -3158,10 +3240,10 @@
       <w:sz w:val="22"/>
     </w:rPr>
   </w:style>
-  <w:style w:type="paragraph" w:styleId="berschrift6">
+  <w:style w:type="paragraph" w:styleId="Heading6">
     <w:name w:val="heading 6"/>
-    <w:basedOn w:val="Standard"/>
-    <w:next w:val="Standard"/>
+    <w:basedOn w:val="Normal"/>
+    <w:next w:val="Normal"/>
     <w:qFormat/>
     <w:pPr>
       <w:spacing w:before="240" w:after="60"/>
@@ -3173,20 +3255,20 @@
       <w:sz w:val="22"/>
     </w:rPr>
   </w:style>
-  <w:style w:type="paragraph" w:styleId="berschrift7">
+  <w:style w:type="paragraph" w:styleId="Heading7">
     <w:name w:val="heading 7"/>
-    <w:basedOn w:val="Standard"/>
-    <w:next w:val="Standard"/>
+    <w:basedOn w:val="Normal"/>
+    <w:next w:val="Normal"/>
     <w:qFormat/>
     <w:pPr>
       <w:spacing w:before="240" w:after="60"/>
       <w:outlineLvl w:val="6"/>
     </w:pPr>
   </w:style>
-  <w:style w:type="paragraph" w:styleId="berschrift8">
+  <w:style w:type="paragraph" w:styleId="Heading8">
     <w:name w:val="heading 8"/>
-    <w:basedOn w:val="Standard"/>
-    <w:next w:val="Standard"/>
+    <w:basedOn w:val="Normal"/>
+    <w:next w:val="Normal"/>
     <w:qFormat/>
     <w:pPr>
       <w:spacing w:before="240" w:after="60"/>
@@ -3196,10 +3278,10 @@
       <w:i/>
     </w:rPr>
   </w:style>
-  <w:style w:type="paragraph" w:styleId="berschrift9">
+  <w:style w:type="paragraph" w:styleId="Heading9">
     <w:name w:val="heading 9"/>
-    <w:basedOn w:val="Standard"/>
-    <w:next w:val="Standard"/>
+    <w:basedOn w:val="Normal"/>
+    <w:next w:val="Normal"/>
     <w:qFormat/>
     <w:pPr>
       <w:spacing w:before="240" w:after="60"/>
@@ -3211,13 +3293,13 @@
       <w:sz w:val="18"/>
     </w:rPr>
   </w:style>
-  <w:style w:type="character" w:default="1" w:styleId="Absatz-Standardschriftart">
+  <w:style w:type="character" w:default="1" w:styleId="DefaultParagraphFont">
     <w:name w:val="Default Paragraph Font"/>
     <w:uiPriority w:val="1"/>
     <w:semiHidden/>
     <w:unhideWhenUsed/>
   </w:style>
-  <w:style w:type="table" w:default="1" w:styleId="NormaleTabelle">
+  <w:style w:type="table" w:default="1" w:styleId="TableNormal">
     <w:name w:val="Normal Table"/>
     <w:uiPriority w:val="99"/>
     <w:semiHidden/>
@@ -3232,15 +3314,15 @@
       </w:tblCellMar>
     </w:tblPr>
   </w:style>
-  <w:style w:type="numbering" w:default="1" w:styleId="KeineListe">
+  <w:style w:type="numbering" w:default="1" w:styleId="NoList">
     <w:name w:val="No List"/>
     <w:uiPriority w:val="99"/>
     <w:semiHidden/>
     <w:unhideWhenUsed/>
   </w:style>
-  <w:style w:type="paragraph" w:styleId="Kopfzeile">
+  <w:style w:type="paragraph" w:styleId="Header">
     <w:name w:val="header"/>
-    <w:basedOn w:val="Standard"/>
+    <w:basedOn w:val="Normal"/>
     <w:pPr>
       <w:tabs>
         <w:tab w:val="center" w:pos="4536"/>
@@ -3248,16 +3330,16 @@
       </w:tabs>
     </w:pPr>
   </w:style>
-  <w:style w:type="paragraph" w:styleId="Gruformel">
+  <w:style w:type="paragraph" w:styleId="Closing">
     <w:name w:val="Closing"/>
     <w:basedOn w:val="Text"/>
     <w:pPr>
       <w:ind w:left="4252"/>
     </w:pPr>
   </w:style>
-  <w:style w:type="paragraph" w:styleId="Fuzeile">
+  <w:style w:type="paragraph" w:styleId="Footer">
     <w:name w:val="footer"/>
-    <w:basedOn w:val="Standard"/>
+    <w:basedOn w:val="Normal"/>
     <w:pPr>
       <w:tabs>
         <w:tab w:val="center" w:pos="4536"/>
@@ -3272,7 +3354,7 @@
   </w:style>
   <w:style w:type="character" w:styleId="Hyperlink">
     <w:name w:val="Hyperlink"/>
-    <w:basedOn w:val="Absatz-Standardschriftart"/>
+    <w:basedOn w:val="DefaultParagraphFont"/>
     <w:rPr>
       <w:color w:val="0000FF"/>
       <w:u w:val="single"/>
@@ -3280,7 +3362,7 @@
   </w:style>
   <w:style w:type="paragraph" w:customStyle="1" w:styleId="Absender">
     <w:name w:val="Absender"/>
-    <w:basedOn w:val="Standard"/>
+    <w:basedOn w:val="Normal"/>
     <w:pPr>
       <w:spacing w:line="240" w:lineRule="atLeast"/>
     </w:pPr>
@@ -3291,7 +3373,7 @@
   </w:style>
   <w:style w:type="paragraph" w:customStyle="1" w:styleId="Text">
     <w:name w:val="Text"/>
-    <w:basedOn w:val="Standard"/>
+    <w:basedOn w:val="Normal"/>
     <w:pPr>
       <w:spacing w:line="280" w:lineRule="atLeast"/>
     </w:pPr>
@@ -3301,7 +3383,7 @@
   </w:style>
   <w:style w:type="paragraph" w:customStyle="1" w:styleId="Direktion">
     <w:name w:val="Direktion"/>
-    <w:basedOn w:val="Standard"/>
+    <w:basedOn w:val="Normal"/>
     <w:pPr>
       <w:spacing w:line="240" w:lineRule="atLeast"/>
     </w:pPr>
@@ -3310,27 +3392,27 @@
       <w:sz w:val="18"/>
     </w:rPr>
   </w:style>
-  <w:style w:type="paragraph" w:styleId="Abbildungsverzeichnis">
+  <w:style w:type="paragraph" w:styleId="TableofFigures">
     <w:name w:val="table of figures"/>
-    <w:basedOn w:val="Standard"/>
-    <w:next w:val="Standard"/>
+    <w:basedOn w:val="Normal"/>
+    <w:next w:val="Normal"/>
     <w:semiHidden/>
     <w:pPr>
       <w:ind w:left="400" w:hanging="400"/>
     </w:pPr>
   </w:style>
-  <w:style w:type="paragraph" w:styleId="Umschlagabsenderadresse">
+  <w:style w:type="paragraph" w:styleId="EnvelopeReturn">
     <w:name w:val="envelope return"/>
-    <w:basedOn w:val="Standard"/>
-  </w:style>
-  <w:style w:type="paragraph" w:styleId="Anrede">
+    <w:basedOn w:val="Normal"/>
+  </w:style>
+  <w:style w:type="paragraph" w:styleId="Salutation">
     <w:name w:val="Salutation"/>
-    <w:basedOn w:val="Standard"/>
-    <w:next w:val="Standard"/>
-  </w:style>
-  <w:style w:type="paragraph" w:styleId="Aufzhlungszeichen">
+    <w:basedOn w:val="Normal"/>
+    <w:next w:val="Normal"/>
+  </w:style>
+  <w:style w:type="paragraph" w:styleId="ListBullet">
     <w:name w:val="List Bullet"/>
-    <w:basedOn w:val="Standard"/>
+    <w:basedOn w:val="Normal"/>
     <w:autoRedefine/>
     <w:pPr>
       <w:numPr>
@@ -3338,9 +3420,9 @@
       </w:numPr>
     </w:pPr>
   </w:style>
-  <w:style w:type="paragraph" w:styleId="Aufzhlungszeichen2">
+  <w:style w:type="paragraph" w:styleId="ListBullet2">
     <w:name w:val="List Bullet 2"/>
-    <w:basedOn w:val="Standard"/>
+    <w:basedOn w:val="Normal"/>
     <w:autoRedefine/>
     <w:pPr>
       <w:numPr>
@@ -3348,9 +3430,9 @@
       </w:numPr>
     </w:pPr>
   </w:style>
-  <w:style w:type="paragraph" w:styleId="Aufzhlungszeichen3">
+  <w:style w:type="paragraph" w:styleId="ListBullet3">
     <w:name w:val="List Bullet 3"/>
-    <w:basedOn w:val="Standard"/>
+    <w:basedOn w:val="Normal"/>
     <w:autoRedefine/>
     <w:pPr>
       <w:numPr>
@@ -3358,9 +3440,9 @@
       </w:numPr>
     </w:pPr>
   </w:style>
-  <w:style w:type="paragraph" w:styleId="Aufzhlungszeichen4">
+  <w:style w:type="paragraph" w:styleId="ListBullet4">
     <w:name w:val="List Bullet 4"/>
-    <w:basedOn w:val="Standard"/>
+    <w:basedOn w:val="Normal"/>
     <w:autoRedefine/>
     <w:pPr>
       <w:numPr>
@@ -3368,9 +3450,9 @@
       </w:numPr>
     </w:pPr>
   </w:style>
-  <w:style w:type="paragraph" w:styleId="Aufzhlungszeichen5">
+  <w:style w:type="paragraph" w:styleId="ListBullet5">
     <w:name w:val="List Bullet 5"/>
-    <w:basedOn w:val="Standard"/>
+    <w:basedOn w:val="Normal"/>
     <w:autoRedefine/>
     <w:pPr>
       <w:numPr>
@@ -3378,10 +3460,10 @@
       </w:numPr>
     </w:pPr>
   </w:style>
-  <w:style w:type="paragraph" w:styleId="Beschriftung">
+  <w:style w:type="paragraph" w:styleId="Caption">
     <w:name w:val="caption"/>
-    <w:basedOn w:val="Standard"/>
-    <w:next w:val="Standard"/>
+    <w:basedOn w:val="Normal"/>
+    <w:next w:val="Normal"/>
     <w:qFormat/>
     <w:pPr>
       <w:spacing w:before="120" w:after="120"/>
@@ -3390,22 +3472,22 @@
       <w:b/>
     </w:rPr>
   </w:style>
-  <w:style w:type="paragraph" w:styleId="Blocktext">
+  <w:style w:type="paragraph" w:styleId="BlockText">
     <w:name w:val="Block Text"/>
-    <w:basedOn w:val="Standard"/>
+    <w:basedOn w:val="Normal"/>
     <w:pPr>
       <w:spacing w:after="120"/>
       <w:ind w:left="1440" w:right="1440"/>
     </w:pPr>
   </w:style>
-  <w:style w:type="paragraph" w:styleId="Datum">
+  <w:style w:type="paragraph" w:styleId="Date">
     <w:name w:val="Date"/>
-    <w:basedOn w:val="Standard"/>
-    <w:next w:val="Standard"/>
-  </w:style>
-  <w:style w:type="paragraph" w:styleId="Dokumentstruktur">
+    <w:basedOn w:val="Normal"/>
+    <w:next w:val="Normal"/>
+  </w:style>
+  <w:style w:type="paragraph" w:styleId="DocumentMap">
     <w:name w:val="Document Map"/>
-    <w:basedOn w:val="Standard"/>
+    <w:basedOn w:val="Normal"/>
     <w:semiHidden/>
     <w:pPr>
       <w:shd w:val="clear" w:color="auto" w:fill="000080"/>
@@ -3414,25 +3496,25 @@
       <w:rFonts w:ascii="Tahoma" w:hAnsi="Tahoma"/>
     </w:rPr>
   </w:style>
-  <w:style w:type="paragraph" w:styleId="Endnotentext">
+  <w:style w:type="paragraph" w:styleId="EndnoteText">
     <w:name w:val="endnote text"/>
-    <w:basedOn w:val="Standard"/>
+    <w:basedOn w:val="Normal"/>
     <w:semiHidden/>
   </w:style>
-  <w:style w:type="paragraph" w:styleId="Fu-Endnotenberschrift">
+  <w:style w:type="paragraph" w:styleId="NoteHeading">
     <w:name w:val="Note Heading"/>
-    <w:basedOn w:val="Standard"/>
-    <w:next w:val="Standard"/>
-  </w:style>
-  <w:style w:type="paragraph" w:styleId="Funotentext">
+    <w:basedOn w:val="Normal"/>
+    <w:next w:val="Normal"/>
+  </w:style>
+  <w:style w:type="paragraph" w:styleId="FootnoteText">
     <w:name w:val="footnote text"/>
-    <w:basedOn w:val="Standard"/>
+    <w:basedOn w:val="Normal"/>
     <w:semiHidden/>
   </w:style>
   <w:style w:type="paragraph" w:styleId="Index1">
     <w:name w:val="index 1"/>
-    <w:basedOn w:val="Standard"/>
-    <w:next w:val="Standard"/>
+    <w:basedOn w:val="Normal"/>
+    <w:next w:val="Normal"/>
     <w:autoRedefine/>
     <w:semiHidden/>
     <w:pPr>
@@ -3441,8 +3523,8 @@
   </w:style>
   <w:style w:type="paragraph" w:styleId="Index2">
     <w:name w:val="index 2"/>
-    <w:basedOn w:val="Standard"/>
-    <w:next w:val="Standard"/>
+    <w:basedOn w:val="Normal"/>
+    <w:next w:val="Normal"/>
     <w:autoRedefine/>
     <w:semiHidden/>
     <w:pPr>
@@ -3451,8 +3533,8 @@
   </w:style>
   <w:style w:type="paragraph" w:styleId="Index3">
     <w:name w:val="index 3"/>
-    <w:basedOn w:val="Standard"/>
-    <w:next w:val="Standard"/>
+    <w:basedOn w:val="Normal"/>
+    <w:next w:val="Normal"/>
     <w:autoRedefine/>
     <w:semiHidden/>
     <w:pPr>
@@ -3461,8 +3543,8 @@
   </w:style>
   <w:style w:type="paragraph" w:styleId="Index4">
     <w:name w:val="index 4"/>
-    <w:basedOn w:val="Standard"/>
-    <w:next w:val="Standard"/>
+    <w:basedOn w:val="Normal"/>
+    <w:next w:val="Normal"/>
     <w:autoRedefine/>
     <w:semiHidden/>
     <w:pPr>
@@ -3471,8 +3553,8 @@
   </w:style>
   <w:style w:type="paragraph" w:styleId="Index5">
     <w:name w:val="index 5"/>
-    <w:basedOn w:val="Standard"/>
-    <w:next w:val="Standard"/>
+    <w:basedOn w:val="Normal"/>
+    <w:next w:val="Normal"/>
     <w:autoRedefine/>
     <w:semiHidden/>
     <w:pPr>
@@ -3481,8 +3563,8 @@
   </w:style>
   <w:style w:type="paragraph" w:styleId="Index6">
     <w:name w:val="index 6"/>
-    <w:basedOn w:val="Standard"/>
-    <w:next w:val="Standard"/>
+    <w:basedOn w:val="Normal"/>
+    <w:next w:val="Normal"/>
     <w:autoRedefine/>
     <w:semiHidden/>
     <w:pPr>
@@ -3491,8 +3573,8 @@
   </w:style>
   <w:style w:type="paragraph" w:styleId="Index7">
     <w:name w:val="index 7"/>
-    <w:basedOn w:val="Standard"/>
-    <w:next w:val="Standard"/>
+    <w:basedOn w:val="Normal"/>
+    <w:next w:val="Normal"/>
     <w:autoRedefine/>
     <w:semiHidden/>
     <w:pPr>
@@ -3501,8 +3583,8 @@
   </w:style>
   <w:style w:type="paragraph" w:styleId="Index8">
     <w:name w:val="index 8"/>
-    <w:basedOn w:val="Standard"/>
-    <w:next w:val="Standard"/>
+    <w:basedOn w:val="Normal"/>
+    <w:next w:val="Normal"/>
     <w:autoRedefine/>
     <w:semiHidden/>
     <w:pPr>
@@ -3511,150 +3593,150 @@
   </w:style>
   <w:style w:type="paragraph" w:styleId="Index9">
     <w:name w:val="index 9"/>
-    <w:basedOn w:val="Standard"/>
-    <w:next w:val="Standard"/>
+    <w:basedOn w:val="Normal"/>
+    <w:next w:val="Normal"/>
     <w:autoRedefine/>
     <w:semiHidden/>
     <w:pPr>
       <w:ind w:left="1800" w:hanging="200"/>
     </w:pPr>
   </w:style>
-  <w:style w:type="paragraph" w:styleId="Indexberschrift">
+  <w:style w:type="paragraph" w:styleId="IndexHeading">
     <w:name w:val="index heading"/>
-    <w:basedOn w:val="Standard"/>
+    <w:basedOn w:val="Normal"/>
     <w:next w:val="Index1"/>
     <w:semiHidden/>
     <w:rPr>
       <w:b/>
     </w:rPr>
   </w:style>
-  <w:style w:type="paragraph" w:styleId="Kommentartext">
+  <w:style w:type="paragraph" w:styleId="CommentText">
     <w:name w:val="annotation text"/>
-    <w:basedOn w:val="Standard"/>
-    <w:link w:val="KommentartextZchn"/>
+    <w:basedOn w:val="Normal"/>
+    <w:link w:val="CommentTextChar"/>
     <w:semiHidden/>
   </w:style>
-  <w:style w:type="paragraph" w:styleId="Liste">
+  <w:style w:type="paragraph" w:styleId="List">
     <w:name w:val="List"/>
-    <w:basedOn w:val="Standard"/>
+    <w:basedOn w:val="Normal"/>
     <w:pPr>
       <w:ind w:left="283" w:hanging="283"/>
     </w:pPr>
   </w:style>
-  <w:style w:type="paragraph" w:styleId="Liste2">
+  <w:style w:type="paragraph" w:styleId="List2">
     <w:name w:val="List 2"/>
-    <w:basedOn w:val="Standard"/>
+    <w:basedOn w:val="Normal"/>
     <w:pPr>
       <w:ind w:left="566" w:hanging="283"/>
     </w:pPr>
   </w:style>
-  <w:style w:type="paragraph" w:styleId="Liste3">
+  <w:style w:type="paragraph" w:styleId="List3">
     <w:name w:val="List 3"/>
-    <w:basedOn w:val="Standard"/>
+    <w:basedOn w:val="Normal"/>
     <w:pPr>
       <w:ind w:left="849" w:hanging="283"/>
     </w:pPr>
   </w:style>
-  <w:style w:type="paragraph" w:styleId="Liste4">
+  <w:style w:type="paragraph" w:styleId="List4">
     <w:name w:val="List 4"/>
-    <w:basedOn w:val="Standard"/>
+    <w:basedOn w:val="Normal"/>
     <w:pPr>
       <w:ind w:left="1132" w:hanging="283"/>
     </w:pPr>
   </w:style>
-  <w:style w:type="paragraph" w:styleId="Liste5">
+  <w:style w:type="paragraph" w:styleId="List5">
     <w:name w:val="List 5"/>
-    <w:basedOn w:val="Standard"/>
+    <w:basedOn w:val="Normal"/>
     <w:pPr>
       <w:ind w:left="1415" w:hanging="283"/>
     </w:pPr>
   </w:style>
-  <w:style w:type="paragraph" w:styleId="Listenfortsetzung">
+  <w:style w:type="paragraph" w:styleId="ListContinue">
     <w:name w:val="List Continue"/>
-    <w:basedOn w:val="Standard"/>
+    <w:basedOn w:val="Normal"/>
     <w:pPr>
       <w:spacing w:after="120"/>
       <w:ind w:left="283"/>
     </w:pPr>
   </w:style>
-  <w:style w:type="paragraph" w:styleId="Listenfortsetzung2">
+  <w:style w:type="paragraph" w:styleId="ListContinue2">
     <w:name w:val="List Continue 2"/>
-    <w:basedOn w:val="Standard"/>
+    <w:basedOn w:val="Normal"/>
     <w:pPr>
       <w:spacing w:after="120"/>
       <w:ind w:left="566"/>
     </w:pPr>
   </w:style>
-  <w:style w:type="paragraph" w:styleId="Listenfortsetzung3">
+  <w:style w:type="paragraph" w:styleId="ListContinue3">
     <w:name w:val="List Continue 3"/>
-    <w:basedOn w:val="Standard"/>
+    <w:basedOn w:val="Normal"/>
     <w:pPr>
       <w:spacing w:after="120"/>
       <w:ind w:left="849"/>
     </w:pPr>
   </w:style>
-  <w:style w:type="paragraph" w:styleId="Listenfortsetzung4">
+  <w:style w:type="paragraph" w:styleId="ListContinue4">
     <w:name w:val="List Continue 4"/>
-    <w:basedOn w:val="Standard"/>
+    <w:basedOn w:val="Normal"/>
     <w:pPr>
       <w:spacing w:after="120"/>
       <w:ind w:left="1132"/>
     </w:pPr>
   </w:style>
-  <w:style w:type="paragraph" w:styleId="Listenfortsetzung5">
+  <w:style w:type="paragraph" w:styleId="ListContinue5">
     <w:name w:val="List Continue 5"/>
-    <w:basedOn w:val="Standard"/>
+    <w:basedOn w:val="Normal"/>
     <w:pPr>
       <w:spacing w:after="120"/>
       <w:ind w:left="1415"/>
     </w:pPr>
   </w:style>
-  <w:style w:type="paragraph" w:styleId="Listennummer">
+  <w:style w:type="paragraph" w:styleId="ListNumber">
     <w:name w:val="List Number"/>
-    <w:basedOn w:val="Standard"/>
+    <w:basedOn w:val="Normal"/>
     <w:pPr>
       <w:numPr>
         <w:numId w:val="6"/>
       </w:numPr>
     </w:pPr>
   </w:style>
-  <w:style w:type="paragraph" w:styleId="Listennummer2">
+  <w:style w:type="paragraph" w:styleId="ListNumber2">
     <w:name w:val="List Number 2"/>
-    <w:basedOn w:val="Standard"/>
+    <w:basedOn w:val="Normal"/>
     <w:pPr>
       <w:numPr>
         <w:numId w:val="7"/>
       </w:numPr>
     </w:pPr>
   </w:style>
-  <w:style w:type="paragraph" w:styleId="Listennummer3">
+  <w:style w:type="paragraph" w:styleId="ListNumber3">
     <w:name w:val="List Number 3"/>
-    <w:basedOn w:val="Standard"/>
+    <w:basedOn w:val="Normal"/>
     <w:pPr>
       <w:numPr>
         <w:numId w:val="8"/>
       </w:numPr>
     </w:pPr>
   </w:style>
-  <w:style w:type="paragraph" w:styleId="Listennummer4">
+  <w:style w:type="paragraph" w:styleId="ListNumber4">
     <w:name w:val="List Number 4"/>
-    <w:basedOn w:val="Standard"/>
+    <w:basedOn w:val="Normal"/>
     <w:pPr>
       <w:numPr>
         <w:numId w:val="9"/>
       </w:numPr>
     </w:pPr>
   </w:style>
-  <w:style w:type="paragraph" w:styleId="Listennummer5">
+  <w:style w:type="paragraph" w:styleId="ListNumber5">
     <w:name w:val="List Number 5"/>
-    <w:basedOn w:val="Standard"/>
+    <w:basedOn w:val="Normal"/>
     <w:pPr>
       <w:numPr>
         <w:numId w:val="10"/>
       </w:numPr>
     </w:pPr>
   </w:style>
-  <w:style w:type="paragraph" w:styleId="Makrotext">
+  <w:style w:type="paragraph" w:styleId="MacroText">
     <w:name w:val="macro"/>
     <w:semiHidden/>
     <w:pPr>
@@ -3674,9 +3756,9 @@
       <w:rFonts w:ascii="Courier New" w:hAnsi="Courier New"/>
     </w:rPr>
   </w:style>
-  <w:style w:type="paragraph" w:styleId="Nachrichtenkopf">
+  <w:style w:type="paragraph" w:styleId="MessageHeader">
     <w:name w:val="Message Header"/>
-    <w:basedOn w:val="Standard"/>
+    <w:basedOn w:val="Normal"/>
     <w:pPr>
       <w:pBdr>
         <w:top w:val="single" w:sz="6" w:space="1" w:color="auto"/>
@@ -3691,37 +3773,37 @@
       <w:sz w:val="24"/>
     </w:rPr>
   </w:style>
-  <w:style w:type="paragraph" w:styleId="NurText">
+  <w:style w:type="paragraph" w:styleId="PlainText">
     <w:name w:val="Plain Text"/>
-    <w:basedOn w:val="Standard"/>
+    <w:basedOn w:val="Normal"/>
     <w:rPr>
       <w:rFonts w:ascii="Courier New" w:hAnsi="Courier New"/>
     </w:rPr>
   </w:style>
-  <w:style w:type="paragraph" w:styleId="Standardeinzug">
+  <w:style w:type="paragraph" w:styleId="NormalIndent">
     <w:name w:val="Normal Indent"/>
-    <w:basedOn w:val="Standard"/>
+    <w:basedOn w:val="Normal"/>
     <w:pPr>
       <w:ind w:left="708"/>
     </w:pPr>
   </w:style>
-  <w:style w:type="paragraph" w:styleId="Textkrper">
+  <w:style w:type="paragraph" w:styleId="BodyText">
     <w:name w:val="Body Text"/>
-    <w:basedOn w:val="Standard"/>
+    <w:basedOn w:val="Normal"/>
     <w:pPr>
       <w:spacing w:after="120"/>
     </w:pPr>
   </w:style>
-  <w:style w:type="paragraph" w:styleId="Textkrper2">
+  <w:style w:type="paragraph" w:styleId="BodyText2">
     <w:name w:val="Body Text 2"/>
-    <w:basedOn w:val="Standard"/>
+    <w:basedOn w:val="Normal"/>
     <w:pPr>
       <w:spacing w:after="120" w:line="480" w:lineRule="auto"/>
     </w:pPr>
   </w:style>
-  <w:style w:type="paragraph" w:styleId="Textkrper3">
+  <w:style w:type="paragraph" w:styleId="BodyText3">
     <w:name w:val="Body Text 3"/>
-    <w:basedOn w:val="Standard"/>
+    <w:basedOn w:val="Normal"/>
     <w:pPr>
       <w:spacing w:after="120"/>
     </w:pPr>
@@ -3729,25 +3811,25 @@
       <w:sz w:val="16"/>
     </w:rPr>
   </w:style>
-  <w:style w:type="paragraph" w:styleId="Textkrper-Zeileneinzug">
+  <w:style w:type="paragraph" w:styleId="BodyTextIndent">
     <w:name w:val="Body Text Indent"/>
-    <w:basedOn w:val="Standard"/>
+    <w:basedOn w:val="Normal"/>
     <w:pPr>
       <w:spacing w:after="120"/>
       <w:ind w:left="283"/>
     </w:pPr>
   </w:style>
-  <w:style w:type="paragraph" w:styleId="Textkrper-Einzug2">
+  <w:style w:type="paragraph" w:styleId="BodyTextIndent2">
     <w:name w:val="Body Text Indent 2"/>
-    <w:basedOn w:val="Standard"/>
+    <w:basedOn w:val="Normal"/>
     <w:pPr>
       <w:spacing w:after="120" w:line="480" w:lineRule="auto"/>
       <w:ind w:left="283"/>
     </w:pPr>
   </w:style>
-  <w:style w:type="paragraph" w:styleId="Textkrper-Einzug3">
+  <w:style w:type="paragraph" w:styleId="BodyTextIndent3">
     <w:name w:val="Body Text Indent 3"/>
-    <w:basedOn w:val="Standard"/>
+    <w:basedOn w:val="Normal"/>
     <w:pPr>
       <w:spacing w:after="120"/>
       <w:ind w:left="283"/>
@@ -3756,23 +3838,23 @@
       <w:sz w:val="16"/>
     </w:rPr>
   </w:style>
-  <w:style w:type="paragraph" w:styleId="Textkrper-Erstzeileneinzug">
+  <w:style w:type="paragraph" w:styleId="BodyTextFirstIndent">
     <w:name w:val="Body Text First Indent"/>
-    <w:basedOn w:val="Textkrper"/>
+    <w:basedOn w:val="BodyText"/>
     <w:pPr>
       <w:ind w:firstLine="210"/>
     </w:pPr>
   </w:style>
-  <w:style w:type="paragraph" w:styleId="Textkrper-Erstzeileneinzug2">
+  <w:style w:type="paragraph" w:styleId="BodyTextFirstIndent2">
     <w:name w:val="Body Text First Indent 2"/>
-    <w:basedOn w:val="Textkrper-Zeileneinzug"/>
+    <w:basedOn w:val="BodyTextIndent"/>
     <w:pPr>
       <w:ind w:firstLine="210"/>
     </w:pPr>
   </w:style>
-  <w:style w:type="paragraph" w:styleId="Titel">
+  <w:style w:type="paragraph" w:styleId="Title">
     <w:name w:val="Title"/>
-    <w:basedOn w:val="Standard"/>
+    <w:basedOn w:val="Normal"/>
     <w:qFormat/>
     <w:pPr>
       <w:spacing w:before="240" w:after="60"/>
@@ -3785,9 +3867,9 @@
       <w:sz w:val="32"/>
     </w:rPr>
   </w:style>
-  <w:style w:type="paragraph" w:styleId="Umschlagadresse">
+  <w:style w:type="paragraph" w:styleId="EnvelopeAddress">
     <w:name w:val="envelope address"/>
-    <w:basedOn w:val="Standard"/>
+    <w:basedOn w:val="Normal"/>
     <w:pPr>
       <w:framePr w:w="4320" w:h="2160" w:hRule="exact" w:hSpace="141" w:wrap="auto" w:hAnchor="page" w:xAlign="center" w:yAlign="bottom"/>
       <w:ind w:left="1"/>
@@ -3796,16 +3878,16 @@
       <w:sz w:val="24"/>
     </w:rPr>
   </w:style>
-  <w:style w:type="paragraph" w:styleId="Unterschrift">
+  <w:style w:type="paragraph" w:styleId="Signature">
     <w:name w:val="Signature"/>
-    <w:basedOn w:val="Standard"/>
+    <w:basedOn w:val="Normal"/>
     <w:pPr>
       <w:ind w:left="4252"/>
     </w:pPr>
   </w:style>
-  <w:style w:type="paragraph" w:styleId="Untertitel">
+  <w:style w:type="paragraph" w:styleId="Subtitle">
     <w:name w:val="Subtitle"/>
-    <w:basedOn w:val="Standard"/>
+    <w:basedOn w:val="Normal"/>
     <w:qFormat/>
     <w:pPr>
       <w:spacing w:after="60"/>
@@ -3816,97 +3898,97 @@
       <w:sz w:val="24"/>
     </w:rPr>
   </w:style>
-  <w:style w:type="paragraph" w:styleId="Verzeichnis1">
+  <w:style w:type="paragraph" w:styleId="TOC1">
     <w:name w:val="toc 1"/>
-    <w:basedOn w:val="Standard"/>
-    <w:next w:val="Standard"/>
+    <w:basedOn w:val="Normal"/>
+    <w:next w:val="Normal"/>
     <w:autoRedefine/>
     <w:semiHidden/>
   </w:style>
-  <w:style w:type="paragraph" w:styleId="Verzeichnis2">
+  <w:style w:type="paragraph" w:styleId="TOC2">
     <w:name w:val="toc 2"/>
-    <w:basedOn w:val="Standard"/>
-    <w:next w:val="Standard"/>
+    <w:basedOn w:val="Normal"/>
+    <w:next w:val="Normal"/>
     <w:autoRedefine/>
     <w:semiHidden/>
     <w:pPr>
       <w:ind w:left="200"/>
     </w:pPr>
   </w:style>
-  <w:style w:type="paragraph" w:styleId="Verzeichnis3">
+  <w:style w:type="paragraph" w:styleId="TOC3">
     <w:name w:val="toc 3"/>
-    <w:basedOn w:val="Standard"/>
-    <w:next w:val="Standard"/>
+    <w:basedOn w:val="Normal"/>
+    <w:next w:val="Normal"/>
     <w:autoRedefine/>
     <w:semiHidden/>
     <w:pPr>
       <w:ind w:left="400"/>
     </w:pPr>
   </w:style>
-  <w:style w:type="paragraph" w:styleId="Verzeichnis4">
+  <w:style w:type="paragraph" w:styleId="TOC4">
     <w:name w:val="toc 4"/>
-    <w:basedOn w:val="Standard"/>
-    <w:next w:val="Standard"/>
+    <w:basedOn w:val="Normal"/>
+    <w:next w:val="Normal"/>
     <w:autoRedefine/>
     <w:semiHidden/>
     <w:pPr>
       <w:ind w:left="600"/>
     </w:pPr>
   </w:style>
-  <w:style w:type="paragraph" w:styleId="Verzeichnis5">
+  <w:style w:type="paragraph" w:styleId="TOC5">
     <w:name w:val="toc 5"/>
-    <w:basedOn w:val="Standard"/>
-    <w:next w:val="Standard"/>
+    <w:basedOn w:val="Normal"/>
+    <w:next w:val="Normal"/>
     <w:autoRedefine/>
     <w:semiHidden/>
     <w:pPr>
       <w:ind w:left="800"/>
     </w:pPr>
   </w:style>
-  <w:style w:type="paragraph" w:styleId="Verzeichnis6">
+  <w:style w:type="paragraph" w:styleId="TOC6">
     <w:name w:val="toc 6"/>
-    <w:basedOn w:val="Standard"/>
-    <w:next w:val="Standard"/>
+    <w:basedOn w:val="Normal"/>
+    <w:next w:val="Normal"/>
     <w:autoRedefine/>
     <w:semiHidden/>
     <w:pPr>
       <w:ind w:left="1000"/>
     </w:pPr>
   </w:style>
-  <w:style w:type="paragraph" w:styleId="Verzeichnis7">
+  <w:style w:type="paragraph" w:styleId="TOC7">
     <w:name w:val="toc 7"/>
-    <w:basedOn w:val="Standard"/>
-    <w:next w:val="Standard"/>
+    <w:basedOn w:val="Normal"/>
+    <w:next w:val="Normal"/>
     <w:autoRedefine/>
     <w:semiHidden/>
     <w:pPr>
       <w:ind w:left="1200"/>
     </w:pPr>
   </w:style>
-  <w:style w:type="paragraph" w:styleId="Verzeichnis8">
+  <w:style w:type="paragraph" w:styleId="TOC8">
     <w:name w:val="toc 8"/>
-    <w:basedOn w:val="Standard"/>
-    <w:next w:val="Standard"/>
+    <w:basedOn w:val="Normal"/>
+    <w:next w:val="Normal"/>
     <w:autoRedefine/>
     <w:semiHidden/>
     <w:pPr>
       <w:ind w:left="1400"/>
     </w:pPr>
   </w:style>
-  <w:style w:type="paragraph" w:styleId="Verzeichnis9">
+  <w:style w:type="paragraph" w:styleId="TOC9">
     <w:name w:val="toc 9"/>
-    <w:basedOn w:val="Standard"/>
-    <w:next w:val="Standard"/>
+    <w:basedOn w:val="Normal"/>
+    <w:next w:val="Normal"/>
     <w:autoRedefine/>
     <w:semiHidden/>
     <w:pPr>
       <w:ind w:left="1600"/>
     </w:pPr>
   </w:style>
-  <w:style w:type="paragraph" w:styleId="RGV-berschrift">
+  <w:style w:type="paragraph" w:styleId="TOAHeading">
     <w:name w:val="toa heading"/>
-    <w:basedOn w:val="Standard"/>
-    <w:next w:val="Standard"/>
+    <w:basedOn w:val="Normal"/>
+    <w:next w:val="Normal"/>
     <w:semiHidden/>
     <w:pPr>
       <w:spacing w:before="120"/>
@@ -3916,10 +3998,10 @@
       <w:sz w:val="24"/>
     </w:rPr>
   </w:style>
-  <w:style w:type="paragraph" w:styleId="Rechtsgrundlagenverzeichnis">
+  <w:style w:type="paragraph" w:styleId="TableofAuthorities">
     <w:name w:val="table of authorities"/>
-    <w:basedOn w:val="Standard"/>
-    <w:next w:val="Standard"/>
+    <w:basedOn w:val="Normal"/>
+    <w:next w:val="Normal"/>
     <w:semiHidden/>
     <w:pPr>
       <w:ind w:left="200" w:hanging="200"/>
@@ -3927,7 +4009,7 @@
   </w:style>
   <w:style w:type="paragraph" w:customStyle="1" w:styleId="StadtBern">
     <w:name w:val="Stadt Bern"/>
-    <w:basedOn w:val="berschrift1"/>
+    <w:basedOn w:val="Heading1"/>
   </w:style>
   <w:style w:type="paragraph" w:customStyle="1" w:styleId="Betreff">
     <w:name w:val="Betreff"/>
@@ -3940,7 +4022,7 @@
   <w:style w:type="paragraph" w:customStyle="1" w:styleId="Abteilung">
     <w:name w:val="Abteilung"/>
     <w:basedOn w:val="StadtBern"/>
-    <w:next w:val="Standard"/>
+    <w:next w:val="Normal"/>
     <w:pPr>
       <w:spacing w:before="640"/>
     </w:pPr>
@@ -3948,9 +4030,9 @@
       <w:b w:val="0"/>
     </w:rPr>
   </w:style>
-  <w:style w:type="paragraph" w:styleId="Listenabsatz">
+  <w:style w:type="paragraph" w:styleId="ListParagraph">
     <w:name w:val="List Paragraph"/>
-    <w:basedOn w:val="Standard"/>
+    <w:basedOn w:val="Normal"/>
     <w:uiPriority w:val="34"/>
     <w:qFormat/>
     <w:rsid w:val="003F59A5"/>
@@ -3959,10 +4041,10 @@
       <w:contextualSpacing/>
     </w:pPr>
   </w:style>
-  <w:style w:type="paragraph" w:styleId="Sprechblasentext">
+  <w:style w:type="paragraph" w:styleId="BalloonText">
     <w:name w:val="Balloon Text"/>
-    <w:basedOn w:val="Standard"/>
-    <w:link w:val="SprechblasentextZchn"/>
+    <w:basedOn w:val="Normal"/>
+    <w:link w:val="BalloonTextChar"/>
     <w:rsid w:val="00C8353C"/>
     <w:rPr>
       <w:rFonts w:ascii="Tahoma" w:hAnsi="Tahoma" w:cs="Tahoma"/>
@@ -3970,10 +4052,10 @@
       <w:szCs w:val="16"/>
     </w:rPr>
   </w:style>
-  <w:style w:type="character" w:customStyle="1" w:styleId="SprechblasentextZchn">
-    <w:name w:val="Sprechblasentext Zchn"/>
-    <w:basedOn w:val="Absatz-Standardschriftart"/>
-    <w:link w:val="Sprechblasentext"/>
+  <w:style w:type="character" w:customStyle="1" w:styleId="BalloonTextChar">
+    <w:name w:val="Balloon Text Char"/>
+    <w:basedOn w:val="DefaultParagraphFont"/>
+    <w:link w:val="BalloonText"/>
     <w:rsid w:val="00C8353C"/>
     <w:rPr>
       <w:rFonts w:ascii="Tahoma" w:hAnsi="Tahoma" w:cs="Tahoma"/>
@@ -3981,56 +4063,56 @@
       <w:szCs w:val="16"/>
     </w:rPr>
   </w:style>
-  <w:style w:type="character" w:styleId="Endnotenzeichen">
+  <w:style w:type="character" w:styleId="EndnoteReference">
     <w:name w:val="endnote reference"/>
-    <w:basedOn w:val="Absatz-Standardschriftart"/>
+    <w:basedOn w:val="DefaultParagraphFont"/>
     <w:rsid w:val="000150C0"/>
     <w:rPr>
       <w:vertAlign w:val="superscript"/>
     </w:rPr>
   </w:style>
-  <w:style w:type="character" w:styleId="Funotenzeichen">
+  <w:style w:type="character" w:styleId="FootnoteReference">
     <w:name w:val="footnote reference"/>
-    <w:basedOn w:val="Absatz-Standardschriftart"/>
+    <w:basedOn w:val="DefaultParagraphFont"/>
     <w:rsid w:val="000150C0"/>
     <w:rPr>
       <w:vertAlign w:val="superscript"/>
     </w:rPr>
   </w:style>
-  <w:style w:type="character" w:styleId="Kommentarzeichen">
+  <w:style w:type="character" w:styleId="CommentReference">
     <w:name w:val="annotation reference"/>
-    <w:basedOn w:val="Absatz-Standardschriftart"/>
+    <w:basedOn w:val="DefaultParagraphFont"/>
     <w:rsid w:val="00822AD0"/>
     <w:rPr>
       <w:sz w:val="16"/>
       <w:szCs w:val="16"/>
     </w:rPr>
   </w:style>
-  <w:style w:type="paragraph" w:styleId="Kommentarthema">
+  <w:style w:type="paragraph" w:styleId="CommentSubject">
     <w:name w:val="annotation subject"/>
-    <w:basedOn w:val="Kommentartext"/>
-    <w:next w:val="Kommentartext"/>
-    <w:link w:val="KommentarthemaZchn"/>
+    <w:basedOn w:val="CommentText"/>
+    <w:next w:val="CommentText"/>
+    <w:link w:val="CommentSubjectChar"/>
     <w:rsid w:val="00822AD0"/>
     <w:rPr>
       <w:b/>
       <w:bCs/>
     </w:rPr>
   </w:style>
-  <w:style w:type="character" w:customStyle="1" w:styleId="KommentartextZchn">
-    <w:name w:val="Kommentartext Zchn"/>
-    <w:basedOn w:val="Absatz-Standardschriftart"/>
-    <w:link w:val="Kommentartext"/>
+  <w:style w:type="character" w:customStyle="1" w:styleId="CommentTextChar">
+    <w:name w:val="Comment Text Char"/>
+    <w:basedOn w:val="DefaultParagraphFont"/>
+    <w:link w:val="CommentText"/>
     <w:semiHidden/>
     <w:rsid w:val="00822AD0"/>
     <w:rPr>
       <w:rFonts w:ascii="Arial" w:hAnsi="Arial"/>
     </w:rPr>
   </w:style>
-  <w:style w:type="character" w:customStyle="1" w:styleId="KommentarthemaZchn">
-    <w:name w:val="Kommentarthema Zchn"/>
-    <w:basedOn w:val="KommentartextZchn"/>
-    <w:link w:val="Kommentarthema"/>
+  <w:style w:type="character" w:customStyle="1" w:styleId="CommentSubjectChar">
+    <w:name w:val="Comment Subject Char"/>
+    <w:basedOn w:val="CommentTextChar"/>
+    <w:link w:val="CommentSubject"/>
     <w:rsid w:val="00822AD0"/>
     <w:rPr>
       <w:rFonts w:ascii="Arial" w:hAnsi="Arial"/>
@@ -4038,9 +4120,9 @@
       <w:bCs/>
     </w:rPr>
   </w:style>
-  <w:style w:type="character" w:styleId="Platzhaltertext">
+  <w:style w:type="character" w:styleId="PlaceholderText">
     <w:name w:val="Placeholder Text"/>
-    <w:basedOn w:val="Absatz-Standardschriftart"/>
+    <w:basedOn w:val="DefaultParagraphFont"/>
     <w:uiPriority w:val="99"/>
     <w:semiHidden/>
     <w:rsid w:val="00023F7A"/>
@@ -4341,7 +4423,7 @@
 </file>
 
 <file path=customXml/itemProps1.xml><?xml version="1.0" encoding="utf-8"?>
-<ds:datastoreItem xmlns:ds="http://schemas.openxmlformats.org/officeDocument/2006/customXml" ds:itemID="{464D3DBD-F610-480D-A703-699E33114B89}">
+<ds:datastoreItem xmlns:ds="http://schemas.openxmlformats.org/officeDocument/2006/customXml" ds:itemID="{280E2261-1FD4-4BF0-887E-F8F33899AEC0}">
   <ds:schemaRefs>
     <ds:schemaRef ds:uri="http://schemas.openxmlformats.org/officeDocument/2006/bibliography"/>
   </ds:schemaRefs>

</xml_diff>

<commit_message>
EBEGU-718 - Updating JA Briefkopf und Signatur
</commit_message>
<xml_diff>
--- a/ebegu-server/src/main/resources/vorlagen/1_Mahnung.docx
+++ b/ebegu-server/src/main/resources/vorlagen/1_Mahnung.docx
@@ -52,24 +52,6 @@
                 <w:sz w:val="20"/>
               </w:rPr>
             </w:pPr>
-            <w:r>
-              <w:rPr>
-                <w:rFonts w:cs="Arial"/>
-                <w:spacing w:val="0"/>
-                <w:sz w:val="20"/>
-              </w:rPr>
-              <w:t>Betreuungsgutscheine</w:t>
-            </w:r>
-          </w:p>
-          <w:p>
-            <w:pPr>
-              <w:pStyle w:val="Absender"/>
-              <w:rPr>
-                <w:rFonts w:cs="Arial"/>
-                <w:spacing w:val="0"/>
-                <w:sz w:val="20"/>
-              </w:rPr>
-            </w:pPr>
             <w:proofErr w:type="spellStart"/>
             <w:r>
               <w:rPr>
@@ -104,7 +86,23 @@
                 <w:spacing w:val="0"/>
                 <w:sz w:val="20"/>
               </w:rPr>
-              <w:t>Postfach 3001 Bern</w:t>
+              <w:t>300</w:t>
+            </w:r>
+            <w:r>
+              <w:rPr>
+                <w:rFonts w:cs="Arial"/>
+                <w:spacing w:val="0"/>
+                <w:sz w:val="20"/>
+              </w:rPr>
+              <w:t>8</w:t>
+            </w:r>
+            <w:r>
+              <w:rPr>
+                <w:rFonts w:cs="Arial"/>
+                <w:spacing w:val="0"/>
+                <w:sz w:val="20"/>
+              </w:rPr>
+              <w:t xml:space="preserve"> Bern</w:t>
             </w:r>
           </w:p>
           <w:p>
@@ -150,7 +148,15 @@
                 <w:spacing w:val="0"/>
                 <w:sz w:val="20"/>
               </w:rPr>
-              <w:t>betreuungsgutscheine@bern.ch</w:t>
+              <w:t>kinderbetreuung</w:t>
+            </w:r>
+            <w:r>
+              <w:rPr>
+                <w:rFonts w:cs="Arial"/>
+                <w:spacing w:val="0"/>
+                <w:sz w:val="20"/>
+              </w:rPr>
+              <w:t>@bern.ch</w:t>
             </w:r>
           </w:p>
           <w:p>
@@ -168,7 +174,7 @@
                 <w:spacing w:val="0"/>
                 <w:sz w:val="20"/>
               </w:rPr>
-              <w:t>www.bern.ch/betreuungsgutscheine</w:t>
+              <w:t>www.bern.ch</w:t>
             </w:r>
           </w:p>
         </w:tc>
@@ -1365,6 +1371,46 @@
       </w:pPr>
       <w:bookmarkStart w:id="4" w:name="VerantwPers"/>
       <w:bookmarkEnd w:id="4"/>
+      <w:proofErr w:type="spellStart"/>
+      <w:r>
+        <w:rPr>
+          <w:rFonts w:cs="Arial"/>
+          <w:spacing w:val="0"/>
+        </w:rPr>
+        <w:t>sig</w:t>
+      </w:r>
+      <w:proofErr w:type="spellEnd"/>
+      <w:r>
+        <w:rPr>
+          <w:rFonts w:cs="Arial"/>
+          <w:spacing w:val="0"/>
+        </w:rPr>
+        <w:t xml:space="preserve">. </w:t>
+      </w:r>
+      <w:r>
+        <w:rPr>
+          <w:rFonts w:cs="Arial"/>
+          <w:spacing w:val="0"/>
+          <w:lang w:val="de-DE"/>
+        </w:rPr>
+        <w:fldChar w:fldCharType="begin"/>
+      </w:r>
+      <w:r>
+        <w:rPr>
+          <w:rFonts w:cs="Arial"/>
+          <w:spacing w:val="0"/>
+          <w:lang w:val="de-DE"/>
+        </w:rPr>
+        <w:instrText xml:space="preserve"> DOCVARIABLE  FIELD_mahnung.unterzeichner  \* MERGEFORMAT </w:instrText>
+      </w:r>
+      <w:r>
+        <w:rPr>
+          <w:rFonts w:cs="Arial"/>
+          <w:spacing w:val="0"/>
+          <w:lang w:val="de-DE"/>
+        </w:rPr>
+        <w:fldChar w:fldCharType="end"/>
+      </w:r>
     </w:p>
     <w:p>
       <w:pPr>
@@ -1379,41 +1425,10 @@
           <w:rFonts w:cs="Arial"/>
           <w:spacing w:val="0"/>
         </w:rPr>
-        <w:t xml:space="preserve">Sachbearbeitung </w:t>
-      </w:r>
-    </w:p>
-    <w:p>
-      <w:pPr>
-        <w:pStyle w:val="Text"/>
-        <w:rPr>
-          <w:rFonts w:cs="Arial"/>
-          <w:spacing w:val="0"/>
-        </w:rPr>
-      </w:pPr>
-      <w:r>
-        <w:rPr>
-          <w:rFonts w:cs="Arial"/>
-          <w:spacing w:val="0"/>
-          <w:lang w:val="de-DE"/>
-        </w:rPr>
-        <w:fldChar w:fldCharType="begin"/>
-      </w:r>
-      <w:r>
-        <w:rPr>
-          <w:rFonts w:cs="Arial"/>
-          <w:spacing w:val="0"/>
-          <w:lang w:val="de-DE"/>
-        </w:rPr>
-        <w:instrText xml:space="preserve"> DOCVARIABLE  FIELD_mahnung.unterzeichner  \* MERGEFORMAT </w:instrText>
-      </w:r>
-      <w:r>
-        <w:rPr>
-          <w:rFonts w:cs="Arial"/>
-          <w:spacing w:val="0"/>
-          <w:lang w:val="de-DE"/>
-        </w:rPr>
-        <w:fldChar w:fldCharType="end"/>
-      </w:r>
+        <w:t>Sachbearbeitung</w:t>
+      </w:r>
+      <w:bookmarkStart w:id="5" w:name="_GoBack"/>
+      <w:bookmarkEnd w:id="5"/>
     </w:p>
     <w:sectPr>
       <w:headerReference w:type="even" r:id="rId9"/>
@@ -1517,8 +1532,6 @@
     <w:pPr>
       <w:pStyle w:val="Header"/>
     </w:pPr>
-    <w:bookmarkStart w:id="5" w:name="_GoBack"/>
-    <w:bookmarkEnd w:id="5"/>
   </w:p>
 </w:hdr>
 </file>
@@ -4423,7 +4436,7 @@
 </file>
 
 <file path=customXml/itemProps1.xml><?xml version="1.0" encoding="utf-8"?>
-<ds:datastoreItem xmlns:ds="http://schemas.openxmlformats.org/officeDocument/2006/customXml" ds:itemID="{280E2261-1FD4-4BF0-887E-F8F33899AEC0}">
+<ds:datastoreItem xmlns:ds="http://schemas.openxmlformats.org/officeDocument/2006/customXml" ds:itemID="{528F9DF8-C9CE-44C0-9F87-538754B01224}">
   <ds:schemaRefs>
     <ds:schemaRef ds:uri="http://schemas.openxmlformats.org/officeDocument/2006/bibliography"/>
   </ds:schemaRefs>

</xml_diff>

<commit_message>
EBEGU-718 - fixing leading whitespace in signature
</commit_message>
<xml_diff>
--- a/ebegu-server/src/main/resources/vorlagen/1_Mahnung.docx
+++ b/ebegu-server/src/main/resources/vorlagen/1_Mahnung.docx
@@ -52,23 +52,13 @@
                 <w:sz w:val="20"/>
               </w:rPr>
             </w:pPr>
-            <w:proofErr w:type="spellStart"/>
             <w:r>
               <w:rPr>
                 <w:rFonts w:cs="Arial"/>
                 <w:spacing w:val="0"/>
                 <w:sz w:val="20"/>
               </w:rPr>
-              <w:t>Effingerstrasse</w:t>
-            </w:r>
-            <w:proofErr w:type="spellEnd"/>
-            <w:r>
-              <w:rPr>
-                <w:rFonts w:cs="Arial"/>
-                <w:spacing w:val="0"/>
-                <w:sz w:val="20"/>
-              </w:rPr>
-              <w:t xml:space="preserve"> 21</w:t>
+              <w:t>Effingerstrasse 21</w:t>
             </w:r>
           </w:p>
           <w:p>
@@ -1360,6 +1350,8 @@
           <w:spacing w:val="0"/>
         </w:rPr>
       </w:pPr>
+      <w:bookmarkStart w:id="4" w:name="VerantwPers"/>
+      <w:bookmarkEnd w:id="4"/>
     </w:p>
     <w:p>
       <w:pPr>
@@ -1369,24 +1361,16 @@
           <w:spacing w:val="0"/>
         </w:rPr>
       </w:pPr>
-      <w:bookmarkStart w:id="4" w:name="VerantwPers"/>
-      <w:bookmarkEnd w:id="4"/>
-      <w:proofErr w:type="spellStart"/>
-      <w:r>
-        <w:rPr>
-          <w:rFonts w:cs="Arial"/>
-          <w:spacing w:val="0"/>
-        </w:rPr>
-        <w:t>sig</w:t>
-      </w:r>
-      <w:proofErr w:type="spellEnd"/>
-      <w:r>
-        <w:rPr>
-          <w:rFonts w:cs="Arial"/>
-          <w:spacing w:val="0"/>
-        </w:rPr>
-        <w:t xml:space="preserve">. </w:t>
-      </w:r>
+      <w:r>
+        <w:rPr>
+          <w:rFonts w:cs="Arial"/>
+          <w:spacing w:val="0"/>
+          <w:lang w:val="de-DE"/>
+        </w:rPr>
+        <w:t xml:space="preserve">sig. </w:t>
+      </w:r>
+      <w:bookmarkStart w:id="5" w:name="_GoBack"/>
+      <w:bookmarkEnd w:id="5"/>
       <w:r>
         <w:rPr>
           <w:rFonts w:cs="Arial"/>
@@ -1427,8 +1411,6 @@
         </w:rPr>
         <w:t>Sachbearbeitung</w:t>
       </w:r>
-      <w:bookmarkStart w:id="5" w:name="_GoBack"/>
-      <w:bookmarkEnd w:id="5"/>
     </w:p>
     <w:sectPr>
       <w:headerReference w:type="even" r:id="rId9"/>
@@ -4436,7 +4418,7 @@
 </file>
 
 <file path=customXml/itemProps1.xml><?xml version="1.0" encoding="utf-8"?>
-<ds:datastoreItem xmlns:ds="http://schemas.openxmlformats.org/officeDocument/2006/customXml" ds:itemID="{528F9DF8-C9CE-44C0-9F87-538754B01224}">
+<ds:datastoreItem xmlns:ds="http://schemas.openxmlformats.org/officeDocument/2006/customXml" ds:itemID="{A6682C7D-A1AF-472B-B173-7CF65DB71A87}">
   <ds:schemaRefs>
     <ds:schemaRef ds:uri="http://schemas.openxmlformats.org/officeDocument/2006/bibliography"/>
   </ds:schemaRefs>

</xml_diff>

<commit_message>
EBEGU-1599 * Adding Schulamt as address to erste/zweite Mahnung * Moving address logic (Schulamt/Jungendamt) for Freigabe Quittung from client to server * Created to Schulamt only test case, inc. new test Institutions * Added Schulamt/Jugendamt address checks for Mahnungen und Freigabe Quittung to PDFService tests
</commit_message>
<xml_diff>
--- a/ebegu-server/src/main/resources/vorlagen/1_Mahnung.docx
+++ b/ebegu-server/src/main/resources/vorlagen/1_Mahnung.docx
@@ -1,6 +1,6 @@
 
 <file path=word/document.xml><?xml version="1.0" encoding="utf-8"?>
-<w:document xmlns:wpc="http://schemas.microsoft.com/office/word/2010/wordprocessingCanvas" xmlns:mc="http://schemas.openxmlformats.org/markup-compatibility/2006" xmlns:o="urn:schemas-microsoft-com:office:office" xmlns:r="http://schemas.openxmlformats.org/officeDocument/2006/relationships" xmlns:m="http://schemas.openxmlformats.org/officeDocument/2006/math" xmlns:v="urn:schemas-microsoft-com:vml" xmlns:wp14="http://schemas.microsoft.com/office/word/2010/wordprocessingDrawing" xmlns:wp="http://schemas.openxmlformats.org/drawingml/2006/wordprocessingDrawing" xmlns:w10="urn:schemas-microsoft-com:office:word" xmlns:w="http://schemas.openxmlformats.org/wordprocessingml/2006/main" xmlns:w14="http://schemas.microsoft.com/office/word/2010/wordml" xmlns:wpg="http://schemas.microsoft.com/office/word/2010/wordprocessingGroup" xmlns:wpi="http://schemas.microsoft.com/office/word/2010/wordprocessingInk" xmlns:wne="http://schemas.microsoft.com/office/word/2006/wordml" xmlns:wps="http://schemas.microsoft.com/office/word/2010/wordprocessingShape" mc:Ignorable="w14 wp14">
+<w:document xmlns:wpc="http://schemas.microsoft.com/office/word/2010/wordprocessingCanvas" xmlns:cx="http://schemas.microsoft.com/office/drawing/2014/chartex" xmlns:cx1="http://schemas.microsoft.com/office/drawing/2015/9/8/chartex" xmlns:cx2="http://schemas.microsoft.com/office/drawing/2015/10/21/chartex" xmlns:cx3="http://schemas.microsoft.com/office/drawing/2016/5/9/chartex" xmlns:cx4="http://schemas.microsoft.com/office/drawing/2016/5/10/chartex" xmlns:cx5="http://schemas.microsoft.com/office/drawing/2016/5/11/chartex" xmlns:cx6="http://schemas.microsoft.com/office/drawing/2016/5/12/chartex" xmlns:cx7="http://schemas.microsoft.com/office/drawing/2016/5/13/chartex" xmlns:cx8="http://schemas.microsoft.com/office/drawing/2016/5/14/chartex" xmlns:mc="http://schemas.openxmlformats.org/markup-compatibility/2006" xmlns:aink="http://schemas.microsoft.com/office/drawing/2016/ink" xmlns:am3d="http://schemas.microsoft.com/office/drawing/2017/model3d" xmlns:o="urn:schemas-microsoft-com:office:office" xmlns:r="http://schemas.openxmlformats.org/officeDocument/2006/relationships" xmlns:m="http://schemas.openxmlformats.org/officeDocument/2006/math" xmlns:v="urn:schemas-microsoft-com:vml" xmlns:wp14="http://schemas.microsoft.com/office/word/2010/wordprocessingDrawing" xmlns:wp="http://schemas.openxmlformats.org/drawingml/2006/wordprocessingDrawing" xmlns:w10="urn:schemas-microsoft-com:office:word" xmlns:w="http://schemas.openxmlformats.org/wordprocessingml/2006/main" xmlns:w14="http://schemas.microsoft.com/office/word/2010/wordml" xmlns:w15="http://schemas.microsoft.com/office/word/2012/wordml" xmlns:w16cid="http://schemas.microsoft.com/office/word/2016/wordml/cid" xmlns:w16se="http://schemas.microsoft.com/office/word/2015/wordml/symex" xmlns:wpg="http://schemas.microsoft.com/office/word/2010/wordprocessingGroup" xmlns:wpi="http://schemas.microsoft.com/office/word/2010/wordprocessingInk" xmlns:wne="http://schemas.microsoft.com/office/word/2006/wordml" xmlns:wps="http://schemas.microsoft.com/office/word/2010/wordprocessingShape" mc:Ignorable="w14 w15 w16se w16cid wp14">
   <w:body>
     <w:tbl>
       <w:tblPr>
@@ -36,11 +36,125 @@
             </w:pPr>
             <w:r>
               <w:rPr>
+                <w:color w:val="000000" w:themeColor="text1"/>
+                <w:sz w:val="20"/>
+                <w:szCs w:val="18"/>
+              </w:rPr>
+              <w:fldChar w:fldCharType="begin"/>
+            </w:r>
+            <w:r>
+              <w:rPr>
+                <w:color w:val="000000" w:themeColor="text1"/>
+                <w:sz w:val="20"/>
+                <w:szCs w:val="18"/>
+              </w:rPr>
+              <w:instrText xml:space="preserve"> DOCVARIABLE  IF_mahnung.adresseJugendamt  \* MERGEFORMAT </w:instrText>
+            </w:r>
+            <w:r>
+              <w:rPr>
+                <w:color w:val="000000" w:themeColor="text1"/>
+                <w:sz w:val="20"/>
+                <w:szCs w:val="18"/>
+              </w:rPr>
+              <w:fldChar w:fldCharType="end"/>
+            </w:r>
+            <w:r>
+              <w:rPr>
                 <w:rFonts w:cs="Arial"/>
                 <w:spacing w:val="0"/>
                 <w:sz w:val="20"/>
               </w:rPr>
               <w:t>Jugendamt</w:t>
+            </w:r>
+            <w:r>
+              <w:rPr>
+                <w:color w:val="000000" w:themeColor="text1"/>
+                <w:sz w:val="20"/>
+                <w:szCs w:val="18"/>
+              </w:rPr>
+              <w:fldChar w:fldCharType="begin"/>
+            </w:r>
+            <w:r>
+              <w:rPr>
+                <w:color w:val="000000" w:themeColor="text1"/>
+                <w:sz w:val="20"/>
+                <w:szCs w:val="18"/>
+              </w:rPr>
+              <w:instrText xml:space="preserve"> DOCVARIABLE  ENDIF_mahnung.adresseJugendamt  \* MERGEFORMAT </w:instrText>
+            </w:r>
+            <w:r>
+              <w:rPr>
+                <w:color w:val="000000" w:themeColor="text1"/>
+                <w:sz w:val="20"/>
+                <w:szCs w:val="18"/>
+              </w:rPr>
+              <w:fldChar w:fldCharType="end"/>
+            </w:r>
+            <w:r>
+              <w:rPr>
+                <w:color w:val="000000" w:themeColor="text1"/>
+                <w:sz w:val="20"/>
+                <w:szCs w:val="18"/>
+              </w:rPr>
+              <w:fldChar w:fldCharType="begin"/>
+            </w:r>
+            <w:r>
+              <w:rPr>
+                <w:color w:val="000000" w:themeColor="text1"/>
+                <w:sz w:val="20"/>
+                <w:szCs w:val="18"/>
+              </w:rPr>
+              <w:instrText xml:space="preserve"> DOCVARIABLE  IF_mahnung.adresseSchulamt  \* MERGEFORMAT </w:instrText>
+            </w:r>
+            <w:r>
+              <w:rPr>
+                <w:color w:val="000000" w:themeColor="text1"/>
+                <w:sz w:val="20"/>
+                <w:szCs w:val="18"/>
+              </w:rPr>
+              <w:fldChar w:fldCharType="end"/>
+            </w:r>
+            <w:r>
+              <w:rPr>
+                <w:color w:val="000000" w:themeColor="text1"/>
+                <w:sz w:val="20"/>
+                <w:szCs w:val="18"/>
+              </w:rPr>
+              <w:t>S</w:t>
+            </w:r>
+            <w:r>
+              <w:rPr>
+                <w:rFonts w:cs="Arial"/>
+                <w:spacing w:val="0"/>
+                <w:sz w:val="20"/>
+              </w:rPr>
+              <w:t>chulamt</w:t>
+            </w:r>
+            <w:bookmarkStart w:id="0" w:name="_GoBack"/>
+            <w:bookmarkEnd w:id="0"/>
+            <w:r>
+              <w:rPr>
+                <w:color w:val="000000" w:themeColor="text1"/>
+                <w:sz w:val="20"/>
+                <w:szCs w:val="18"/>
+              </w:rPr>
+              <w:fldChar w:fldCharType="begin"/>
+            </w:r>
+            <w:r>
+              <w:rPr>
+                <w:color w:val="000000" w:themeColor="text1"/>
+                <w:sz w:val="20"/>
+                <w:szCs w:val="18"/>
+              </w:rPr>
+              <w:instrText xml:space="preserve"> DOCVARIABLE  ENDIF_mahnung.adresseSchulamt  \* MERGEFORMAT </w:instrText>
+            </w:r>
+            <w:r>
+              <w:rPr>
+                <w:color w:val="000000" w:themeColor="text1"/>
+                <w:sz w:val="20"/>
+                <w:szCs w:val="18"/>
+              </w:rPr>
+              <w:fldChar w:fldCharType="end"/>
             </w:r>
           </w:p>
           <w:p>
@@ -52,23 +166,13 @@
                 <w:sz w:val="20"/>
               </w:rPr>
             </w:pPr>
-            <w:proofErr w:type="spellStart"/>
             <w:r>
               <w:rPr>
                 <w:rFonts w:cs="Arial"/>
                 <w:spacing w:val="0"/>
                 <w:sz w:val="20"/>
               </w:rPr>
-              <w:t>Effingerstrasse</w:t>
-            </w:r>
-            <w:proofErr w:type="spellEnd"/>
-            <w:r>
-              <w:rPr>
-                <w:rFonts w:cs="Arial"/>
-                <w:spacing w:val="0"/>
-                <w:sz w:val="20"/>
-              </w:rPr>
-              <w:t xml:space="preserve"> 21</w:t>
+              <w:t>Effingerstrasse 21</w:t>
             </w:r>
           </w:p>
           <w:p>
@@ -178,11 +282,9 @@
             </w:r>
           </w:p>
         </w:tc>
-        <w:bookmarkStart w:id="0" w:name="NVnErzBer1"/>
-        <w:bookmarkStart w:id="1" w:name="AdrErzBer1"/>
-        <w:bookmarkStart w:id="2" w:name="PLZOrtErzBer1"/>
-        <w:bookmarkStart w:id="3" w:name="_GoBack"/>
-        <w:bookmarkEnd w:id="0"/>
+        <w:bookmarkStart w:id="1" w:name="NVnErzBer1"/>
+        <w:bookmarkStart w:id="2" w:name="AdrErzBer1"/>
+        <w:bookmarkStart w:id="3" w:name="PLZOrtErzBer1"/>
         <w:bookmarkEnd w:id="1"/>
         <w:bookmarkEnd w:id="2"/>
         <w:bookmarkEnd w:id="3"/>
@@ -266,7 +368,7 @@
                     <pic:cNvPicPr/>
                   </pic:nvPicPr>
                   <pic:blipFill>
-                    <a:blip r:embed="rId9" cstate="print">
+                    <a:blip r:embed="rId8" cstate="print">
                       <a:extLst>
                         <a:ext uri="{28A0092B-C50C-407E-A947-70E740481C1C}">
                           <a14:useLocalDpi xmlns:a14="http://schemas.microsoft.com/office/drawing/2010/main" val="0"/>
@@ -1113,7 +1215,7 @@
           <w:spacing w:val="0"/>
           <w:lang w:val="de-DE"/>
         </w:rPr>
-        <w:t>Wir bi</w:t>
+        <w:t xml:space="preserve">Wir bitten Sie, die oben aufgeführten Dokumente </w:t>
       </w:r>
       <w:r>
         <w:rPr>
@@ -1122,7 +1224,7 @@
           <w:spacing w:val="0"/>
           <w:lang w:val="de-DE"/>
         </w:rPr>
-        <w:t>t</w:t>
+        <w:t>bis am</w:t>
       </w:r>
       <w:r>
         <w:rPr>
@@ -1131,7 +1233,31 @@
           <w:spacing w:val="0"/>
           <w:lang w:val="de-DE"/>
         </w:rPr>
-        <w:t xml:space="preserve">ten Sie, die oben aufgeführten Dokumente </w:t>
+        <w:t xml:space="preserve"> </w:t>
+      </w:r>
+      <w:r>
+        <w:rPr>
+          <w:rFonts w:cs="Arial"/>
+          <w:spacing w:val="0"/>
+          <w:lang w:val="de-DE"/>
+        </w:rPr>
+        <w:fldChar w:fldCharType="begin"/>
+      </w:r>
+      <w:r>
+        <w:rPr>
+          <w:rFonts w:cs="Arial"/>
+          <w:spacing w:val="0"/>
+          <w:lang w:val="de-DE"/>
+        </w:rPr>
+        <w:instrText xml:space="preserve"> DOCVARIABLE  FIELD_mahnung.mahnFristDatum  \* MERGEFORMAT </w:instrText>
+      </w:r>
+      <w:r>
+        <w:rPr>
+          <w:rFonts w:cs="Arial"/>
+          <w:spacing w:val="0"/>
+          <w:lang w:val="de-DE"/>
+        </w:rPr>
+        <w:fldChar w:fldCharType="end"/>
       </w:r>
       <w:r>
         <w:rPr>
@@ -1140,7 +1266,7 @@
           <w:spacing w:val="0"/>
           <w:lang w:val="de-DE"/>
         </w:rPr>
-        <w:t>bis am</w:t>
+        <w:t xml:space="preserve"> </w:t>
       </w:r>
       <w:r>
         <w:rPr>
@@ -1149,31 +1275,7 @@
           <w:spacing w:val="0"/>
           <w:lang w:val="de-DE"/>
         </w:rPr>
-        <w:t xml:space="preserve"> </w:t>
-      </w:r>
-      <w:r>
-        <w:rPr>
-          <w:rFonts w:cs="Arial"/>
-          <w:spacing w:val="0"/>
-          <w:lang w:val="de-DE"/>
-        </w:rPr>
-        <w:fldChar w:fldCharType="begin"/>
-      </w:r>
-      <w:r>
-        <w:rPr>
-          <w:rFonts w:cs="Arial"/>
-          <w:spacing w:val="0"/>
-          <w:lang w:val="de-DE"/>
-        </w:rPr>
-        <w:instrText xml:space="preserve"> DOCVARIABLE  FIELD_mahnung.mahnFristDatum  \* MERGEFORMAT </w:instrText>
-      </w:r>
-      <w:r>
-        <w:rPr>
-          <w:rFonts w:cs="Arial"/>
-          <w:spacing w:val="0"/>
-          <w:lang w:val="de-DE"/>
-        </w:rPr>
-        <w:fldChar w:fldCharType="end"/>
+        <w:t xml:space="preserve">unter Angabe </w:t>
       </w:r>
       <w:r>
         <w:rPr>
@@ -1182,7 +1284,7 @@
           <w:spacing w:val="0"/>
           <w:lang w:val="de-DE"/>
         </w:rPr>
-        <w:t xml:space="preserve"> </w:t>
+        <w:t>Ihrer</w:t>
       </w:r>
       <w:r>
         <w:rPr>
@@ -1191,7 +1293,7 @@
           <w:spacing w:val="0"/>
           <w:lang w:val="de-DE"/>
         </w:rPr>
-        <w:t xml:space="preserve">unter Angabe </w:t>
+        <w:t xml:space="preserve"> Referenz</w:t>
       </w:r>
       <w:r>
         <w:rPr>
@@ -1200,7 +1302,7 @@
           <w:spacing w:val="0"/>
           <w:lang w:val="de-DE"/>
         </w:rPr>
-        <w:t>Ihrer</w:t>
+        <w:t>n</w:t>
       </w:r>
       <w:r>
         <w:rPr>
@@ -1209,43 +1311,7 @@
           <w:spacing w:val="0"/>
           <w:lang w:val="de-DE"/>
         </w:rPr>
-        <w:t xml:space="preserve"> Referenz</w:t>
-      </w:r>
-      <w:r>
-        <w:rPr>
-          <w:rFonts w:cs="Arial"/>
-          <w:b w:val="0"/>
-          <w:spacing w:val="0"/>
-          <w:lang w:val="de-DE"/>
-        </w:rPr>
-        <w:t>n</w:t>
-      </w:r>
-      <w:r>
-        <w:rPr>
-          <w:rFonts w:cs="Arial"/>
-          <w:b w:val="0"/>
-          <w:spacing w:val="0"/>
-          <w:lang w:val="de-DE"/>
-        </w:rPr>
-        <w:t>u</w:t>
-      </w:r>
-      <w:r>
-        <w:rPr>
-          <w:rFonts w:cs="Arial"/>
-          <w:b w:val="0"/>
-          <w:spacing w:val="0"/>
-          <w:lang w:val="de-DE"/>
-        </w:rPr>
-        <w:t>m</w:t>
-      </w:r>
-      <w:r>
-        <w:rPr>
-          <w:rFonts w:cs="Arial"/>
-          <w:b w:val="0"/>
-          <w:spacing w:val="0"/>
-          <w:lang w:val="de-DE"/>
-        </w:rPr>
-        <w:t>mer einzureichen</w:t>
+        <w:t>ummer einzureichen</w:t>
       </w:r>
       <w:r>
         <w:rPr>
@@ -1294,24 +1360,15 @@
           <w:rFonts w:cs="Arial"/>
           <w:spacing w:val="0"/>
         </w:rPr>
+        <w:t xml:space="preserve"> gerne</w:t>
+      </w:r>
+      <w:r>
+        <w:rPr>
+          <w:rFonts w:cs="Arial"/>
+          <w:spacing w:val="0"/>
+        </w:rPr>
         <w:t xml:space="preserve"> </w:t>
       </w:r>
-      <w:proofErr w:type="gramStart"/>
-      <w:r>
-        <w:rPr>
-          <w:rFonts w:cs="Arial"/>
-          <w:spacing w:val="0"/>
-        </w:rPr>
-        <w:t>gerne</w:t>
-      </w:r>
-      <w:r>
-        <w:rPr>
-          <w:rFonts w:cs="Arial"/>
-          <w:spacing w:val="0"/>
-        </w:rPr>
-        <w:t xml:space="preserve"> </w:t>
-      </w:r>
-      <w:proofErr w:type="gramEnd"/>
       <w:r>
         <w:rPr>
           <w:rFonts w:cs="Arial"/>
@@ -1462,23 +1519,13 @@
           <w:spacing w:val="0"/>
         </w:rPr>
       </w:pPr>
-      <w:proofErr w:type="spellStart"/>
-      <w:r>
-        <w:rPr>
-          <w:rFonts w:cs="Arial"/>
-          <w:spacing w:val="0"/>
-          <w:lang w:val="de-DE"/>
-        </w:rPr>
-        <w:t>sig</w:t>
-      </w:r>
-      <w:proofErr w:type="spellEnd"/>
-      <w:r>
-        <w:rPr>
-          <w:rFonts w:cs="Arial"/>
-          <w:spacing w:val="0"/>
-          <w:lang w:val="de-DE"/>
-        </w:rPr>
-        <w:t xml:space="preserve">. </w:t>
+      <w:r>
+        <w:rPr>
+          <w:rFonts w:cs="Arial"/>
+          <w:spacing w:val="0"/>
+          <w:lang w:val="de-DE"/>
+        </w:rPr>
+        <w:t xml:space="preserve">sig. </w:t>
       </w:r>
       <w:r>
         <w:rPr>
@@ -1522,12 +1569,12 @@
       </w:r>
     </w:p>
     <w:sectPr>
-      <w:headerReference w:type="even" r:id="rId10"/>
-      <w:headerReference w:type="default" r:id="rId11"/>
-      <w:footerReference w:type="even" r:id="rId12"/>
-      <w:footerReference w:type="default" r:id="rId13"/>
-      <w:headerReference w:type="first" r:id="rId14"/>
-      <w:footerReference w:type="first" r:id="rId15"/>
+      <w:headerReference w:type="even" r:id="rId9"/>
+      <w:headerReference w:type="default" r:id="rId10"/>
+      <w:footerReference w:type="even" r:id="rId11"/>
+      <w:footerReference w:type="default" r:id="rId12"/>
+      <w:headerReference w:type="first" r:id="rId13"/>
+      <w:footerReference w:type="first" r:id="rId14"/>
       <w:type w:val="continuous"/>
       <w:pgSz w:w="11906" w:h="16838" w:code="9"/>
       <w:pgMar w:top="2552" w:right="1418" w:bottom="709" w:left="1985" w:header="454" w:footer="851" w:gutter="0"/>
@@ -1540,7 +1587,7 @@
 </file>
 
 <file path=word/endnotes.xml><?xml version="1.0" encoding="utf-8"?>
-<w:endnotes xmlns:wpc="http://schemas.microsoft.com/office/word/2010/wordprocessingCanvas" xmlns:mc="http://schemas.openxmlformats.org/markup-compatibility/2006" xmlns:o="urn:schemas-microsoft-com:office:office" xmlns:r="http://schemas.openxmlformats.org/officeDocument/2006/relationships" xmlns:m="http://schemas.openxmlformats.org/officeDocument/2006/math" xmlns:v="urn:schemas-microsoft-com:vml" xmlns:wp14="http://schemas.microsoft.com/office/word/2010/wordprocessingDrawing" xmlns:wp="http://schemas.openxmlformats.org/drawingml/2006/wordprocessingDrawing" xmlns:w10="urn:schemas-microsoft-com:office:word" xmlns:w="http://schemas.openxmlformats.org/wordprocessingml/2006/main" xmlns:w14="http://schemas.microsoft.com/office/word/2010/wordml" xmlns:wpg="http://schemas.microsoft.com/office/word/2010/wordprocessingGroup" xmlns:wpi="http://schemas.microsoft.com/office/word/2010/wordprocessingInk" xmlns:wne="http://schemas.microsoft.com/office/word/2006/wordml" xmlns:wps="http://schemas.microsoft.com/office/word/2010/wordprocessingShape" mc:Ignorable="w14 wp14">
+<w:endnotes xmlns:wpc="http://schemas.microsoft.com/office/word/2010/wordprocessingCanvas" xmlns:cx="http://schemas.microsoft.com/office/drawing/2014/chartex" xmlns:cx1="http://schemas.microsoft.com/office/drawing/2015/9/8/chartex" xmlns:cx2="http://schemas.microsoft.com/office/drawing/2015/10/21/chartex" xmlns:cx3="http://schemas.microsoft.com/office/drawing/2016/5/9/chartex" xmlns:cx4="http://schemas.microsoft.com/office/drawing/2016/5/10/chartex" xmlns:cx5="http://schemas.microsoft.com/office/drawing/2016/5/11/chartex" xmlns:cx6="http://schemas.microsoft.com/office/drawing/2016/5/12/chartex" xmlns:cx7="http://schemas.microsoft.com/office/drawing/2016/5/13/chartex" xmlns:cx8="http://schemas.microsoft.com/office/drawing/2016/5/14/chartex" xmlns:mc="http://schemas.openxmlformats.org/markup-compatibility/2006" xmlns:aink="http://schemas.microsoft.com/office/drawing/2016/ink" xmlns:am3d="http://schemas.microsoft.com/office/drawing/2017/model3d" xmlns:o="urn:schemas-microsoft-com:office:office" xmlns:r="http://schemas.openxmlformats.org/officeDocument/2006/relationships" xmlns:m="http://schemas.openxmlformats.org/officeDocument/2006/math" xmlns:v="urn:schemas-microsoft-com:vml" xmlns:wp14="http://schemas.microsoft.com/office/word/2010/wordprocessingDrawing" xmlns:wp="http://schemas.openxmlformats.org/drawingml/2006/wordprocessingDrawing" xmlns:w10="urn:schemas-microsoft-com:office:word" xmlns:w="http://schemas.openxmlformats.org/wordprocessingml/2006/main" xmlns:w14="http://schemas.microsoft.com/office/word/2010/wordml" xmlns:w15="http://schemas.microsoft.com/office/word/2012/wordml" xmlns:w16cid="http://schemas.microsoft.com/office/word/2016/wordml/cid" xmlns:w16se="http://schemas.microsoft.com/office/word/2015/wordml/symex" xmlns:wpg="http://schemas.microsoft.com/office/word/2010/wordprocessingGroup" xmlns:wpi="http://schemas.microsoft.com/office/word/2010/wordprocessingInk" xmlns:wne="http://schemas.microsoft.com/office/word/2006/wordml" xmlns:wps="http://schemas.microsoft.com/office/word/2010/wordprocessingShape" mc:Ignorable="w14 w15 w16se w16cid wp14">
   <w:endnote w:type="separator" w:id="-1">
     <w:p>
       <w:r>
@@ -1559,37 +1606,37 @@
 </file>
 
 <file path=word/footer1.xml><?xml version="1.0" encoding="utf-8"?>
-<w:ftr xmlns:wpc="http://schemas.microsoft.com/office/word/2010/wordprocessingCanvas" xmlns:mc="http://schemas.openxmlformats.org/markup-compatibility/2006" xmlns:o="urn:schemas-microsoft-com:office:office" xmlns:r="http://schemas.openxmlformats.org/officeDocument/2006/relationships" xmlns:m="http://schemas.openxmlformats.org/officeDocument/2006/math" xmlns:v="urn:schemas-microsoft-com:vml" xmlns:wp14="http://schemas.microsoft.com/office/word/2010/wordprocessingDrawing" xmlns:wp="http://schemas.openxmlformats.org/drawingml/2006/wordprocessingDrawing" xmlns:w10="urn:schemas-microsoft-com:office:word" xmlns:w="http://schemas.openxmlformats.org/wordprocessingml/2006/main" xmlns:w14="http://schemas.microsoft.com/office/word/2010/wordml" xmlns:wpg="http://schemas.microsoft.com/office/word/2010/wordprocessingGroup" xmlns:wpi="http://schemas.microsoft.com/office/word/2010/wordprocessingInk" xmlns:wne="http://schemas.microsoft.com/office/word/2006/wordml" xmlns:wps="http://schemas.microsoft.com/office/word/2010/wordprocessingShape" mc:Ignorable="w14 wp14">
+<w:ftr xmlns:wpc="http://schemas.microsoft.com/office/word/2010/wordprocessingCanvas" xmlns:cx="http://schemas.microsoft.com/office/drawing/2014/chartex" xmlns:cx1="http://schemas.microsoft.com/office/drawing/2015/9/8/chartex" xmlns:cx2="http://schemas.microsoft.com/office/drawing/2015/10/21/chartex" xmlns:cx3="http://schemas.microsoft.com/office/drawing/2016/5/9/chartex" xmlns:cx4="http://schemas.microsoft.com/office/drawing/2016/5/10/chartex" xmlns:cx5="http://schemas.microsoft.com/office/drawing/2016/5/11/chartex" xmlns:cx6="http://schemas.microsoft.com/office/drawing/2016/5/12/chartex" xmlns:cx7="http://schemas.microsoft.com/office/drawing/2016/5/13/chartex" xmlns:cx8="http://schemas.microsoft.com/office/drawing/2016/5/14/chartex" xmlns:mc="http://schemas.openxmlformats.org/markup-compatibility/2006" xmlns:aink="http://schemas.microsoft.com/office/drawing/2016/ink" xmlns:am3d="http://schemas.microsoft.com/office/drawing/2017/model3d" xmlns:o="urn:schemas-microsoft-com:office:office" xmlns:r="http://schemas.openxmlformats.org/officeDocument/2006/relationships" xmlns:m="http://schemas.openxmlformats.org/officeDocument/2006/math" xmlns:v="urn:schemas-microsoft-com:vml" xmlns:wp14="http://schemas.microsoft.com/office/word/2010/wordprocessingDrawing" xmlns:wp="http://schemas.openxmlformats.org/drawingml/2006/wordprocessingDrawing" xmlns:w10="urn:schemas-microsoft-com:office:word" xmlns:w="http://schemas.openxmlformats.org/wordprocessingml/2006/main" xmlns:w14="http://schemas.microsoft.com/office/word/2010/wordml" xmlns:w15="http://schemas.microsoft.com/office/word/2012/wordml" xmlns:w16cid="http://schemas.microsoft.com/office/word/2016/wordml/cid" xmlns:w16se="http://schemas.microsoft.com/office/word/2015/wordml/symex" xmlns:wpg="http://schemas.microsoft.com/office/word/2010/wordprocessingGroup" xmlns:wpi="http://schemas.microsoft.com/office/word/2010/wordprocessingInk" xmlns:wne="http://schemas.microsoft.com/office/word/2006/wordml" xmlns:wps="http://schemas.microsoft.com/office/word/2010/wordprocessingShape" mc:Ignorable="w14 w15 w16se w16cid wp14">
   <w:p>
     <w:pPr>
-      <w:pStyle w:val="Fuzeile"/>
+      <w:pStyle w:val="Footer"/>
     </w:pPr>
   </w:p>
 </w:ftr>
 </file>
 
 <file path=word/footer2.xml><?xml version="1.0" encoding="utf-8"?>
-<w:ftr xmlns:wpc="http://schemas.microsoft.com/office/word/2010/wordprocessingCanvas" xmlns:mc="http://schemas.openxmlformats.org/markup-compatibility/2006" xmlns:o="urn:schemas-microsoft-com:office:office" xmlns:r="http://schemas.openxmlformats.org/officeDocument/2006/relationships" xmlns:m="http://schemas.openxmlformats.org/officeDocument/2006/math" xmlns:v="urn:schemas-microsoft-com:vml" xmlns:wp14="http://schemas.microsoft.com/office/word/2010/wordprocessingDrawing" xmlns:wp="http://schemas.openxmlformats.org/drawingml/2006/wordprocessingDrawing" xmlns:w10="urn:schemas-microsoft-com:office:word" xmlns:w="http://schemas.openxmlformats.org/wordprocessingml/2006/main" xmlns:w14="http://schemas.microsoft.com/office/word/2010/wordml" xmlns:wpg="http://schemas.microsoft.com/office/word/2010/wordprocessingGroup" xmlns:wpi="http://schemas.microsoft.com/office/word/2010/wordprocessingInk" xmlns:wne="http://schemas.microsoft.com/office/word/2006/wordml" xmlns:wps="http://schemas.microsoft.com/office/word/2010/wordprocessingShape" mc:Ignorable="w14 wp14">
+<w:ftr xmlns:wpc="http://schemas.microsoft.com/office/word/2010/wordprocessingCanvas" xmlns:cx="http://schemas.microsoft.com/office/drawing/2014/chartex" xmlns:cx1="http://schemas.microsoft.com/office/drawing/2015/9/8/chartex" xmlns:cx2="http://schemas.microsoft.com/office/drawing/2015/10/21/chartex" xmlns:cx3="http://schemas.microsoft.com/office/drawing/2016/5/9/chartex" xmlns:cx4="http://schemas.microsoft.com/office/drawing/2016/5/10/chartex" xmlns:cx5="http://schemas.microsoft.com/office/drawing/2016/5/11/chartex" xmlns:cx6="http://schemas.microsoft.com/office/drawing/2016/5/12/chartex" xmlns:cx7="http://schemas.microsoft.com/office/drawing/2016/5/13/chartex" xmlns:cx8="http://schemas.microsoft.com/office/drawing/2016/5/14/chartex" xmlns:mc="http://schemas.openxmlformats.org/markup-compatibility/2006" xmlns:aink="http://schemas.microsoft.com/office/drawing/2016/ink" xmlns:am3d="http://schemas.microsoft.com/office/drawing/2017/model3d" xmlns:o="urn:schemas-microsoft-com:office:office" xmlns:r="http://schemas.openxmlformats.org/officeDocument/2006/relationships" xmlns:m="http://schemas.openxmlformats.org/officeDocument/2006/math" xmlns:v="urn:schemas-microsoft-com:vml" xmlns:wp14="http://schemas.microsoft.com/office/word/2010/wordprocessingDrawing" xmlns:wp="http://schemas.openxmlformats.org/drawingml/2006/wordprocessingDrawing" xmlns:w10="urn:schemas-microsoft-com:office:word" xmlns:w="http://schemas.openxmlformats.org/wordprocessingml/2006/main" xmlns:w14="http://schemas.microsoft.com/office/word/2010/wordml" xmlns:w15="http://schemas.microsoft.com/office/word/2012/wordml" xmlns:w16cid="http://schemas.microsoft.com/office/word/2016/wordml/cid" xmlns:w16se="http://schemas.microsoft.com/office/word/2015/wordml/symex" xmlns:wpg="http://schemas.microsoft.com/office/word/2010/wordprocessingGroup" xmlns:wpi="http://schemas.microsoft.com/office/word/2010/wordprocessingInk" xmlns:wne="http://schemas.microsoft.com/office/word/2006/wordml" xmlns:wps="http://schemas.microsoft.com/office/word/2010/wordprocessingShape" mc:Ignorable="w14 w15 w16se w16cid wp14">
   <w:p>
     <w:pPr>
-      <w:pStyle w:val="Fuzeile"/>
+      <w:pStyle w:val="Footer"/>
     </w:pPr>
   </w:p>
 </w:ftr>
 </file>
 
 <file path=word/footer3.xml><?xml version="1.0" encoding="utf-8"?>
-<w:ftr xmlns:wpc="http://schemas.microsoft.com/office/word/2010/wordprocessingCanvas" xmlns:mc="http://schemas.openxmlformats.org/markup-compatibility/2006" xmlns:o="urn:schemas-microsoft-com:office:office" xmlns:r="http://schemas.openxmlformats.org/officeDocument/2006/relationships" xmlns:m="http://schemas.openxmlformats.org/officeDocument/2006/math" xmlns:v="urn:schemas-microsoft-com:vml" xmlns:wp14="http://schemas.microsoft.com/office/word/2010/wordprocessingDrawing" xmlns:wp="http://schemas.openxmlformats.org/drawingml/2006/wordprocessingDrawing" xmlns:w10="urn:schemas-microsoft-com:office:word" xmlns:w="http://schemas.openxmlformats.org/wordprocessingml/2006/main" xmlns:w14="http://schemas.microsoft.com/office/word/2010/wordml" xmlns:wpg="http://schemas.microsoft.com/office/word/2010/wordprocessingGroup" xmlns:wpi="http://schemas.microsoft.com/office/word/2010/wordprocessingInk" xmlns:wne="http://schemas.microsoft.com/office/word/2006/wordml" xmlns:wps="http://schemas.microsoft.com/office/word/2010/wordprocessingShape" mc:Ignorable="w14 wp14">
+<w:ftr xmlns:wpc="http://schemas.microsoft.com/office/word/2010/wordprocessingCanvas" xmlns:cx="http://schemas.microsoft.com/office/drawing/2014/chartex" xmlns:cx1="http://schemas.microsoft.com/office/drawing/2015/9/8/chartex" xmlns:cx2="http://schemas.microsoft.com/office/drawing/2015/10/21/chartex" xmlns:cx3="http://schemas.microsoft.com/office/drawing/2016/5/9/chartex" xmlns:cx4="http://schemas.microsoft.com/office/drawing/2016/5/10/chartex" xmlns:cx5="http://schemas.microsoft.com/office/drawing/2016/5/11/chartex" xmlns:cx6="http://schemas.microsoft.com/office/drawing/2016/5/12/chartex" xmlns:cx7="http://schemas.microsoft.com/office/drawing/2016/5/13/chartex" xmlns:cx8="http://schemas.microsoft.com/office/drawing/2016/5/14/chartex" xmlns:mc="http://schemas.openxmlformats.org/markup-compatibility/2006" xmlns:aink="http://schemas.microsoft.com/office/drawing/2016/ink" xmlns:am3d="http://schemas.microsoft.com/office/drawing/2017/model3d" xmlns:o="urn:schemas-microsoft-com:office:office" xmlns:r="http://schemas.openxmlformats.org/officeDocument/2006/relationships" xmlns:m="http://schemas.openxmlformats.org/officeDocument/2006/math" xmlns:v="urn:schemas-microsoft-com:vml" xmlns:wp14="http://schemas.microsoft.com/office/word/2010/wordprocessingDrawing" xmlns:wp="http://schemas.openxmlformats.org/drawingml/2006/wordprocessingDrawing" xmlns:w10="urn:schemas-microsoft-com:office:word" xmlns:w="http://schemas.openxmlformats.org/wordprocessingml/2006/main" xmlns:w14="http://schemas.microsoft.com/office/word/2010/wordml" xmlns:w15="http://schemas.microsoft.com/office/word/2012/wordml" xmlns:w16cid="http://schemas.microsoft.com/office/word/2016/wordml/cid" xmlns:w16se="http://schemas.microsoft.com/office/word/2015/wordml/symex" xmlns:wpg="http://schemas.microsoft.com/office/word/2010/wordprocessingGroup" xmlns:wpi="http://schemas.microsoft.com/office/word/2010/wordprocessingInk" xmlns:wne="http://schemas.microsoft.com/office/word/2006/wordml" xmlns:wps="http://schemas.microsoft.com/office/word/2010/wordprocessingShape" mc:Ignorable="w14 w15 w16se w16cid wp14">
   <w:p>
     <w:pPr>
-      <w:pStyle w:val="Fuzeile"/>
+      <w:pStyle w:val="Footer"/>
     </w:pPr>
   </w:p>
 </w:ftr>
 </file>
 
 <file path=word/footnotes.xml><?xml version="1.0" encoding="utf-8"?>
-<w:footnotes xmlns:wpc="http://schemas.microsoft.com/office/word/2010/wordprocessingCanvas" xmlns:mc="http://schemas.openxmlformats.org/markup-compatibility/2006" xmlns:o="urn:schemas-microsoft-com:office:office" xmlns:r="http://schemas.openxmlformats.org/officeDocument/2006/relationships" xmlns:m="http://schemas.openxmlformats.org/officeDocument/2006/math" xmlns:v="urn:schemas-microsoft-com:vml" xmlns:wp14="http://schemas.microsoft.com/office/word/2010/wordprocessingDrawing" xmlns:wp="http://schemas.openxmlformats.org/drawingml/2006/wordprocessingDrawing" xmlns:w10="urn:schemas-microsoft-com:office:word" xmlns:w="http://schemas.openxmlformats.org/wordprocessingml/2006/main" xmlns:w14="http://schemas.microsoft.com/office/word/2010/wordml" xmlns:wpg="http://schemas.microsoft.com/office/word/2010/wordprocessingGroup" xmlns:wpi="http://schemas.microsoft.com/office/word/2010/wordprocessingInk" xmlns:wne="http://schemas.microsoft.com/office/word/2006/wordml" xmlns:wps="http://schemas.microsoft.com/office/word/2010/wordprocessingShape" mc:Ignorable="w14 wp14">
+<w:footnotes xmlns:wpc="http://schemas.microsoft.com/office/word/2010/wordprocessingCanvas" xmlns:cx="http://schemas.microsoft.com/office/drawing/2014/chartex" xmlns:cx1="http://schemas.microsoft.com/office/drawing/2015/9/8/chartex" xmlns:cx2="http://schemas.microsoft.com/office/drawing/2015/10/21/chartex" xmlns:cx3="http://schemas.microsoft.com/office/drawing/2016/5/9/chartex" xmlns:cx4="http://schemas.microsoft.com/office/drawing/2016/5/10/chartex" xmlns:cx5="http://schemas.microsoft.com/office/drawing/2016/5/11/chartex" xmlns:cx6="http://schemas.microsoft.com/office/drawing/2016/5/12/chartex" xmlns:cx7="http://schemas.microsoft.com/office/drawing/2016/5/13/chartex" xmlns:cx8="http://schemas.microsoft.com/office/drawing/2016/5/14/chartex" xmlns:mc="http://schemas.openxmlformats.org/markup-compatibility/2006" xmlns:aink="http://schemas.microsoft.com/office/drawing/2016/ink" xmlns:am3d="http://schemas.microsoft.com/office/drawing/2017/model3d" xmlns:o="urn:schemas-microsoft-com:office:office" xmlns:r="http://schemas.openxmlformats.org/officeDocument/2006/relationships" xmlns:m="http://schemas.openxmlformats.org/officeDocument/2006/math" xmlns:v="urn:schemas-microsoft-com:vml" xmlns:wp14="http://schemas.microsoft.com/office/word/2010/wordprocessingDrawing" xmlns:wp="http://schemas.openxmlformats.org/drawingml/2006/wordprocessingDrawing" xmlns:w10="urn:schemas-microsoft-com:office:word" xmlns:w="http://schemas.openxmlformats.org/wordprocessingml/2006/main" xmlns:w14="http://schemas.microsoft.com/office/word/2010/wordml" xmlns:w15="http://schemas.microsoft.com/office/word/2012/wordml" xmlns:w16cid="http://schemas.microsoft.com/office/word/2016/wordml/cid" xmlns:w16se="http://schemas.microsoft.com/office/word/2015/wordml/symex" xmlns:wpg="http://schemas.microsoft.com/office/word/2010/wordprocessingGroup" xmlns:wpi="http://schemas.microsoft.com/office/word/2010/wordprocessingInk" xmlns:wne="http://schemas.microsoft.com/office/word/2006/wordml" xmlns:wps="http://schemas.microsoft.com/office/word/2010/wordprocessingShape" mc:Ignorable="w14 w15 w16se w16cid wp14">
   <w:footnote w:type="separator" w:id="-1">
     <w:p>
       <w:r>
@@ -1608,45 +1655,45 @@
 </file>
 
 <file path=word/header1.xml><?xml version="1.0" encoding="utf-8"?>
-<w:hdr xmlns:wpc="http://schemas.microsoft.com/office/word/2010/wordprocessingCanvas" xmlns:mc="http://schemas.openxmlformats.org/markup-compatibility/2006" xmlns:o="urn:schemas-microsoft-com:office:office" xmlns:r="http://schemas.openxmlformats.org/officeDocument/2006/relationships" xmlns:m="http://schemas.openxmlformats.org/officeDocument/2006/math" xmlns:v="urn:schemas-microsoft-com:vml" xmlns:wp14="http://schemas.microsoft.com/office/word/2010/wordprocessingDrawing" xmlns:wp="http://schemas.openxmlformats.org/drawingml/2006/wordprocessingDrawing" xmlns:w10="urn:schemas-microsoft-com:office:word" xmlns:w="http://schemas.openxmlformats.org/wordprocessingml/2006/main" xmlns:w14="http://schemas.microsoft.com/office/word/2010/wordml" xmlns:wpg="http://schemas.microsoft.com/office/word/2010/wordprocessingGroup" xmlns:wpi="http://schemas.microsoft.com/office/word/2010/wordprocessingInk" xmlns:wne="http://schemas.microsoft.com/office/word/2006/wordml" xmlns:wps="http://schemas.microsoft.com/office/word/2010/wordprocessingShape" mc:Ignorable="w14 wp14">
+<w:hdr xmlns:wpc="http://schemas.microsoft.com/office/word/2010/wordprocessingCanvas" xmlns:cx="http://schemas.microsoft.com/office/drawing/2014/chartex" xmlns:cx1="http://schemas.microsoft.com/office/drawing/2015/9/8/chartex" xmlns:cx2="http://schemas.microsoft.com/office/drawing/2015/10/21/chartex" xmlns:cx3="http://schemas.microsoft.com/office/drawing/2016/5/9/chartex" xmlns:cx4="http://schemas.microsoft.com/office/drawing/2016/5/10/chartex" xmlns:cx5="http://schemas.microsoft.com/office/drawing/2016/5/11/chartex" xmlns:cx6="http://schemas.microsoft.com/office/drawing/2016/5/12/chartex" xmlns:cx7="http://schemas.microsoft.com/office/drawing/2016/5/13/chartex" xmlns:cx8="http://schemas.microsoft.com/office/drawing/2016/5/14/chartex" xmlns:mc="http://schemas.openxmlformats.org/markup-compatibility/2006" xmlns:aink="http://schemas.microsoft.com/office/drawing/2016/ink" xmlns:am3d="http://schemas.microsoft.com/office/drawing/2017/model3d" xmlns:o="urn:schemas-microsoft-com:office:office" xmlns:r="http://schemas.openxmlformats.org/officeDocument/2006/relationships" xmlns:m="http://schemas.openxmlformats.org/officeDocument/2006/math" xmlns:v="urn:schemas-microsoft-com:vml" xmlns:wp14="http://schemas.microsoft.com/office/word/2010/wordprocessingDrawing" xmlns:wp="http://schemas.openxmlformats.org/drawingml/2006/wordprocessingDrawing" xmlns:w10="urn:schemas-microsoft-com:office:word" xmlns:w="http://schemas.openxmlformats.org/wordprocessingml/2006/main" xmlns:w14="http://schemas.microsoft.com/office/word/2010/wordml" xmlns:w15="http://schemas.microsoft.com/office/word/2012/wordml" xmlns:w16cid="http://schemas.microsoft.com/office/word/2016/wordml/cid" xmlns:w16se="http://schemas.microsoft.com/office/word/2015/wordml/symex" xmlns:wpg="http://schemas.microsoft.com/office/word/2010/wordprocessingGroup" xmlns:wpi="http://schemas.microsoft.com/office/word/2010/wordprocessingInk" xmlns:wne="http://schemas.microsoft.com/office/word/2006/wordml" xmlns:wps="http://schemas.microsoft.com/office/word/2010/wordprocessingShape" mc:Ignorable="w14 w15 w16se w16cid wp14">
   <w:p>
     <w:pPr>
-      <w:pStyle w:val="Kopfzeile"/>
+      <w:pStyle w:val="Header"/>
     </w:pPr>
   </w:p>
 </w:hdr>
 </file>
 
 <file path=word/header2.xml><?xml version="1.0" encoding="utf-8"?>
-<w:hdr xmlns:wpc="http://schemas.microsoft.com/office/word/2010/wordprocessingCanvas" xmlns:mc="http://schemas.openxmlformats.org/markup-compatibility/2006" xmlns:o="urn:schemas-microsoft-com:office:office" xmlns:r="http://schemas.openxmlformats.org/officeDocument/2006/relationships" xmlns:m="http://schemas.openxmlformats.org/officeDocument/2006/math" xmlns:v="urn:schemas-microsoft-com:vml" xmlns:wp14="http://schemas.microsoft.com/office/word/2010/wordprocessingDrawing" xmlns:wp="http://schemas.openxmlformats.org/drawingml/2006/wordprocessingDrawing" xmlns:w10="urn:schemas-microsoft-com:office:word" xmlns:w="http://schemas.openxmlformats.org/wordprocessingml/2006/main" xmlns:w14="http://schemas.microsoft.com/office/word/2010/wordml" xmlns:wpg="http://schemas.microsoft.com/office/word/2010/wordprocessingGroup" xmlns:wpi="http://schemas.microsoft.com/office/word/2010/wordprocessingInk" xmlns:wne="http://schemas.microsoft.com/office/word/2006/wordml" xmlns:wps="http://schemas.microsoft.com/office/word/2010/wordprocessingShape" mc:Ignorable="w14 wp14">
+<w:hdr xmlns:wpc="http://schemas.microsoft.com/office/word/2010/wordprocessingCanvas" xmlns:cx="http://schemas.microsoft.com/office/drawing/2014/chartex" xmlns:cx1="http://schemas.microsoft.com/office/drawing/2015/9/8/chartex" xmlns:cx2="http://schemas.microsoft.com/office/drawing/2015/10/21/chartex" xmlns:cx3="http://schemas.microsoft.com/office/drawing/2016/5/9/chartex" xmlns:cx4="http://schemas.microsoft.com/office/drawing/2016/5/10/chartex" xmlns:cx5="http://schemas.microsoft.com/office/drawing/2016/5/11/chartex" xmlns:cx6="http://schemas.microsoft.com/office/drawing/2016/5/12/chartex" xmlns:cx7="http://schemas.microsoft.com/office/drawing/2016/5/13/chartex" xmlns:cx8="http://schemas.microsoft.com/office/drawing/2016/5/14/chartex" xmlns:mc="http://schemas.openxmlformats.org/markup-compatibility/2006" xmlns:aink="http://schemas.microsoft.com/office/drawing/2016/ink" xmlns:am3d="http://schemas.microsoft.com/office/drawing/2017/model3d" xmlns:o="urn:schemas-microsoft-com:office:office" xmlns:r="http://schemas.openxmlformats.org/officeDocument/2006/relationships" xmlns:m="http://schemas.openxmlformats.org/officeDocument/2006/math" xmlns:v="urn:schemas-microsoft-com:vml" xmlns:wp14="http://schemas.microsoft.com/office/word/2010/wordprocessingDrawing" xmlns:wp="http://schemas.openxmlformats.org/drawingml/2006/wordprocessingDrawing" xmlns:w10="urn:schemas-microsoft-com:office:word" xmlns:w="http://schemas.openxmlformats.org/wordprocessingml/2006/main" xmlns:w14="http://schemas.microsoft.com/office/word/2010/wordml" xmlns:w15="http://schemas.microsoft.com/office/word/2012/wordml" xmlns:w16cid="http://schemas.microsoft.com/office/word/2016/wordml/cid" xmlns:w16se="http://schemas.microsoft.com/office/word/2015/wordml/symex" xmlns:wpg="http://schemas.microsoft.com/office/word/2010/wordprocessingGroup" xmlns:wpi="http://schemas.microsoft.com/office/word/2010/wordprocessingInk" xmlns:wne="http://schemas.microsoft.com/office/word/2006/wordml" xmlns:wps="http://schemas.microsoft.com/office/word/2010/wordprocessingShape" mc:Ignorable="w14 w15 w16se w16cid wp14">
   <w:p>
     <w:pPr>
-      <w:pStyle w:val="Kopfzeile"/>
+      <w:pStyle w:val="Header"/>
     </w:pPr>
   </w:p>
 </w:hdr>
 </file>
 
 <file path=word/header3.xml><?xml version="1.0" encoding="utf-8"?>
-<w:hdr xmlns:wpc="http://schemas.microsoft.com/office/word/2010/wordprocessingCanvas" xmlns:mc="http://schemas.openxmlformats.org/markup-compatibility/2006" xmlns:o="urn:schemas-microsoft-com:office:office" xmlns:r="http://schemas.openxmlformats.org/officeDocument/2006/relationships" xmlns:m="http://schemas.openxmlformats.org/officeDocument/2006/math" xmlns:v="urn:schemas-microsoft-com:vml" xmlns:wp14="http://schemas.microsoft.com/office/word/2010/wordprocessingDrawing" xmlns:wp="http://schemas.openxmlformats.org/drawingml/2006/wordprocessingDrawing" xmlns:w10="urn:schemas-microsoft-com:office:word" xmlns:w="http://schemas.openxmlformats.org/wordprocessingml/2006/main" xmlns:w14="http://schemas.microsoft.com/office/word/2010/wordml" xmlns:wpg="http://schemas.microsoft.com/office/word/2010/wordprocessingGroup" xmlns:wpi="http://schemas.microsoft.com/office/word/2010/wordprocessingInk" xmlns:wne="http://schemas.microsoft.com/office/word/2006/wordml" xmlns:wps="http://schemas.microsoft.com/office/word/2010/wordprocessingShape" mc:Ignorable="w14 wp14">
+<w:hdr xmlns:wpc="http://schemas.microsoft.com/office/word/2010/wordprocessingCanvas" xmlns:cx="http://schemas.microsoft.com/office/drawing/2014/chartex" xmlns:cx1="http://schemas.microsoft.com/office/drawing/2015/9/8/chartex" xmlns:cx2="http://schemas.microsoft.com/office/drawing/2015/10/21/chartex" xmlns:cx3="http://schemas.microsoft.com/office/drawing/2016/5/9/chartex" xmlns:cx4="http://schemas.microsoft.com/office/drawing/2016/5/10/chartex" xmlns:cx5="http://schemas.microsoft.com/office/drawing/2016/5/11/chartex" xmlns:cx6="http://schemas.microsoft.com/office/drawing/2016/5/12/chartex" xmlns:cx7="http://schemas.microsoft.com/office/drawing/2016/5/13/chartex" xmlns:cx8="http://schemas.microsoft.com/office/drawing/2016/5/14/chartex" xmlns:mc="http://schemas.openxmlformats.org/markup-compatibility/2006" xmlns:aink="http://schemas.microsoft.com/office/drawing/2016/ink" xmlns:am3d="http://schemas.microsoft.com/office/drawing/2017/model3d" xmlns:o="urn:schemas-microsoft-com:office:office" xmlns:r="http://schemas.openxmlformats.org/officeDocument/2006/relationships" xmlns:m="http://schemas.openxmlformats.org/officeDocument/2006/math" xmlns:v="urn:schemas-microsoft-com:vml" xmlns:wp14="http://schemas.microsoft.com/office/word/2010/wordprocessingDrawing" xmlns:wp="http://schemas.openxmlformats.org/drawingml/2006/wordprocessingDrawing" xmlns:w10="urn:schemas-microsoft-com:office:word" xmlns:w="http://schemas.openxmlformats.org/wordprocessingml/2006/main" xmlns:w14="http://schemas.microsoft.com/office/word/2010/wordml" xmlns:w15="http://schemas.microsoft.com/office/word/2012/wordml" xmlns:w16cid="http://schemas.microsoft.com/office/word/2016/wordml/cid" xmlns:w16se="http://schemas.microsoft.com/office/word/2015/wordml/symex" xmlns:wpg="http://schemas.microsoft.com/office/word/2010/wordprocessingGroup" xmlns:wpi="http://schemas.microsoft.com/office/word/2010/wordprocessingInk" xmlns:wne="http://schemas.microsoft.com/office/word/2006/wordml" xmlns:wps="http://schemas.microsoft.com/office/word/2010/wordprocessingShape" mc:Ignorable="w14 w15 w16se w16cid wp14">
   <w:p>
     <w:pPr>
-      <w:pStyle w:val="Kopfzeile"/>
+      <w:pStyle w:val="Header"/>
     </w:pPr>
   </w:p>
 </w:hdr>
 </file>
 
 <file path=word/numbering.xml><?xml version="1.0" encoding="utf-8"?>
-<w:numbering xmlns:wpc="http://schemas.microsoft.com/office/word/2010/wordprocessingCanvas" xmlns:mc="http://schemas.openxmlformats.org/markup-compatibility/2006" xmlns:o="urn:schemas-microsoft-com:office:office" xmlns:r="http://schemas.openxmlformats.org/officeDocument/2006/relationships" xmlns:m="http://schemas.openxmlformats.org/officeDocument/2006/math" xmlns:v="urn:schemas-microsoft-com:vml" xmlns:wp14="http://schemas.microsoft.com/office/word/2010/wordprocessingDrawing" xmlns:wp="http://schemas.openxmlformats.org/drawingml/2006/wordprocessingDrawing" xmlns:w10="urn:schemas-microsoft-com:office:word" xmlns:w="http://schemas.openxmlformats.org/wordprocessingml/2006/main" xmlns:w14="http://schemas.microsoft.com/office/word/2010/wordml" xmlns:wpg="http://schemas.microsoft.com/office/word/2010/wordprocessingGroup" xmlns:wpi="http://schemas.microsoft.com/office/word/2010/wordprocessingInk" xmlns:wne="http://schemas.microsoft.com/office/word/2006/wordml" xmlns:wps="http://schemas.microsoft.com/office/word/2010/wordprocessingShape" mc:Ignorable="w14 wp14">
-  <w:abstractNum w:abstractNumId="0">
+<w:numbering xmlns:wpc="http://schemas.microsoft.com/office/word/2010/wordprocessingCanvas" xmlns:cx="http://schemas.microsoft.com/office/drawing/2014/chartex" xmlns:cx1="http://schemas.microsoft.com/office/drawing/2015/9/8/chartex" xmlns:cx2="http://schemas.microsoft.com/office/drawing/2015/10/21/chartex" xmlns:cx3="http://schemas.microsoft.com/office/drawing/2016/5/9/chartex" xmlns:cx4="http://schemas.microsoft.com/office/drawing/2016/5/10/chartex" xmlns:cx5="http://schemas.microsoft.com/office/drawing/2016/5/11/chartex" xmlns:cx6="http://schemas.microsoft.com/office/drawing/2016/5/12/chartex" xmlns:cx7="http://schemas.microsoft.com/office/drawing/2016/5/13/chartex" xmlns:cx8="http://schemas.microsoft.com/office/drawing/2016/5/14/chartex" xmlns:mc="http://schemas.openxmlformats.org/markup-compatibility/2006" xmlns:aink="http://schemas.microsoft.com/office/drawing/2016/ink" xmlns:am3d="http://schemas.microsoft.com/office/drawing/2017/model3d" xmlns:o="urn:schemas-microsoft-com:office:office" xmlns:r="http://schemas.openxmlformats.org/officeDocument/2006/relationships" xmlns:m="http://schemas.openxmlformats.org/officeDocument/2006/math" xmlns:v="urn:schemas-microsoft-com:vml" xmlns:wp14="http://schemas.microsoft.com/office/word/2010/wordprocessingDrawing" xmlns:wp="http://schemas.openxmlformats.org/drawingml/2006/wordprocessingDrawing" xmlns:w10="urn:schemas-microsoft-com:office:word" xmlns:w="http://schemas.openxmlformats.org/wordprocessingml/2006/main" xmlns:w14="http://schemas.microsoft.com/office/word/2010/wordml" xmlns:w15="http://schemas.microsoft.com/office/word/2012/wordml" xmlns:w16cid="http://schemas.microsoft.com/office/word/2016/wordml/cid" xmlns:w16se="http://schemas.microsoft.com/office/word/2015/wordml/symex" xmlns:wpg="http://schemas.microsoft.com/office/word/2010/wordprocessingGroup" xmlns:wpi="http://schemas.microsoft.com/office/word/2010/wordprocessingInk" xmlns:wne="http://schemas.microsoft.com/office/word/2006/wordml" xmlns:wps="http://schemas.microsoft.com/office/word/2010/wordprocessingShape" mc:Ignorable="w14 w15 w16se w16cid wp14">
+  <w:abstractNum w:abstractNumId="0" w15:restartNumberingAfterBreak="0">
     <w:nsid w:val="FFFFFF7C"/>
     <w:multiLevelType w:val="singleLevel"/>
     <w:tmpl w:val="CFF228DA"/>
     <w:lvl w:ilvl="0">
       <w:start w:val="1"/>
       <w:numFmt w:val="decimal"/>
-      <w:pStyle w:val="Listennummer5"/>
+      <w:pStyle w:val="ListNumber5"/>
       <w:lvlText w:val="%1."/>
       <w:lvlJc w:val="left"/>
       <w:pPr>
@@ -1657,14 +1704,14 @@
       </w:pPr>
     </w:lvl>
   </w:abstractNum>
-  <w:abstractNum w:abstractNumId="1">
+  <w:abstractNum w:abstractNumId="1" w15:restartNumberingAfterBreak="0">
     <w:nsid w:val="FFFFFF7D"/>
     <w:multiLevelType w:val="singleLevel"/>
     <w:tmpl w:val="579EDBC2"/>
     <w:lvl w:ilvl="0">
       <w:start w:val="1"/>
       <w:numFmt w:val="decimal"/>
-      <w:pStyle w:val="Listennummer4"/>
+      <w:pStyle w:val="ListNumber4"/>
       <w:lvlText w:val="%1."/>
       <w:lvlJc w:val="left"/>
       <w:pPr>
@@ -1675,14 +1722,14 @@
       </w:pPr>
     </w:lvl>
   </w:abstractNum>
-  <w:abstractNum w:abstractNumId="2">
+  <w:abstractNum w:abstractNumId="2" w15:restartNumberingAfterBreak="0">
     <w:nsid w:val="FFFFFF7E"/>
     <w:multiLevelType w:val="singleLevel"/>
     <w:tmpl w:val="0FDA63E0"/>
     <w:lvl w:ilvl="0">
       <w:start w:val="1"/>
       <w:numFmt w:val="decimal"/>
-      <w:pStyle w:val="Listennummer3"/>
+      <w:pStyle w:val="ListNumber3"/>
       <w:lvlText w:val="%1."/>
       <w:lvlJc w:val="left"/>
       <w:pPr>
@@ -1693,14 +1740,14 @@
       </w:pPr>
     </w:lvl>
   </w:abstractNum>
-  <w:abstractNum w:abstractNumId="3">
+  <w:abstractNum w:abstractNumId="3" w15:restartNumberingAfterBreak="0">
     <w:nsid w:val="FFFFFF7F"/>
     <w:multiLevelType w:val="singleLevel"/>
     <w:tmpl w:val="A126BDDA"/>
     <w:lvl w:ilvl="0">
       <w:start w:val="1"/>
       <w:numFmt w:val="decimal"/>
-      <w:pStyle w:val="Listennummer2"/>
+      <w:pStyle w:val="ListNumber2"/>
       <w:lvlText w:val="%1."/>
       <w:lvlJc w:val="left"/>
       <w:pPr>
@@ -1711,14 +1758,14 @@
       </w:pPr>
     </w:lvl>
   </w:abstractNum>
-  <w:abstractNum w:abstractNumId="4">
+  <w:abstractNum w:abstractNumId="4" w15:restartNumberingAfterBreak="0">
     <w:nsid w:val="FFFFFF80"/>
     <w:multiLevelType w:val="singleLevel"/>
     <w:tmpl w:val="1DD4A8FC"/>
     <w:lvl w:ilvl="0">
       <w:start w:val="1"/>
       <w:numFmt w:val="bullet"/>
-      <w:pStyle w:val="Aufzhlungszeichen5"/>
+      <w:pStyle w:val="ListBullet5"/>
       <w:lvlText w:val=""/>
       <w:lvlJc w:val="left"/>
       <w:pPr>
@@ -1732,14 +1779,14 @@
       </w:rPr>
     </w:lvl>
   </w:abstractNum>
-  <w:abstractNum w:abstractNumId="5">
+  <w:abstractNum w:abstractNumId="5" w15:restartNumberingAfterBreak="0">
     <w:nsid w:val="FFFFFF81"/>
     <w:multiLevelType w:val="singleLevel"/>
     <w:tmpl w:val="72EEB39A"/>
     <w:lvl w:ilvl="0">
       <w:start w:val="1"/>
       <w:numFmt w:val="bullet"/>
-      <w:pStyle w:val="Aufzhlungszeichen4"/>
+      <w:pStyle w:val="ListBullet4"/>
       <w:lvlText w:val=""/>
       <w:lvlJc w:val="left"/>
       <w:pPr>
@@ -1753,14 +1800,14 @@
       </w:rPr>
     </w:lvl>
   </w:abstractNum>
-  <w:abstractNum w:abstractNumId="6">
+  <w:abstractNum w:abstractNumId="6" w15:restartNumberingAfterBreak="0">
     <w:nsid w:val="FFFFFF82"/>
     <w:multiLevelType w:val="singleLevel"/>
     <w:tmpl w:val="44D4E25A"/>
     <w:lvl w:ilvl="0">
       <w:start w:val="1"/>
       <w:numFmt w:val="bullet"/>
-      <w:pStyle w:val="Aufzhlungszeichen3"/>
+      <w:pStyle w:val="ListBullet3"/>
       <w:lvlText w:val=""/>
       <w:lvlJc w:val="left"/>
       <w:pPr>
@@ -1774,14 +1821,14 @@
       </w:rPr>
     </w:lvl>
   </w:abstractNum>
-  <w:abstractNum w:abstractNumId="7">
+  <w:abstractNum w:abstractNumId="7" w15:restartNumberingAfterBreak="0">
     <w:nsid w:val="FFFFFF83"/>
     <w:multiLevelType w:val="singleLevel"/>
     <w:tmpl w:val="3EEC550C"/>
     <w:lvl w:ilvl="0">
       <w:start w:val="1"/>
       <w:numFmt w:val="bullet"/>
-      <w:pStyle w:val="Aufzhlungszeichen2"/>
+      <w:pStyle w:val="ListBullet2"/>
       <w:lvlText w:val=""/>
       <w:lvlJc w:val="left"/>
       <w:pPr>
@@ -1795,14 +1842,14 @@
       </w:rPr>
     </w:lvl>
   </w:abstractNum>
-  <w:abstractNum w:abstractNumId="8">
+  <w:abstractNum w:abstractNumId="8" w15:restartNumberingAfterBreak="0">
     <w:nsid w:val="FFFFFF88"/>
     <w:multiLevelType w:val="singleLevel"/>
     <w:tmpl w:val="5674F354"/>
     <w:lvl w:ilvl="0">
       <w:start w:val="1"/>
       <w:numFmt w:val="decimal"/>
-      <w:pStyle w:val="Listennummer"/>
+      <w:pStyle w:val="ListNumber"/>
       <w:lvlText w:val="%1."/>
       <w:lvlJc w:val="left"/>
       <w:pPr>
@@ -1813,14 +1860,14 @@
       </w:pPr>
     </w:lvl>
   </w:abstractNum>
-  <w:abstractNum w:abstractNumId="9">
+  <w:abstractNum w:abstractNumId="9" w15:restartNumberingAfterBreak="0">
     <w:nsid w:val="FFFFFF89"/>
     <w:multiLevelType w:val="singleLevel"/>
     <w:tmpl w:val="9558FC42"/>
     <w:lvl w:ilvl="0">
       <w:start w:val="1"/>
       <w:numFmt w:val="bullet"/>
-      <w:pStyle w:val="Aufzhlungszeichen"/>
+      <w:pStyle w:val="ListBullet"/>
       <w:lvlText w:val=""/>
       <w:lvlJc w:val="left"/>
       <w:pPr>
@@ -1834,7 +1881,7 @@
       </w:rPr>
     </w:lvl>
   </w:abstractNum>
-  <w:abstractNum w:abstractNumId="10">
+  <w:abstractNum w:abstractNumId="10" w15:restartNumberingAfterBreak="0">
     <w:nsid w:val="15BC09FE"/>
     <w:multiLevelType w:val="hybridMultilevel"/>
     <w:tmpl w:val="19D0C974"/>
@@ -1947,7 +1994,7 @@
       </w:rPr>
     </w:lvl>
   </w:abstractNum>
-  <w:abstractNum w:abstractNumId="11">
+  <w:abstractNum w:abstractNumId="11" w15:restartNumberingAfterBreak="0">
     <w:nsid w:val="1F925D14"/>
     <w:multiLevelType w:val="hybridMultilevel"/>
     <w:tmpl w:val="44BE8E12"/>
@@ -2060,7 +2107,7 @@
       </w:rPr>
     </w:lvl>
   </w:abstractNum>
-  <w:abstractNum w:abstractNumId="12">
+  <w:abstractNum w:abstractNumId="12" w15:restartNumberingAfterBreak="0">
     <w:nsid w:val="247262E4"/>
     <w:multiLevelType w:val="hybridMultilevel"/>
     <w:tmpl w:val="082AB2BC"/>
@@ -2146,7 +2193,7 @@
       </w:pPr>
     </w:lvl>
   </w:abstractNum>
-  <w:abstractNum w:abstractNumId="13">
+  <w:abstractNum w:abstractNumId="13" w15:restartNumberingAfterBreak="0">
     <w:nsid w:val="2E844623"/>
     <w:multiLevelType w:val="hybridMultilevel"/>
     <w:tmpl w:val="C5C83242"/>
@@ -2259,7 +2306,7 @@
       </w:rPr>
     </w:lvl>
   </w:abstractNum>
-  <w:abstractNum w:abstractNumId="14">
+  <w:abstractNum w:abstractNumId="14" w15:restartNumberingAfterBreak="0">
     <w:nsid w:val="489F4BC2"/>
     <w:multiLevelType w:val="hybridMultilevel"/>
     <w:tmpl w:val="215400F8"/>
@@ -2372,7 +2419,7 @@
       </w:rPr>
     </w:lvl>
   </w:abstractNum>
-  <w:abstractNum w:abstractNumId="15">
+  <w:abstractNum w:abstractNumId="15" w15:restartNumberingAfterBreak="0">
     <w:nsid w:val="505D5211"/>
     <w:multiLevelType w:val="hybridMultilevel"/>
     <w:tmpl w:val="2550C1C6"/>
@@ -2485,7 +2532,7 @@
       </w:rPr>
     </w:lvl>
   </w:abstractNum>
-  <w:abstractNum w:abstractNumId="16">
+  <w:abstractNum w:abstractNumId="16" w15:restartNumberingAfterBreak="0">
     <w:nsid w:val="64B70D14"/>
     <w:multiLevelType w:val="hybridMultilevel"/>
     <w:tmpl w:val="F2A8CA06"/>
@@ -2598,7 +2645,7 @@
       </w:rPr>
     </w:lvl>
   </w:abstractNum>
-  <w:abstractNum w:abstractNumId="17">
+  <w:abstractNum w:abstractNumId="17" w15:restartNumberingAfterBreak="0">
     <w:nsid w:val="650072C3"/>
     <w:multiLevelType w:val="hybridMultilevel"/>
     <w:tmpl w:val="F8B03188"/>
@@ -2711,7 +2758,7 @@
       </w:rPr>
     </w:lvl>
   </w:abstractNum>
-  <w:abstractNum w:abstractNumId="18">
+  <w:abstractNum w:abstractNumId="18" w15:restartNumberingAfterBreak="0">
     <w:nsid w:val="7A9213F5"/>
     <w:multiLevelType w:val="hybridMultilevel"/>
     <w:tmpl w:val="96DA9D62"/>
@@ -2885,7 +2932,7 @@
 </file>
 
 <file path=word/styles.xml><?xml version="1.0" encoding="utf-8"?>
-<w:styles xmlns:mc="http://schemas.openxmlformats.org/markup-compatibility/2006" xmlns:r="http://schemas.openxmlformats.org/officeDocument/2006/relationships" xmlns:w="http://schemas.openxmlformats.org/wordprocessingml/2006/main" xmlns:w14="http://schemas.microsoft.com/office/word/2010/wordml" mc:Ignorable="w14">
+<w:styles xmlns:mc="http://schemas.openxmlformats.org/markup-compatibility/2006" xmlns:r="http://schemas.openxmlformats.org/officeDocument/2006/relationships" xmlns:w="http://schemas.openxmlformats.org/wordprocessingml/2006/main" xmlns:w14="http://schemas.microsoft.com/office/word/2010/wordml" xmlns:w15="http://schemas.microsoft.com/office/word/2012/wordml" xmlns:w16cid="http://schemas.microsoft.com/office/word/2016/wordml/cid" xmlns:w16se="http://schemas.microsoft.com/office/word/2015/wordml/symex" mc:Ignorable="w14 w15 w16se w16cid">
   <w:docDefaults>
     <w:rPrDefault>
       <w:rPr>
@@ -2895,153 +2942,386 @@
     </w:rPrDefault>
     <w:pPrDefault/>
   </w:docDefaults>
-  <w:latentStyles w:defLockedState="0" w:defUIPriority="0" w:defSemiHidden="1" w:defUnhideWhenUsed="1" w:defQFormat="0" w:count="267">
-    <w:lsdException w:name="Normal" w:semiHidden="0" w:unhideWhenUsed="0" w:qFormat="1"/>
-    <w:lsdException w:name="heading 1" w:semiHidden="0" w:unhideWhenUsed="0" w:qFormat="1"/>
-    <w:lsdException w:name="heading 2" w:semiHidden="0" w:unhideWhenUsed="0" w:qFormat="1"/>
-    <w:lsdException w:name="heading 3" w:semiHidden="0" w:unhideWhenUsed="0" w:qFormat="1"/>
-    <w:lsdException w:name="heading 4" w:qFormat="1"/>
-    <w:lsdException w:name="heading 5" w:qFormat="1"/>
-    <w:lsdException w:name="heading 6" w:qFormat="1"/>
-    <w:lsdException w:name="heading 7" w:qFormat="1"/>
-    <w:lsdException w:name="heading 8" w:qFormat="1"/>
-    <w:lsdException w:name="heading 9" w:qFormat="1"/>
-    <w:lsdException w:name="caption" w:qFormat="1"/>
-    <w:lsdException w:name="toa heading" w:semiHidden="0" w:unhideWhenUsed="0"/>
-    <w:lsdException w:name="List Number" w:semiHidden="0" w:unhideWhenUsed="0"/>
-    <w:lsdException w:name="List 2" w:semiHidden="0" w:unhideWhenUsed="0"/>
-    <w:lsdException w:name="Title" w:semiHidden="0" w:unhideWhenUsed="0" w:qFormat="1"/>
-    <w:lsdException w:name="List Continue 4" w:semiHidden="0" w:unhideWhenUsed="0"/>
-    <w:lsdException w:name="List Continue 5" w:semiHidden="0" w:unhideWhenUsed="0"/>
-    <w:lsdException w:name="Message Header" w:semiHidden="0" w:unhideWhenUsed="0"/>
-    <w:lsdException w:name="Subtitle" w:semiHidden="0" w:unhideWhenUsed="0" w:qFormat="1"/>
-    <w:lsdException w:name="Strong" w:semiHidden="0" w:unhideWhenUsed="0" w:qFormat="1"/>
-    <w:lsdException w:name="Emphasis" w:semiHidden="0" w:unhideWhenUsed="0" w:qFormat="1"/>
-    <w:lsdException w:name="Balloon Text" w:semiHidden="0" w:unhideWhenUsed="0"/>
-    <w:lsdException w:name="Table Grid" w:semiHidden="0" w:unhideWhenUsed="0"/>
-    <w:lsdException w:name="Placeholder Text" w:uiPriority="99" w:unhideWhenUsed="0"/>
-    <w:lsdException w:name="No Spacing" w:semiHidden="0" w:uiPriority="1" w:unhideWhenUsed="0" w:qFormat="1"/>
-    <w:lsdException w:name="Light Shading" w:semiHidden="0" w:uiPriority="60" w:unhideWhenUsed="0"/>
-    <w:lsdException w:name="Light List" w:semiHidden="0" w:uiPriority="61" w:unhideWhenUsed="0"/>
-    <w:lsdException w:name="Light Grid" w:semiHidden="0" w:uiPriority="62" w:unhideWhenUsed="0"/>
-    <w:lsdException w:name="Medium Shading 1" w:semiHidden="0" w:uiPriority="63" w:unhideWhenUsed="0"/>
-    <w:lsdException w:name="Medium Shading 2" w:semiHidden="0" w:uiPriority="64" w:unhideWhenUsed="0"/>
-    <w:lsdException w:name="Medium List 1" w:semiHidden="0" w:uiPriority="65" w:unhideWhenUsed="0"/>
-    <w:lsdException w:name="Medium List 2" w:semiHidden="0" w:uiPriority="66" w:unhideWhenUsed="0"/>
-    <w:lsdException w:name="Medium Grid 1" w:semiHidden="0" w:uiPriority="67" w:unhideWhenUsed="0"/>
-    <w:lsdException w:name="Medium Grid 2" w:semiHidden="0" w:uiPriority="68" w:unhideWhenUsed="0"/>
-    <w:lsdException w:name="Medium Grid 3" w:semiHidden="0" w:uiPriority="69" w:unhideWhenUsed="0"/>
-    <w:lsdException w:name="Dark List" w:semiHidden="0" w:uiPriority="70" w:unhideWhenUsed="0"/>
-    <w:lsdException w:name="Colorful Shading" w:semiHidden="0" w:uiPriority="71" w:unhideWhenUsed="0"/>
-    <w:lsdException w:name="Colorful List" w:semiHidden="0" w:uiPriority="72" w:unhideWhenUsed="0"/>
-    <w:lsdException w:name="Colorful Grid" w:semiHidden="0" w:uiPriority="73" w:unhideWhenUsed="0"/>
-    <w:lsdException w:name="Light Shading Accent 1" w:semiHidden="0" w:uiPriority="60" w:unhideWhenUsed="0"/>
-    <w:lsdException w:name="Light List Accent 1" w:semiHidden="0" w:uiPriority="61" w:unhideWhenUsed="0"/>
-    <w:lsdException w:name="Light Grid Accent 1" w:semiHidden="0" w:uiPriority="62" w:unhideWhenUsed="0"/>
-    <w:lsdException w:name="Medium Shading 1 Accent 1" w:semiHidden="0" w:uiPriority="63" w:unhideWhenUsed="0"/>
-    <w:lsdException w:name="Medium Shading 2 Accent 1" w:semiHidden="0" w:uiPriority="64" w:unhideWhenUsed="0"/>
-    <w:lsdException w:name="Medium List 1 Accent 1" w:semiHidden="0" w:uiPriority="65" w:unhideWhenUsed="0"/>
-    <w:lsdException w:name="Revision" w:uiPriority="99" w:unhideWhenUsed="0"/>
-    <w:lsdException w:name="List Paragraph" w:semiHidden="0" w:uiPriority="34" w:unhideWhenUsed="0" w:qFormat="1"/>
-    <w:lsdException w:name="Quote" w:semiHidden="0" w:uiPriority="29" w:unhideWhenUsed="0" w:qFormat="1"/>
-    <w:lsdException w:name="Intense Quote" w:semiHidden="0" w:uiPriority="30" w:unhideWhenUsed="0" w:qFormat="1"/>
-    <w:lsdException w:name="Medium List 2 Accent 1" w:semiHidden="0" w:uiPriority="66" w:unhideWhenUsed="0"/>
-    <w:lsdException w:name="Medium Grid 1 Accent 1" w:semiHidden="0" w:uiPriority="67" w:unhideWhenUsed="0"/>
-    <w:lsdException w:name="Medium Grid 2 Accent 1" w:semiHidden="0" w:uiPriority="68" w:unhideWhenUsed="0"/>
-    <w:lsdException w:name="Medium Grid 3 Accent 1" w:semiHidden="0" w:uiPriority="69" w:unhideWhenUsed="0"/>
-    <w:lsdException w:name="Dark List Accent 1" w:semiHidden="0" w:uiPriority="70" w:unhideWhenUsed="0"/>
-    <w:lsdException w:name="Colorful Shading Accent 1" w:semiHidden="0" w:uiPriority="71" w:unhideWhenUsed="0"/>
-    <w:lsdException w:name="Colorful List Accent 1" w:semiHidden="0" w:uiPriority="72" w:unhideWhenUsed="0"/>
-    <w:lsdException w:name="Colorful Grid Accent 1" w:semiHidden="0" w:uiPriority="73" w:unhideWhenUsed="0"/>
-    <w:lsdException w:name="Light Shading Accent 2" w:semiHidden="0" w:uiPriority="60" w:unhideWhenUsed="0"/>
-    <w:lsdException w:name="Light List Accent 2" w:semiHidden="0" w:uiPriority="61" w:unhideWhenUsed="0"/>
-    <w:lsdException w:name="Light Grid Accent 2" w:semiHidden="0" w:uiPriority="62" w:unhideWhenUsed="0"/>
-    <w:lsdException w:name="Medium Shading 1 Accent 2" w:semiHidden="0" w:uiPriority="63" w:unhideWhenUsed="0"/>
-    <w:lsdException w:name="Medium Shading 2 Accent 2" w:semiHidden="0" w:uiPriority="64" w:unhideWhenUsed="0"/>
-    <w:lsdException w:name="Medium List 1 Accent 2" w:semiHidden="0" w:uiPriority="65" w:unhideWhenUsed="0"/>
-    <w:lsdException w:name="Medium List 2 Accent 2" w:semiHidden="0" w:uiPriority="66" w:unhideWhenUsed="0"/>
-    <w:lsdException w:name="Medium Grid 1 Accent 2" w:semiHidden="0" w:uiPriority="67" w:unhideWhenUsed="0"/>
-    <w:lsdException w:name="Medium Grid 2 Accent 2" w:semiHidden="0" w:uiPriority="68" w:unhideWhenUsed="0"/>
-    <w:lsdException w:name="Medium Grid 3 Accent 2" w:semiHidden="0" w:uiPriority="69" w:unhideWhenUsed="0"/>
-    <w:lsdException w:name="Dark List Accent 2" w:semiHidden="0" w:uiPriority="70" w:unhideWhenUsed="0"/>
-    <w:lsdException w:name="Colorful Shading Accent 2" w:semiHidden="0" w:uiPriority="71" w:unhideWhenUsed="0"/>
-    <w:lsdException w:name="Colorful List Accent 2" w:semiHidden="0" w:uiPriority="72" w:unhideWhenUsed="0"/>
-    <w:lsdException w:name="Colorful Grid Accent 2" w:semiHidden="0" w:uiPriority="73" w:unhideWhenUsed="0"/>
-    <w:lsdException w:name="Light Shading Accent 3" w:semiHidden="0" w:uiPriority="60" w:unhideWhenUsed="0"/>
-    <w:lsdException w:name="Light List Accent 3" w:semiHidden="0" w:uiPriority="61" w:unhideWhenUsed="0"/>
-    <w:lsdException w:name="Light Grid Accent 3" w:semiHidden="0" w:uiPriority="62" w:unhideWhenUsed="0"/>
-    <w:lsdException w:name="Medium Shading 1 Accent 3" w:semiHidden="0" w:uiPriority="63" w:unhideWhenUsed="0"/>
-    <w:lsdException w:name="Medium Shading 2 Accent 3" w:semiHidden="0" w:uiPriority="64" w:unhideWhenUsed="0"/>
-    <w:lsdException w:name="Medium List 1 Accent 3" w:semiHidden="0" w:uiPriority="65" w:unhideWhenUsed="0"/>
-    <w:lsdException w:name="Medium List 2 Accent 3" w:semiHidden="0" w:uiPriority="66" w:unhideWhenUsed="0"/>
-    <w:lsdException w:name="Medium Grid 1 Accent 3" w:semiHidden="0" w:uiPriority="67" w:unhideWhenUsed="0"/>
-    <w:lsdException w:name="Medium Grid 2 Accent 3" w:semiHidden="0" w:uiPriority="68" w:unhideWhenUsed="0"/>
-    <w:lsdException w:name="Medium Grid 3 Accent 3" w:semiHidden="0" w:uiPriority="69" w:unhideWhenUsed="0"/>
-    <w:lsdException w:name="Dark List Accent 3" w:semiHidden="0" w:uiPriority="70" w:unhideWhenUsed="0"/>
-    <w:lsdException w:name="Colorful Shading Accent 3" w:semiHidden="0" w:uiPriority="71" w:unhideWhenUsed="0"/>
-    <w:lsdException w:name="Colorful List Accent 3" w:semiHidden="0" w:uiPriority="72" w:unhideWhenUsed="0"/>
-    <w:lsdException w:name="Colorful Grid Accent 3" w:semiHidden="0" w:uiPriority="73" w:unhideWhenUsed="0"/>
-    <w:lsdException w:name="Light Shading Accent 4" w:semiHidden="0" w:uiPriority="60" w:unhideWhenUsed="0"/>
-    <w:lsdException w:name="Light List Accent 4" w:semiHidden="0" w:uiPriority="61" w:unhideWhenUsed="0"/>
-    <w:lsdException w:name="Light Grid Accent 4" w:semiHidden="0" w:uiPriority="62" w:unhideWhenUsed="0"/>
-    <w:lsdException w:name="Medium Shading 1 Accent 4" w:semiHidden="0" w:uiPriority="63" w:unhideWhenUsed="0"/>
-    <w:lsdException w:name="Medium Shading 2 Accent 4" w:semiHidden="0" w:uiPriority="64" w:unhideWhenUsed="0"/>
-    <w:lsdException w:name="Medium List 1 Accent 4" w:semiHidden="0" w:uiPriority="65" w:unhideWhenUsed="0"/>
-    <w:lsdException w:name="Medium List 2 Accent 4" w:semiHidden="0" w:uiPriority="66" w:unhideWhenUsed="0"/>
-    <w:lsdException w:name="Medium Grid 1 Accent 4" w:semiHidden="0" w:uiPriority="67" w:unhideWhenUsed="0"/>
-    <w:lsdException w:name="Medium Grid 2 Accent 4" w:semiHidden="0" w:uiPriority="68" w:unhideWhenUsed="0"/>
-    <w:lsdException w:name="Medium Grid 3 Accent 4" w:semiHidden="0" w:uiPriority="69" w:unhideWhenUsed="0"/>
-    <w:lsdException w:name="Dark List Accent 4" w:semiHidden="0" w:uiPriority="70" w:unhideWhenUsed="0"/>
-    <w:lsdException w:name="Colorful Shading Accent 4" w:semiHidden="0" w:uiPriority="71" w:unhideWhenUsed="0"/>
-    <w:lsdException w:name="Colorful List Accent 4" w:semiHidden="0" w:uiPriority="72" w:unhideWhenUsed="0"/>
-    <w:lsdException w:name="Colorful Grid Accent 4" w:semiHidden="0" w:uiPriority="73" w:unhideWhenUsed="0"/>
-    <w:lsdException w:name="Light Shading Accent 5" w:semiHidden="0" w:uiPriority="60" w:unhideWhenUsed="0"/>
-    <w:lsdException w:name="Light List Accent 5" w:semiHidden="0" w:uiPriority="61" w:unhideWhenUsed="0"/>
-    <w:lsdException w:name="Light Grid Accent 5" w:semiHidden="0" w:uiPriority="62" w:unhideWhenUsed="0"/>
-    <w:lsdException w:name="Medium Shading 1 Accent 5" w:semiHidden="0" w:uiPriority="63" w:unhideWhenUsed="0"/>
-    <w:lsdException w:name="Medium Shading 2 Accent 5" w:semiHidden="0" w:uiPriority="64" w:unhideWhenUsed="0"/>
-    <w:lsdException w:name="Medium List 1 Accent 5" w:semiHidden="0" w:uiPriority="65" w:unhideWhenUsed="0"/>
-    <w:lsdException w:name="Medium List 2 Accent 5" w:semiHidden="0" w:uiPriority="66" w:unhideWhenUsed="0"/>
-    <w:lsdException w:name="Medium Grid 1 Accent 5" w:semiHidden="0" w:uiPriority="67" w:unhideWhenUsed="0"/>
-    <w:lsdException w:name="Medium Grid 2 Accent 5" w:semiHidden="0" w:uiPriority="68" w:unhideWhenUsed="0"/>
-    <w:lsdException w:name="Medium Grid 3 Accent 5" w:semiHidden="0" w:uiPriority="69" w:unhideWhenUsed="0"/>
-    <w:lsdException w:name="Dark List Accent 5" w:semiHidden="0" w:uiPriority="70" w:unhideWhenUsed="0"/>
-    <w:lsdException w:name="Colorful Shading Accent 5" w:semiHidden="0" w:uiPriority="71" w:unhideWhenUsed="0"/>
-    <w:lsdException w:name="Colorful List Accent 5" w:semiHidden="0" w:uiPriority="72" w:unhideWhenUsed="0"/>
-    <w:lsdException w:name="Colorful Grid Accent 5" w:semiHidden="0" w:uiPriority="73" w:unhideWhenUsed="0"/>
-    <w:lsdException w:name="Light Shading Accent 6" w:semiHidden="0" w:uiPriority="60" w:unhideWhenUsed="0"/>
-    <w:lsdException w:name="Light List Accent 6" w:semiHidden="0" w:uiPriority="61" w:unhideWhenUsed="0"/>
-    <w:lsdException w:name="Light Grid Accent 6" w:semiHidden="0" w:uiPriority="62" w:unhideWhenUsed="0"/>
-    <w:lsdException w:name="Medium Shading 1 Accent 6" w:semiHidden="0" w:uiPriority="63" w:unhideWhenUsed="0"/>
-    <w:lsdException w:name="Medium Shading 2 Accent 6" w:semiHidden="0" w:uiPriority="64" w:unhideWhenUsed="0"/>
-    <w:lsdException w:name="Medium List 1 Accent 6" w:semiHidden="0" w:uiPriority="65" w:unhideWhenUsed="0"/>
-    <w:lsdException w:name="Medium List 2 Accent 6" w:semiHidden="0" w:uiPriority="66" w:unhideWhenUsed="0"/>
-    <w:lsdException w:name="Medium Grid 1 Accent 6" w:semiHidden="0" w:uiPriority="67" w:unhideWhenUsed="0"/>
-    <w:lsdException w:name="Medium Grid 2 Accent 6" w:semiHidden="0" w:uiPriority="68" w:unhideWhenUsed="0"/>
-    <w:lsdException w:name="Medium Grid 3 Accent 6" w:semiHidden="0" w:uiPriority="69" w:unhideWhenUsed="0"/>
-    <w:lsdException w:name="Dark List Accent 6" w:semiHidden="0" w:uiPriority="70" w:unhideWhenUsed="0"/>
-    <w:lsdException w:name="Colorful Shading Accent 6" w:semiHidden="0" w:uiPriority="71" w:unhideWhenUsed="0"/>
-    <w:lsdException w:name="Colorful List Accent 6" w:semiHidden="0" w:uiPriority="72" w:unhideWhenUsed="0"/>
-    <w:lsdException w:name="Colorful Grid Accent 6" w:semiHidden="0" w:uiPriority="73" w:unhideWhenUsed="0"/>
-    <w:lsdException w:name="Subtle Emphasis" w:semiHidden="0" w:uiPriority="19" w:unhideWhenUsed="0" w:qFormat="1"/>
-    <w:lsdException w:name="Intense Emphasis" w:semiHidden="0" w:uiPriority="21" w:unhideWhenUsed="0" w:qFormat="1"/>
-    <w:lsdException w:name="Subtle Reference" w:semiHidden="0" w:uiPriority="31" w:unhideWhenUsed="0" w:qFormat="1"/>
-    <w:lsdException w:name="Intense Reference" w:semiHidden="0" w:uiPriority="32" w:unhideWhenUsed="0" w:qFormat="1"/>
-    <w:lsdException w:name="Book Title" w:semiHidden="0" w:uiPriority="33" w:unhideWhenUsed="0" w:qFormat="1"/>
-    <w:lsdException w:name="Bibliography" w:uiPriority="37"/>
-    <w:lsdException w:name="TOC Heading" w:uiPriority="39" w:qFormat="1"/>
+  <w:latentStyles w:defLockedState="0" w:defUIPriority="0" w:defSemiHidden="0" w:defUnhideWhenUsed="0" w:defQFormat="0" w:count="375">
+    <w:lsdException w:name="Normal" w:qFormat="1"/>
+    <w:lsdException w:name="heading 1" w:qFormat="1"/>
+    <w:lsdException w:name="heading 2" w:qFormat="1"/>
+    <w:lsdException w:name="heading 3" w:qFormat="1"/>
+    <w:lsdException w:name="heading 4" w:semiHidden="1" w:unhideWhenUsed="1" w:qFormat="1"/>
+    <w:lsdException w:name="heading 5" w:semiHidden="1" w:unhideWhenUsed="1" w:qFormat="1"/>
+    <w:lsdException w:name="heading 6" w:semiHidden="1" w:unhideWhenUsed="1" w:qFormat="1"/>
+    <w:lsdException w:name="heading 7" w:semiHidden="1" w:unhideWhenUsed="1" w:qFormat="1"/>
+    <w:lsdException w:name="heading 8" w:semiHidden="1" w:unhideWhenUsed="1" w:qFormat="1"/>
+    <w:lsdException w:name="heading 9" w:semiHidden="1" w:unhideWhenUsed="1" w:qFormat="1"/>
+    <w:lsdException w:name="index 1" w:semiHidden="1" w:unhideWhenUsed="1"/>
+    <w:lsdException w:name="index 2" w:semiHidden="1" w:unhideWhenUsed="1"/>
+    <w:lsdException w:name="index 3" w:semiHidden="1" w:unhideWhenUsed="1"/>
+    <w:lsdException w:name="index 4" w:semiHidden="1" w:unhideWhenUsed="1"/>
+    <w:lsdException w:name="index 5" w:semiHidden="1" w:unhideWhenUsed="1"/>
+    <w:lsdException w:name="index 6" w:semiHidden="1" w:unhideWhenUsed="1"/>
+    <w:lsdException w:name="index 7" w:semiHidden="1" w:unhideWhenUsed="1"/>
+    <w:lsdException w:name="index 8" w:semiHidden="1" w:unhideWhenUsed="1"/>
+    <w:lsdException w:name="index 9" w:semiHidden="1" w:unhideWhenUsed="1"/>
+    <w:lsdException w:name="toc 1" w:semiHidden="1" w:unhideWhenUsed="1"/>
+    <w:lsdException w:name="toc 2" w:semiHidden="1" w:unhideWhenUsed="1"/>
+    <w:lsdException w:name="toc 3" w:semiHidden="1" w:unhideWhenUsed="1"/>
+    <w:lsdException w:name="toc 4" w:semiHidden="1" w:unhideWhenUsed="1"/>
+    <w:lsdException w:name="toc 5" w:semiHidden="1" w:unhideWhenUsed="1"/>
+    <w:lsdException w:name="toc 6" w:semiHidden="1" w:unhideWhenUsed="1"/>
+    <w:lsdException w:name="toc 7" w:semiHidden="1" w:unhideWhenUsed="1"/>
+    <w:lsdException w:name="toc 8" w:semiHidden="1" w:unhideWhenUsed="1"/>
+    <w:lsdException w:name="toc 9" w:semiHidden="1" w:unhideWhenUsed="1"/>
+    <w:lsdException w:name="Normal Indent" w:semiHidden="1" w:unhideWhenUsed="1"/>
+    <w:lsdException w:name="footnote text" w:semiHidden="1" w:unhideWhenUsed="1"/>
+    <w:lsdException w:name="annotation text" w:semiHidden="1" w:unhideWhenUsed="1"/>
+    <w:lsdException w:name="header" w:semiHidden="1" w:unhideWhenUsed="1"/>
+    <w:lsdException w:name="footer" w:semiHidden="1" w:unhideWhenUsed="1"/>
+    <w:lsdException w:name="index heading" w:semiHidden="1" w:unhideWhenUsed="1"/>
+    <w:lsdException w:name="caption" w:semiHidden="1" w:unhideWhenUsed="1" w:qFormat="1"/>
+    <w:lsdException w:name="table of figures" w:semiHidden="1" w:unhideWhenUsed="1"/>
+    <w:lsdException w:name="envelope address" w:semiHidden="1" w:unhideWhenUsed="1"/>
+    <w:lsdException w:name="envelope return" w:semiHidden="1" w:unhideWhenUsed="1"/>
+    <w:lsdException w:name="footnote reference" w:semiHidden="1" w:unhideWhenUsed="1"/>
+    <w:lsdException w:name="annotation reference" w:semiHidden="1" w:unhideWhenUsed="1"/>
+    <w:lsdException w:name="line number" w:semiHidden="1" w:unhideWhenUsed="1"/>
+    <w:lsdException w:name="page number" w:semiHidden="1" w:unhideWhenUsed="1"/>
+    <w:lsdException w:name="endnote reference" w:semiHidden="1" w:unhideWhenUsed="1"/>
+    <w:lsdException w:name="endnote text" w:semiHidden="1" w:unhideWhenUsed="1"/>
+    <w:lsdException w:name="table of authorities" w:semiHidden="1" w:unhideWhenUsed="1"/>
+    <w:lsdException w:name="macro" w:semiHidden="1" w:unhideWhenUsed="1"/>
+    <w:lsdException w:name="List" w:semiHidden="1" w:unhideWhenUsed="1"/>
+    <w:lsdException w:name="List Bullet" w:semiHidden="1" w:unhideWhenUsed="1"/>
+    <w:lsdException w:name="List 3" w:semiHidden="1" w:unhideWhenUsed="1"/>
+    <w:lsdException w:name="List 4" w:semiHidden="1" w:unhideWhenUsed="1"/>
+    <w:lsdException w:name="List 5" w:semiHidden="1" w:unhideWhenUsed="1"/>
+    <w:lsdException w:name="List Bullet 2" w:semiHidden="1" w:unhideWhenUsed="1"/>
+    <w:lsdException w:name="List Bullet 3" w:semiHidden="1" w:unhideWhenUsed="1"/>
+    <w:lsdException w:name="List Bullet 4" w:semiHidden="1" w:unhideWhenUsed="1"/>
+    <w:lsdException w:name="List Bullet 5" w:semiHidden="1" w:unhideWhenUsed="1"/>
+    <w:lsdException w:name="List Number 2" w:semiHidden="1" w:unhideWhenUsed="1"/>
+    <w:lsdException w:name="List Number 3" w:semiHidden="1" w:unhideWhenUsed="1"/>
+    <w:lsdException w:name="List Number 4" w:semiHidden="1" w:unhideWhenUsed="1"/>
+    <w:lsdException w:name="List Number 5" w:semiHidden="1" w:unhideWhenUsed="1"/>
+    <w:lsdException w:name="Title" w:qFormat="1"/>
+    <w:lsdException w:name="Closing" w:semiHidden="1" w:unhideWhenUsed="1"/>
+    <w:lsdException w:name="Signature" w:semiHidden="1" w:unhideWhenUsed="1"/>
+    <w:lsdException w:name="Default Paragraph Font" w:semiHidden="1" w:unhideWhenUsed="1"/>
+    <w:lsdException w:name="Body Text" w:semiHidden="1" w:unhideWhenUsed="1"/>
+    <w:lsdException w:name="Body Text Indent" w:semiHidden="1" w:unhideWhenUsed="1"/>
+    <w:lsdException w:name="List Continue" w:semiHidden="1" w:unhideWhenUsed="1"/>
+    <w:lsdException w:name="List Continue 2" w:semiHidden="1" w:unhideWhenUsed="1"/>
+    <w:lsdException w:name="List Continue 3" w:semiHidden="1" w:unhideWhenUsed="1"/>
+    <w:lsdException w:name="Subtitle" w:qFormat="1"/>
+    <w:lsdException w:name="Salutation" w:semiHidden="1" w:unhideWhenUsed="1"/>
+    <w:lsdException w:name="Date" w:semiHidden="1" w:unhideWhenUsed="1"/>
+    <w:lsdException w:name="Body Text First Indent" w:semiHidden="1" w:unhideWhenUsed="1"/>
+    <w:lsdException w:name="Body Text First Indent 2" w:semiHidden="1" w:unhideWhenUsed="1"/>
+    <w:lsdException w:name="Note Heading" w:semiHidden="1" w:unhideWhenUsed="1"/>
+    <w:lsdException w:name="Body Text 2" w:semiHidden="1" w:unhideWhenUsed="1"/>
+    <w:lsdException w:name="Body Text 3" w:semiHidden="1" w:unhideWhenUsed="1"/>
+    <w:lsdException w:name="Body Text Indent 2" w:semiHidden="1" w:unhideWhenUsed="1"/>
+    <w:lsdException w:name="Body Text Indent 3" w:semiHidden="1" w:unhideWhenUsed="1"/>
+    <w:lsdException w:name="Block Text" w:semiHidden="1" w:unhideWhenUsed="1"/>
+    <w:lsdException w:name="Hyperlink" w:semiHidden="1" w:unhideWhenUsed="1"/>
+    <w:lsdException w:name="FollowedHyperlink" w:semiHidden="1" w:unhideWhenUsed="1"/>
+    <w:lsdException w:name="Strong" w:qFormat="1"/>
+    <w:lsdException w:name="Emphasis" w:qFormat="1"/>
+    <w:lsdException w:name="Document Map" w:semiHidden="1" w:unhideWhenUsed="1"/>
+    <w:lsdException w:name="Plain Text" w:semiHidden="1" w:unhideWhenUsed="1"/>
+    <w:lsdException w:name="E-mail Signature" w:semiHidden="1" w:unhideWhenUsed="1"/>
+    <w:lsdException w:name="HTML Top of Form" w:semiHidden="1" w:unhideWhenUsed="1"/>
+    <w:lsdException w:name="HTML Bottom of Form" w:semiHidden="1" w:unhideWhenUsed="1"/>
+    <w:lsdException w:name="Normal (Web)" w:semiHidden="1" w:unhideWhenUsed="1"/>
+    <w:lsdException w:name="HTML Acronym" w:semiHidden="1" w:unhideWhenUsed="1"/>
+    <w:lsdException w:name="HTML Address" w:semiHidden="1" w:unhideWhenUsed="1"/>
+    <w:lsdException w:name="HTML Cite" w:semiHidden="1" w:unhideWhenUsed="1"/>
+    <w:lsdException w:name="HTML Code" w:semiHidden="1" w:unhideWhenUsed="1"/>
+    <w:lsdException w:name="HTML Definition" w:semiHidden="1" w:unhideWhenUsed="1"/>
+    <w:lsdException w:name="HTML Keyboard" w:semiHidden="1" w:unhideWhenUsed="1"/>
+    <w:lsdException w:name="HTML Preformatted" w:semiHidden="1" w:unhideWhenUsed="1"/>
+    <w:lsdException w:name="HTML Sample" w:semiHidden="1" w:unhideWhenUsed="1"/>
+    <w:lsdException w:name="HTML Typewriter" w:semiHidden="1" w:unhideWhenUsed="1"/>
+    <w:lsdException w:name="HTML Variable" w:semiHidden="1" w:unhideWhenUsed="1"/>
+    <w:lsdException w:name="Normal Table" w:semiHidden="1" w:unhideWhenUsed="1"/>
+    <w:lsdException w:name="annotation subject" w:semiHidden="1" w:unhideWhenUsed="1"/>
+    <w:lsdException w:name="No List" w:semiHidden="1" w:unhideWhenUsed="1"/>
+    <w:lsdException w:name="Outline List 1" w:semiHidden="1" w:unhideWhenUsed="1"/>
+    <w:lsdException w:name="Outline List 2" w:semiHidden="1" w:unhideWhenUsed="1"/>
+    <w:lsdException w:name="Outline List 3" w:semiHidden="1" w:unhideWhenUsed="1"/>
+    <w:lsdException w:name="Table Simple 1" w:semiHidden="1" w:unhideWhenUsed="1"/>
+    <w:lsdException w:name="Table Simple 2" w:semiHidden="1" w:unhideWhenUsed="1"/>
+    <w:lsdException w:name="Table Simple 3" w:semiHidden="1" w:unhideWhenUsed="1"/>
+    <w:lsdException w:name="Table Classic 1" w:semiHidden="1" w:unhideWhenUsed="1"/>
+    <w:lsdException w:name="Table Classic 2" w:semiHidden="1" w:unhideWhenUsed="1"/>
+    <w:lsdException w:name="Table Classic 3" w:semiHidden="1" w:unhideWhenUsed="1"/>
+    <w:lsdException w:name="Table Classic 4" w:semiHidden="1" w:unhideWhenUsed="1"/>
+    <w:lsdException w:name="Table Colorful 1" w:semiHidden="1" w:unhideWhenUsed="1"/>
+    <w:lsdException w:name="Table Colorful 2" w:semiHidden="1" w:unhideWhenUsed="1"/>
+    <w:lsdException w:name="Table Colorful 3" w:semiHidden="1" w:unhideWhenUsed="1"/>
+    <w:lsdException w:name="Table Columns 1" w:semiHidden="1" w:unhideWhenUsed="1"/>
+    <w:lsdException w:name="Table Columns 2" w:semiHidden="1" w:unhideWhenUsed="1"/>
+    <w:lsdException w:name="Table Columns 3" w:semiHidden="1" w:unhideWhenUsed="1"/>
+    <w:lsdException w:name="Table Columns 4" w:semiHidden="1" w:unhideWhenUsed="1"/>
+    <w:lsdException w:name="Table Columns 5" w:semiHidden="1" w:unhideWhenUsed="1"/>
+    <w:lsdException w:name="Table Grid 1" w:semiHidden="1" w:unhideWhenUsed="1"/>
+    <w:lsdException w:name="Table Grid 2" w:semiHidden="1" w:unhideWhenUsed="1"/>
+    <w:lsdException w:name="Table Grid 3" w:semiHidden="1" w:unhideWhenUsed="1"/>
+    <w:lsdException w:name="Table Grid 4" w:semiHidden="1" w:unhideWhenUsed="1"/>
+    <w:lsdException w:name="Table Grid 5" w:semiHidden="1" w:unhideWhenUsed="1"/>
+    <w:lsdException w:name="Table Grid 6" w:semiHidden="1" w:unhideWhenUsed="1"/>
+    <w:lsdException w:name="Table Grid 7" w:semiHidden="1" w:unhideWhenUsed="1"/>
+    <w:lsdException w:name="Table Grid 8" w:semiHidden="1" w:unhideWhenUsed="1"/>
+    <w:lsdException w:name="Table List 1" w:semiHidden="1" w:unhideWhenUsed="1"/>
+    <w:lsdException w:name="Table List 2" w:semiHidden="1" w:unhideWhenUsed="1"/>
+    <w:lsdException w:name="Table List 3" w:semiHidden="1" w:unhideWhenUsed="1"/>
+    <w:lsdException w:name="Table List 4" w:semiHidden="1" w:unhideWhenUsed="1"/>
+    <w:lsdException w:name="Table List 5" w:semiHidden="1" w:unhideWhenUsed="1"/>
+    <w:lsdException w:name="Table List 6" w:semiHidden="1" w:unhideWhenUsed="1"/>
+    <w:lsdException w:name="Table List 7" w:semiHidden="1" w:unhideWhenUsed="1"/>
+    <w:lsdException w:name="Table List 8" w:semiHidden="1" w:unhideWhenUsed="1"/>
+    <w:lsdException w:name="Table 3D effects 1" w:semiHidden="1" w:unhideWhenUsed="1"/>
+    <w:lsdException w:name="Table 3D effects 2" w:semiHidden="1" w:unhideWhenUsed="1"/>
+    <w:lsdException w:name="Table 3D effects 3" w:semiHidden="1" w:unhideWhenUsed="1"/>
+    <w:lsdException w:name="Table Contemporary" w:semiHidden="1" w:unhideWhenUsed="1"/>
+    <w:lsdException w:name="Table Elegant" w:semiHidden="1" w:unhideWhenUsed="1"/>
+    <w:lsdException w:name="Table Professional" w:semiHidden="1" w:unhideWhenUsed="1"/>
+    <w:lsdException w:name="Table Subtle 1" w:semiHidden="1" w:unhideWhenUsed="1"/>
+    <w:lsdException w:name="Table Subtle 2" w:semiHidden="1" w:unhideWhenUsed="1"/>
+    <w:lsdException w:name="Table Web 1" w:semiHidden="1" w:unhideWhenUsed="1"/>
+    <w:lsdException w:name="Table Web 2" w:semiHidden="1" w:unhideWhenUsed="1"/>
+    <w:lsdException w:name="Table Web 3" w:semiHidden="1" w:unhideWhenUsed="1"/>
+    <w:lsdException w:name="Table Theme" w:semiHidden="1" w:unhideWhenUsed="1"/>
+    <w:lsdException w:name="Placeholder Text" w:semiHidden="1" w:uiPriority="99"/>
+    <w:lsdException w:name="No Spacing" w:uiPriority="1" w:qFormat="1"/>
+    <w:lsdException w:name="Light Shading" w:uiPriority="60"/>
+    <w:lsdException w:name="Light List" w:uiPriority="61"/>
+    <w:lsdException w:name="Light Grid" w:uiPriority="62"/>
+    <w:lsdException w:name="Medium Shading 1" w:uiPriority="63"/>
+    <w:lsdException w:name="Medium Shading 2" w:uiPriority="64"/>
+    <w:lsdException w:name="Medium List 1" w:uiPriority="65"/>
+    <w:lsdException w:name="Medium List 2" w:uiPriority="66"/>
+    <w:lsdException w:name="Medium Grid 1" w:uiPriority="67"/>
+    <w:lsdException w:name="Medium Grid 2" w:uiPriority="68"/>
+    <w:lsdException w:name="Medium Grid 3" w:uiPriority="69"/>
+    <w:lsdException w:name="Dark List" w:uiPriority="70"/>
+    <w:lsdException w:name="Colorful Shading" w:uiPriority="71"/>
+    <w:lsdException w:name="Colorful List" w:uiPriority="72"/>
+    <w:lsdException w:name="Colorful Grid" w:uiPriority="73"/>
+    <w:lsdException w:name="Light Shading Accent 1" w:uiPriority="60"/>
+    <w:lsdException w:name="Light List Accent 1" w:uiPriority="61"/>
+    <w:lsdException w:name="Light Grid Accent 1" w:uiPriority="62"/>
+    <w:lsdException w:name="Medium Shading 1 Accent 1" w:uiPriority="63"/>
+    <w:lsdException w:name="Medium Shading 2 Accent 1" w:uiPriority="64"/>
+    <w:lsdException w:name="Medium List 1 Accent 1" w:uiPriority="65"/>
+    <w:lsdException w:name="Revision" w:semiHidden="1" w:uiPriority="99"/>
+    <w:lsdException w:name="List Paragraph" w:uiPriority="34" w:qFormat="1"/>
+    <w:lsdException w:name="Quote" w:uiPriority="29" w:qFormat="1"/>
+    <w:lsdException w:name="Intense Quote" w:uiPriority="30" w:qFormat="1"/>
+    <w:lsdException w:name="Medium List 2 Accent 1" w:uiPriority="66"/>
+    <w:lsdException w:name="Medium Grid 1 Accent 1" w:uiPriority="67"/>
+    <w:lsdException w:name="Medium Grid 2 Accent 1" w:uiPriority="68"/>
+    <w:lsdException w:name="Medium Grid 3 Accent 1" w:uiPriority="69"/>
+    <w:lsdException w:name="Dark List Accent 1" w:uiPriority="70"/>
+    <w:lsdException w:name="Colorful Shading Accent 1" w:uiPriority="71"/>
+    <w:lsdException w:name="Colorful List Accent 1" w:uiPriority="72"/>
+    <w:lsdException w:name="Colorful Grid Accent 1" w:uiPriority="73"/>
+    <w:lsdException w:name="Light Shading Accent 2" w:uiPriority="60"/>
+    <w:lsdException w:name="Light List Accent 2" w:uiPriority="61"/>
+    <w:lsdException w:name="Light Grid Accent 2" w:uiPriority="62"/>
+    <w:lsdException w:name="Medium Shading 1 Accent 2" w:uiPriority="63"/>
+    <w:lsdException w:name="Medium Shading 2 Accent 2" w:uiPriority="64"/>
+    <w:lsdException w:name="Medium List 1 Accent 2" w:uiPriority="65"/>
+    <w:lsdException w:name="Medium List 2 Accent 2" w:uiPriority="66"/>
+    <w:lsdException w:name="Medium Grid 1 Accent 2" w:uiPriority="67"/>
+    <w:lsdException w:name="Medium Grid 2 Accent 2" w:uiPriority="68"/>
+    <w:lsdException w:name="Medium Grid 3 Accent 2" w:uiPriority="69"/>
+    <w:lsdException w:name="Dark List Accent 2" w:uiPriority="70"/>
+    <w:lsdException w:name="Colorful Shading Accent 2" w:uiPriority="71"/>
+    <w:lsdException w:name="Colorful List Accent 2" w:uiPriority="72"/>
+    <w:lsdException w:name="Colorful Grid Accent 2" w:uiPriority="73"/>
+    <w:lsdException w:name="Light Shading Accent 3" w:uiPriority="60"/>
+    <w:lsdException w:name="Light List Accent 3" w:uiPriority="61"/>
+    <w:lsdException w:name="Light Grid Accent 3" w:uiPriority="62"/>
+    <w:lsdException w:name="Medium Shading 1 Accent 3" w:uiPriority="63"/>
+    <w:lsdException w:name="Medium Shading 2 Accent 3" w:uiPriority="64"/>
+    <w:lsdException w:name="Medium List 1 Accent 3" w:uiPriority="65"/>
+    <w:lsdException w:name="Medium List 2 Accent 3" w:uiPriority="66"/>
+    <w:lsdException w:name="Medium Grid 1 Accent 3" w:uiPriority="67"/>
+    <w:lsdException w:name="Medium Grid 2 Accent 3" w:uiPriority="68"/>
+    <w:lsdException w:name="Medium Grid 3 Accent 3" w:uiPriority="69"/>
+    <w:lsdException w:name="Dark List Accent 3" w:uiPriority="70"/>
+    <w:lsdException w:name="Colorful Shading Accent 3" w:uiPriority="71"/>
+    <w:lsdException w:name="Colorful List Accent 3" w:uiPriority="72"/>
+    <w:lsdException w:name="Colorful Grid Accent 3" w:uiPriority="73"/>
+    <w:lsdException w:name="Light Shading Accent 4" w:uiPriority="60"/>
+    <w:lsdException w:name="Light List Accent 4" w:uiPriority="61"/>
+    <w:lsdException w:name="Light Grid Accent 4" w:uiPriority="62"/>
+    <w:lsdException w:name="Medium Shading 1 Accent 4" w:uiPriority="63"/>
+    <w:lsdException w:name="Medium Shading 2 Accent 4" w:uiPriority="64"/>
+    <w:lsdException w:name="Medium List 1 Accent 4" w:uiPriority="65"/>
+    <w:lsdException w:name="Medium List 2 Accent 4" w:uiPriority="66"/>
+    <w:lsdException w:name="Medium Grid 1 Accent 4" w:uiPriority="67"/>
+    <w:lsdException w:name="Medium Grid 2 Accent 4" w:uiPriority="68"/>
+    <w:lsdException w:name="Medium Grid 3 Accent 4" w:uiPriority="69"/>
+    <w:lsdException w:name="Dark List Accent 4" w:uiPriority="70"/>
+    <w:lsdException w:name="Colorful Shading Accent 4" w:uiPriority="71"/>
+    <w:lsdException w:name="Colorful List Accent 4" w:uiPriority="72"/>
+    <w:lsdException w:name="Colorful Grid Accent 4" w:uiPriority="73"/>
+    <w:lsdException w:name="Light Shading Accent 5" w:uiPriority="60"/>
+    <w:lsdException w:name="Light List Accent 5" w:uiPriority="61"/>
+    <w:lsdException w:name="Light Grid Accent 5" w:uiPriority="62"/>
+    <w:lsdException w:name="Medium Shading 1 Accent 5" w:uiPriority="63"/>
+    <w:lsdException w:name="Medium Shading 2 Accent 5" w:uiPriority="64"/>
+    <w:lsdException w:name="Medium List 1 Accent 5" w:uiPriority="65"/>
+    <w:lsdException w:name="Medium List 2 Accent 5" w:uiPriority="66"/>
+    <w:lsdException w:name="Medium Grid 1 Accent 5" w:uiPriority="67"/>
+    <w:lsdException w:name="Medium Grid 2 Accent 5" w:uiPriority="68"/>
+    <w:lsdException w:name="Medium Grid 3 Accent 5" w:uiPriority="69"/>
+    <w:lsdException w:name="Dark List Accent 5" w:uiPriority="70"/>
+    <w:lsdException w:name="Colorful Shading Accent 5" w:uiPriority="71"/>
+    <w:lsdException w:name="Colorful List Accent 5" w:uiPriority="72"/>
+    <w:lsdException w:name="Colorful Grid Accent 5" w:uiPriority="73"/>
+    <w:lsdException w:name="Light Shading Accent 6" w:uiPriority="60"/>
+    <w:lsdException w:name="Light List Accent 6" w:uiPriority="61"/>
+    <w:lsdException w:name="Light Grid Accent 6" w:uiPriority="62"/>
+    <w:lsdException w:name="Medium Shading 1 Accent 6" w:uiPriority="63"/>
+    <w:lsdException w:name="Medium Shading 2 Accent 6" w:uiPriority="64"/>
+    <w:lsdException w:name="Medium List 1 Accent 6" w:uiPriority="65"/>
+    <w:lsdException w:name="Medium List 2 Accent 6" w:uiPriority="66"/>
+    <w:lsdException w:name="Medium Grid 1 Accent 6" w:uiPriority="67"/>
+    <w:lsdException w:name="Medium Grid 2 Accent 6" w:uiPriority="68"/>
+    <w:lsdException w:name="Medium Grid 3 Accent 6" w:uiPriority="69"/>
+    <w:lsdException w:name="Dark List Accent 6" w:uiPriority="70"/>
+    <w:lsdException w:name="Colorful Shading Accent 6" w:uiPriority="71"/>
+    <w:lsdException w:name="Colorful List Accent 6" w:uiPriority="72"/>
+    <w:lsdException w:name="Colorful Grid Accent 6" w:uiPriority="73"/>
+    <w:lsdException w:name="Subtle Emphasis" w:uiPriority="19" w:qFormat="1"/>
+    <w:lsdException w:name="Intense Emphasis" w:uiPriority="21" w:qFormat="1"/>
+    <w:lsdException w:name="Subtle Reference" w:uiPriority="31" w:qFormat="1"/>
+    <w:lsdException w:name="Intense Reference" w:uiPriority="32" w:qFormat="1"/>
+    <w:lsdException w:name="Book Title" w:uiPriority="33" w:qFormat="1"/>
+    <w:lsdException w:name="Bibliography" w:semiHidden="1" w:uiPriority="37" w:unhideWhenUsed="1"/>
+    <w:lsdException w:name="TOC Heading" w:semiHidden="1" w:uiPriority="39" w:unhideWhenUsed="1" w:qFormat="1"/>
+    <w:lsdException w:name="Plain Table 1" w:uiPriority="41"/>
+    <w:lsdException w:name="Plain Table 2" w:uiPriority="42"/>
+    <w:lsdException w:name="Plain Table 3" w:uiPriority="43"/>
+    <w:lsdException w:name="Plain Table 4" w:uiPriority="44"/>
+    <w:lsdException w:name="Plain Table 5" w:uiPriority="45"/>
+    <w:lsdException w:name="Grid Table Light" w:uiPriority="40"/>
+    <w:lsdException w:name="Grid Table 1 Light" w:uiPriority="46"/>
+    <w:lsdException w:name="Grid Table 2" w:uiPriority="47"/>
+    <w:lsdException w:name="Grid Table 3" w:uiPriority="48"/>
+    <w:lsdException w:name="Grid Table 4" w:uiPriority="49"/>
+    <w:lsdException w:name="Grid Table 5 Dark" w:uiPriority="50"/>
+    <w:lsdException w:name="Grid Table 6 Colorful" w:uiPriority="51"/>
+    <w:lsdException w:name="Grid Table 7 Colorful" w:uiPriority="52"/>
+    <w:lsdException w:name="Grid Table 1 Light Accent 1" w:uiPriority="46"/>
+    <w:lsdException w:name="Grid Table 2 Accent 1" w:uiPriority="47"/>
+    <w:lsdException w:name="Grid Table 3 Accent 1" w:uiPriority="48"/>
+    <w:lsdException w:name="Grid Table 4 Accent 1" w:uiPriority="49"/>
+    <w:lsdException w:name="Grid Table 5 Dark Accent 1" w:uiPriority="50"/>
+    <w:lsdException w:name="Grid Table 6 Colorful Accent 1" w:uiPriority="51"/>
+    <w:lsdException w:name="Grid Table 7 Colorful Accent 1" w:uiPriority="52"/>
+    <w:lsdException w:name="Grid Table 1 Light Accent 2" w:uiPriority="46"/>
+    <w:lsdException w:name="Grid Table 2 Accent 2" w:uiPriority="47"/>
+    <w:lsdException w:name="Grid Table 3 Accent 2" w:uiPriority="48"/>
+    <w:lsdException w:name="Grid Table 4 Accent 2" w:uiPriority="49"/>
+    <w:lsdException w:name="Grid Table 5 Dark Accent 2" w:uiPriority="50"/>
+    <w:lsdException w:name="Grid Table 6 Colorful Accent 2" w:uiPriority="51"/>
+    <w:lsdException w:name="Grid Table 7 Colorful Accent 2" w:uiPriority="52"/>
+    <w:lsdException w:name="Grid Table 1 Light Accent 3" w:uiPriority="46"/>
+    <w:lsdException w:name="Grid Table 2 Accent 3" w:uiPriority="47"/>
+    <w:lsdException w:name="Grid Table 3 Accent 3" w:uiPriority="48"/>
+    <w:lsdException w:name="Grid Table 4 Accent 3" w:uiPriority="49"/>
+    <w:lsdException w:name="Grid Table 5 Dark Accent 3" w:uiPriority="50"/>
+    <w:lsdException w:name="Grid Table 6 Colorful Accent 3" w:uiPriority="51"/>
+    <w:lsdException w:name="Grid Table 7 Colorful Accent 3" w:uiPriority="52"/>
+    <w:lsdException w:name="Grid Table 1 Light Accent 4" w:uiPriority="46"/>
+    <w:lsdException w:name="Grid Table 2 Accent 4" w:uiPriority="47"/>
+    <w:lsdException w:name="Grid Table 3 Accent 4" w:uiPriority="48"/>
+    <w:lsdException w:name="Grid Table 4 Accent 4" w:uiPriority="49"/>
+    <w:lsdException w:name="Grid Table 5 Dark Accent 4" w:uiPriority="50"/>
+    <w:lsdException w:name="Grid Table 6 Colorful Accent 4" w:uiPriority="51"/>
+    <w:lsdException w:name="Grid Table 7 Colorful Accent 4" w:uiPriority="52"/>
+    <w:lsdException w:name="Grid Table 1 Light Accent 5" w:uiPriority="46"/>
+    <w:lsdException w:name="Grid Table 2 Accent 5" w:uiPriority="47"/>
+    <w:lsdException w:name="Grid Table 3 Accent 5" w:uiPriority="48"/>
+    <w:lsdException w:name="Grid Table 4 Accent 5" w:uiPriority="49"/>
+    <w:lsdException w:name="Grid Table 5 Dark Accent 5" w:uiPriority="50"/>
+    <w:lsdException w:name="Grid Table 6 Colorful Accent 5" w:uiPriority="51"/>
+    <w:lsdException w:name="Grid Table 7 Colorful Accent 5" w:uiPriority="52"/>
+    <w:lsdException w:name="Grid Table 1 Light Accent 6" w:uiPriority="46"/>
+    <w:lsdException w:name="Grid Table 2 Accent 6" w:uiPriority="47"/>
+    <w:lsdException w:name="Grid Table 3 Accent 6" w:uiPriority="48"/>
+    <w:lsdException w:name="Grid Table 4 Accent 6" w:uiPriority="49"/>
+    <w:lsdException w:name="Grid Table 5 Dark Accent 6" w:uiPriority="50"/>
+    <w:lsdException w:name="Grid Table 6 Colorful Accent 6" w:uiPriority="51"/>
+    <w:lsdException w:name="Grid Table 7 Colorful Accent 6" w:uiPriority="52"/>
+    <w:lsdException w:name="List Table 1 Light" w:uiPriority="46"/>
+    <w:lsdException w:name="List Table 2" w:uiPriority="47"/>
+    <w:lsdException w:name="List Table 3" w:uiPriority="48"/>
+    <w:lsdException w:name="List Table 4" w:uiPriority="49"/>
+    <w:lsdException w:name="List Table 5 Dark" w:uiPriority="50"/>
+    <w:lsdException w:name="List Table 6 Colorful" w:uiPriority="51"/>
+    <w:lsdException w:name="List Table 7 Colorful" w:uiPriority="52"/>
+    <w:lsdException w:name="List Table 1 Light Accent 1" w:uiPriority="46"/>
+    <w:lsdException w:name="List Table 2 Accent 1" w:uiPriority="47"/>
+    <w:lsdException w:name="List Table 3 Accent 1" w:uiPriority="48"/>
+    <w:lsdException w:name="List Table 4 Accent 1" w:uiPriority="49"/>
+    <w:lsdException w:name="List Table 5 Dark Accent 1" w:uiPriority="50"/>
+    <w:lsdException w:name="List Table 6 Colorful Accent 1" w:uiPriority="51"/>
+    <w:lsdException w:name="List Table 7 Colorful Accent 1" w:uiPriority="52"/>
+    <w:lsdException w:name="List Table 1 Light Accent 2" w:uiPriority="46"/>
+    <w:lsdException w:name="List Table 2 Accent 2" w:uiPriority="47"/>
+    <w:lsdException w:name="List Table 3 Accent 2" w:uiPriority="48"/>
+    <w:lsdException w:name="List Table 4 Accent 2" w:uiPriority="49"/>
+    <w:lsdException w:name="List Table 5 Dark Accent 2" w:uiPriority="50"/>
+    <w:lsdException w:name="List Table 6 Colorful Accent 2" w:uiPriority="51"/>
+    <w:lsdException w:name="List Table 7 Colorful Accent 2" w:uiPriority="52"/>
+    <w:lsdException w:name="List Table 1 Light Accent 3" w:uiPriority="46"/>
+    <w:lsdException w:name="List Table 2 Accent 3" w:uiPriority="47"/>
+    <w:lsdException w:name="List Table 3 Accent 3" w:uiPriority="48"/>
+    <w:lsdException w:name="List Table 4 Accent 3" w:uiPriority="49"/>
+    <w:lsdException w:name="List Table 5 Dark Accent 3" w:uiPriority="50"/>
+    <w:lsdException w:name="List Table 6 Colorful Accent 3" w:uiPriority="51"/>
+    <w:lsdException w:name="List Table 7 Colorful Accent 3" w:uiPriority="52"/>
+    <w:lsdException w:name="List Table 1 Light Accent 4" w:uiPriority="46"/>
+    <w:lsdException w:name="List Table 2 Accent 4" w:uiPriority="47"/>
+    <w:lsdException w:name="List Table 3 Accent 4" w:uiPriority="48"/>
+    <w:lsdException w:name="List Table 4 Accent 4" w:uiPriority="49"/>
+    <w:lsdException w:name="List Table 5 Dark Accent 4" w:uiPriority="50"/>
+    <w:lsdException w:name="List Table 6 Colorful Accent 4" w:uiPriority="51"/>
+    <w:lsdException w:name="List Table 7 Colorful Accent 4" w:uiPriority="52"/>
+    <w:lsdException w:name="List Table 1 Light Accent 5" w:uiPriority="46"/>
+    <w:lsdException w:name="List Table 2 Accent 5" w:uiPriority="47"/>
+    <w:lsdException w:name="List Table 3 Accent 5" w:uiPriority="48"/>
+    <w:lsdException w:name="List Table 4 Accent 5" w:uiPriority="49"/>
+    <w:lsdException w:name="List Table 5 Dark Accent 5" w:uiPriority="50"/>
+    <w:lsdException w:name="List Table 6 Colorful Accent 5" w:uiPriority="51"/>
+    <w:lsdException w:name="List Table 7 Colorful Accent 5" w:uiPriority="52"/>
+    <w:lsdException w:name="List Table 1 Light Accent 6" w:uiPriority="46"/>
+    <w:lsdException w:name="List Table 2 Accent 6" w:uiPriority="47"/>
+    <w:lsdException w:name="List Table 3 Accent 6" w:uiPriority="48"/>
+    <w:lsdException w:name="List Table 4 Accent 6" w:uiPriority="49"/>
+    <w:lsdException w:name="List Table 5 Dark Accent 6" w:uiPriority="50"/>
+    <w:lsdException w:name="List Table 6 Colorful Accent 6" w:uiPriority="51"/>
+    <w:lsdException w:name="List Table 7 Colorful Accent 6" w:uiPriority="52"/>
+    <w:lsdException w:name="Mention" w:semiHidden="1" w:uiPriority="99" w:unhideWhenUsed="1"/>
+    <w:lsdException w:name="Smart Hyperlink" w:semiHidden="1" w:uiPriority="99" w:unhideWhenUsed="1"/>
+    <w:lsdException w:name="Hashtag" w:semiHidden="1" w:uiPriority="99" w:unhideWhenUsed="1"/>
+    <w:lsdException w:name="Unresolved Mention" w:semiHidden="1" w:uiPriority="99" w:unhideWhenUsed="1"/>
   </w:latentStyles>
-  <w:style w:type="paragraph" w:default="1" w:styleId="Standard">
+  <w:style w:type="paragraph" w:default="1" w:styleId="Normal">
     <w:name w:val="Normal"/>
     <w:qFormat/>
     <w:rPr>
       <w:rFonts w:ascii="Arial" w:hAnsi="Arial"/>
     </w:rPr>
   </w:style>
-  <w:style w:type="paragraph" w:styleId="berschrift1">
+  <w:style w:type="paragraph" w:styleId="Heading1">
     <w:name w:val="heading 1"/>
-    <w:basedOn w:val="Standard"/>
-    <w:next w:val="Standard"/>
+    <w:basedOn w:val="Normal"/>
+    <w:next w:val="Normal"/>
     <w:qFormat/>
     <w:pPr>
       <w:keepNext/>
@@ -3054,10 +3334,10 @@
       <w:sz w:val="18"/>
     </w:rPr>
   </w:style>
-  <w:style w:type="paragraph" w:styleId="berschrift2">
+  <w:style w:type="paragraph" w:styleId="Heading2">
     <w:name w:val="heading 2"/>
-    <w:basedOn w:val="Standard"/>
-    <w:next w:val="Standard"/>
+    <w:basedOn w:val="Normal"/>
+    <w:next w:val="Normal"/>
     <w:qFormat/>
     <w:pPr>
       <w:keepNext/>
@@ -3070,10 +3350,10 @@
       <w:sz w:val="24"/>
     </w:rPr>
   </w:style>
-  <w:style w:type="paragraph" w:styleId="berschrift3">
+  <w:style w:type="paragraph" w:styleId="Heading3">
     <w:name w:val="heading 3"/>
-    <w:basedOn w:val="Standard"/>
-    <w:next w:val="Standard"/>
+    <w:basedOn w:val="Normal"/>
+    <w:next w:val="Normal"/>
     <w:qFormat/>
     <w:pPr>
       <w:keepNext/>
@@ -3084,10 +3364,10 @@
       <w:sz w:val="24"/>
     </w:rPr>
   </w:style>
-  <w:style w:type="paragraph" w:styleId="berschrift4">
+  <w:style w:type="paragraph" w:styleId="Heading4">
     <w:name w:val="heading 4"/>
-    <w:basedOn w:val="Standard"/>
-    <w:next w:val="Standard"/>
+    <w:basedOn w:val="Normal"/>
+    <w:next w:val="Normal"/>
     <w:qFormat/>
     <w:pPr>
       <w:keepNext/>
@@ -3099,10 +3379,10 @@
       <w:sz w:val="24"/>
     </w:rPr>
   </w:style>
-  <w:style w:type="paragraph" w:styleId="berschrift5">
+  <w:style w:type="paragraph" w:styleId="Heading5">
     <w:name w:val="heading 5"/>
-    <w:basedOn w:val="Standard"/>
-    <w:next w:val="Standard"/>
+    <w:basedOn w:val="Normal"/>
+    <w:next w:val="Normal"/>
     <w:qFormat/>
     <w:pPr>
       <w:spacing w:before="240" w:after="60"/>
@@ -3112,10 +3392,10 @@
       <w:sz w:val="22"/>
     </w:rPr>
   </w:style>
-  <w:style w:type="paragraph" w:styleId="berschrift6">
+  <w:style w:type="paragraph" w:styleId="Heading6">
     <w:name w:val="heading 6"/>
-    <w:basedOn w:val="Standard"/>
-    <w:next w:val="Standard"/>
+    <w:basedOn w:val="Normal"/>
+    <w:next w:val="Normal"/>
     <w:qFormat/>
     <w:pPr>
       <w:spacing w:before="240" w:after="60"/>
@@ -3127,20 +3407,20 @@
       <w:sz w:val="22"/>
     </w:rPr>
   </w:style>
-  <w:style w:type="paragraph" w:styleId="berschrift7">
+  <w:style w:type="paragraph" w:styleId="Heading7">
     <w:name w:val="heading 7"/>
-    <w:basedOn w:val="Standard"/>
-    <w:next w:val="Standard"/>
+    <w:basedOn w:val="Normal"/>
+    <w:next w:val="Normal"/>
     <w:qFormat/>
     <w:pPr>
       <w:spacing w:before="240" w:after="60"/>
       <w:outlineLvl w:val="6"/>
     </w:pPr>
   </w:style>
-  <w:style w:type="paragraph" w:styleId="berschrift8">
+  <w:style w:type="paragraph" w:styleId="Heading8">
     <w:name w:val="heading 8"/>
-    <w:basedOn w:val="Standard"/>
-    <w:next w:val="Standard"/>
+    <w:basedOn w:val="Normal"/>
+    <w:next w:val="Normal"/>
     <w:qFormat/>
     <w:pPr>
       <w:spacing w:before="240" w:after="60"/>
@@ -3150,10 +3430,10 @@
       <w:i/>
     </w:rPr>
   </w:style>
-  <w:style w:type="paragraph" w:styleId="berschrift9">
+  <w:style w:type="paragraph" w:styleId="Heading9">
     <w:name w:val="heading 9"/>
-    <w:basedOn w:val="Standard"/>
-    <w:next w:val="Standard"/>
+    <w:basedOn w:val="Normal"/>
+    <w:next w:val="Normal"/>
     <w:qFormat/>
     <w:pPr>
       <w:spacing w:before="240" w:after="60"/>
@@ -3165,13 +3445,13 @@
       <w:sz w:val="18"/>
     </w:rPr>
   </w:style>
-  <w:style w:type="character" w:default="1" w:styleId="Absatz-Standardschriftart">
+  <w:style w:type="character" w:default="1" w:styleId="DefaultParagraphFont">
     <w:name w:val="Default Paragraph Font"/>
     <w:uiPriority w:val="1"/>
     <w:semiHidden/>
     <w:unhideWhenUsed/>
   </w:style>
-  <w:style w:type="table" w:default="1" w:styleId="NormaleTabelle">
+  <w:style w:type="table" w:default="1" w:styleId="TableNormal">
     <w:name w:val="Normal Table"/>
     <w:uiPriority w:val="99"/>
     <w:semiHidden/>
@@ -3186,15 +3466,15 @@
       </w:tblCellMar>
     </w:tblPr>
   </w:style>
-  <w:style w:type="numbering" w:default="1" w:styleId="KeineListe">
+  <w:style w:type="numbering" w:default="1" w:styleId="NoList">
     <w:name w:val="No List"/>
     <w:uiPriority w:val="99"/>
     <w:semiHidden/>
     <w:unhideWhenUsed/>
   </w:style>
-  <w:style w:type="paragraph" w:styleId="Kopfzeile">
+  <w:style w:type="paragraph" w:styleId="Header">
     <w:name w:val="header"/>
-    <w:basedOn w:val="Standard"/>
+    <w:basedOn w:val="Normal"/>
     <w:pPr>
       <w:tabs>
         <w:tab w:val="center" w:pos="4536"/>
@@ -3202,16 +3482,16 @@
       </w:tabs>
     </w:pPr>
   </w:style>
-  <w:style w:type="paragraph" w:styleId="Gruformel">
+  <w:style w:type="paragraph" w:styleId="Closing">
     <w:name w:val="Closing"/>
     <w:basedOn w:val="Text"/>
     <w:pPr>
       <w:ind w:left="4252"/>
     </w:pPr>
   </w:style>
-  <w:style w:type="paragraph" w:styleId="Fuzeile">
+  <w:style w:type="paragraph" w:styleId="Footer">
     <w:name w:val="footer"/>
-    <w:basedOn w:val="Standard"/>
+    <w:basedOn w:val="Normal"/>
     <w:pPr>
       <w:tabs>
         <w:tab w:val="center" w:pos="4536"/>
@@ -3226,7 +3506,7 @@
   </w:style>
   <w:style w:type="character" w:styleId="Hyperlink">
     <w:name w:val="Hyperlink"/>
-    <w:basedOn w:val="Absatz-Standardschriftart"/>
+    <w:basedOn w:val="DefaultParagraphFont"/>
     <w:rPr>
       <w:color w:val="0000FF"/>
       <w:u w:val="single"/>
@@ -3234,7 +3514,7 @@
   </w:style>
   <w:style w:type="paragraph" w:customStyle="1" w:styleId="Absender">
     <w:name w:val="Absender"/>
-    <w:basedOn w:val="Standard"/>
+    <w:basedOn w:val="Normal"/>
     <w:pPr>
       <w:spacing w:line="240" w:lineRule="atLeast"/>
     </w:pPr>
@@ -3245,7 +3525,7 @@
   </w:style>
   <w:style w:type="paragraph" w:customStyle="1" w:styleId="Text">
     <w:name w:val="Text"/>
-    <w:basedOn w:val="Standard"/>
+    <w:basedOn w:val="Normal"/>
     <w:pPr>
       <w:spacing w:line="280" w:lineRule="atLeast"/>
     </w:pPr>
@@ -3255,7 +3535,7 @@
   </w:style>
   <w:style w:type="paragraph" w:customStyle="1" w:styleId="Direktion">
     <w:name w:val="Direktion"/>
-    <w:basedOn w:val="Standard"/>
+    <w:basedOn w:val="Normal"/>
     <w:pPr>
       <w:spacing w:line="240" w:lineRule="atLeast"/>
     </w:pPr>
@@ -3264,27 +3544,27 @@
       <w:sz w:val="18"/>
     </w:rPr>
   </w:style>
-  <w:style w:type="paragraph" w:styleId="Abbildungsverzeichnis">
+  <w:style w:type="paragraph" w:styleId="TableofFigures">
     <w:name w:val="table of figures"/>
-    <w:basedOn w:val="Standard"/>
-    <w:next w:val="Standard"/>
+    <w:basedOn w:val="Normal"/>
+    <w:next w:val="Normal"/>
     <w:semiHidden/>
     <w:pPr>
       <w:ind w:left="400" w:hanging="400"/>
     </w:pPr>
   </w:style>
-  <w:style w:type="paragraph" w:styleId="Umschlagabsenderadresse">
+  <w:style w:type="paragraph" w:styleId="EnvelopeReturn">
     <w:name w:val="envelope return"/>
-    <w:basedOn w:val="Standard"/>
-  </w:style>
-  <w:style w:type="paragraph" w:styleId="Anrede">
+    <w:basedOn w:val="Normal"/>
+  </w:style>
+  <w:style w:type="paragraph" w:styleId="Salutation">
     <w:name w:val="Salutation"/>
-    <w:basedOn w:val="Standard"/>
-    <w:next w:val="Standard"/>
-  </w:style>
-  <w:style w:type="paragraph" w:styleId="Aufzhlungszeichen">
+    <w:basedOn w:val="Normal"/>
+    <w:next w:val="Normal"/>
+  </w:style>
+  <w:style w:type="paragraph" w:styleId="ListBullet">
     <w:name w:val="List Bullet"/>
-    <w:basedOn w:val="Standard"/>
+    <w:basedOn w:val="Normal"/>
     <w:autoRedefine/>
     <w:pPr>
       <w:numPr>
@@ -3292,9 +3572,9 @@
       </w:numPr>
     </w:pPr>
   </w:style>
-  <w:style w:type="paragraph" w:styleId="Aufzhlungszeichen2">
+  <w:style w:type="paragraph" w:styleId="ListBullet2">
     <w:name w:val="List Bullet 2"/>
-    <w:basedOn w:val="Standard"/>
+    <w:basedOn w:val="Normal"/>
     <w:autoRedefine/>
     <w:pPr>
       <w:numPr>
@@ -3302,9 +3582,9 @@
       </w:numPr>
     </w:pPr>
   </w:style>
-  <w:style w:type="paragraph" w:styleId="Aufzhlungszeichen3">
+  <w:style w:type="paragraph" w:styleId="ListBullet3">
     <w:name w:val="List Bullet 3"/>
-    <w:basedOn w:val="Standard"/>
+    <w:basedOn w:val="Normal"/>
     <w:autoRedefine/>
     <w:pPr>
       <w:numPr>
@@ -3312,9 +3592,9 @@
       </w:numPr>
     </w:pPr>
   </w:style>
-  <w:style w:type="paragraph" w:styleId="Aufzhlungszeichen4">
+  <w:style w:type="paragraph" w:styleId="ListBullet4">
     <w:name w:val="List Bullet 4"/>
-    <w:basedOn w:val="Standard"/>
+    <w:basedOn w:val="Normal"/>
     <w:autoRedefine/>
     <w:pPr>
       <w:numPr>
@@ -3322,9 +3602,9 @@
       </w:numPr>
     </w:pPr>
   </w:style>
-  <w:style w:type="paragraph" w:styleId="Aufzhlungszeichen5">
+  <w:style w:type="paragraph" w:styleId="ListBullet5">
     <w:name w:val="List Bullet 5"/>
-    <w:basedOn w:val="Standard"/>
+    <w:basedOn w:val="Normal"/>
     <w:autoRedefine/>
     <w:pPr>
       <w:numPr>
@@ -3332,10 +3612,10 @@
       </w:numPr>
     </w:pPr>
   </w:style>
-  <w:style w:type="paragraph" w:styleId="Beschriftung">
+  <w:style w:type="paragraph" w:styleId="Caption">
     <w:name w:val="caption"/>
-    <w:basedOn w:val="Standard"/>
-    <w:next w:val="Standard"/>
+    <w:basedOn w:val="Normal"/>
+    <w:next w:val="Normal"/>
     <w:qFormat/>
     <w:pPr>
       <w:spacing w:before="120" w:after="120"/>
@@ -3344,22 +3624,22 @@
       <w:b/>
     </w:rPr>
   </w:style>
-  <w:style w:type="paragraph" w:styleId="Blocktext">
+  <w:style w:type="paragraph" w:styleId="BlockText">
     <w:name w:val="Block Text"/>
-    <w:basedOn w:val="Standard"/>
+    <w:basedOn w:val="Normal"/>
     <w:pPr>
       <w:spacing w:after="120"/>
       <w:ind w:left="1440" w:right="1440"/>
     </w:pPr>
   </w:style>
-  <w:style w:type="paragraph" w:styleId="Datum">
+  <w:style w:type="paragraph" w:styleId="Date">
     <w:name w:val="Date"/>
-    <w:basedOn w:val="Standard"/>
-    <w:next w:val="Standard"/>
-  </w:style>
-  <w:style w:type="paragraph" w:styleId="Dokumentstruktur">
+    <w:basedOn w:val="Normal"/>
+    <w:next w:val="Normal"/>
+  </w:style>
+  <w:style w:type="paragraph" w:styleId="DocumentMap">
     <w:name w:val="Document Map"/>
-    <w:basedOn w:val="Standard"/>
+    <w:basedOn w:val="Normal"/>
     <w:semiHidden/>
     <w:pPr>
       <w:shd w:val="clear" w:color="auto" w:fill="000080"/>
@@ -3368,25 +3648,25 @@
       <w:rFonts w:ascii="Tahoma" w:hAnsi="Tahoma"/>
     </w:rPr>
   </w:style>
-  <w:style w:type="paragraph" w:styleId="Endnotentext">
+  <w:style w:type="paragraph" w:styleId="EndnoteText">
     <w:name w:val="endnote text"/>
-    <w:basedOn w:val="Standard"/>
+    <w:basedOn w:val="Normal"/>
     <w:semiHidden/>
   </w:style>
-  <w:style w:type="paragraph" w:styleId="Fu-Endnotenberschrift">
+  <w:style w:type="paragraph" w:styleId="NoteHeading">
     <w:name w:val="Note Heading"/>
-    <w:basedOn w:val="Standard"/>
-    <w:next w:val="Standard"/>
-  </w:style>
-  <w:style w:type="paragraph" w:styleId="Funotentext">
+    <w:basedOn w:val="Normal"/>
+    <w:next w:val="Normal"/>
+  </w:style>
+  <w:style w:type="paragraph" w:styleId="FootnoteText">
     <w:name w:val="footnote text"/>
-    <w:basedOn w:val="Standard"/>
+    <w:basedOn w:val="Normal"/>
     <w:semiHidden/>
   </w:style>
   <w:style w:type="paragraph" w:styleId="Index1">
     <w:name w:val="index 1"/>
-    <w:basedOn w:val="Standard"/>
-    <w:next w:val="Standard"/>
+    <w:basedOn w:val="Normal"/>
+    <w:next w:val="Normal"/>
     <w:autoRedefine/>
     <w:semiHidden/>
     <w:pPr>
@@ -3395,8 +3675,8 @@
   </w:style>
   <w:style w:type="paragraph" w:styleId="Index2">
     <w:name w:val="index 2"/>
-    <w:basedOn w:val="Standard"/>
-    <w:next w:val="Standard"/>
+    <w:basedOn w:val="Normal"/>
+    <w:next w:val="Normal"/>
     <w:autoRedefine/>
     <w:semiHidden/>
     <w:pPr>
@@ -3405,8 +3685,8 @@
   </w:style>
   <w:style w:type="paragraph" w:styleId="Index3">
     <w:name w:val="index 3"/>
-    <w:basedOn w:val="Standard"/>
-    <w:next w:val="Standard"/>
+    <w:basedOn w:val="Normal"/>
+    <w:next w:val="Normal"/>
     <w:autoRedefine/>
     <w:semiHidden/>
     <w:pPr>
@@ -3415,8 +3695,8 @@
   </w:style>
   <w:style w:type="paragraph" w:styleId="Index4">
     <w:name w:val="index 4"/>
-    <w:basedOn w:val="Standard"/>
-    <w:next w:val="Standard"/>
+    <w:basedOn w:val="Normal"/>
+    <w:next w:val="Normal"/>
     <w:autoRedefine/>
     <w:semiHidden/>
     <w:pPr>
@@ -3425,8 +3705,8 @@
   </w:style>
   <w:style w:type="paragraph" w:styleId="Index5">
     <w:name w:val="index 5"/>
-    <w:basedOn w:val="Standard"/>
-    <w:next w:val="Standard"/>
+    <w:basedOn w:val="Normal"/>
+    <w:next w:val="Normal"/>
     <w:autoRedefine/>
     <w:semiHidden/>
     <w:pPr>
@@ -3435,8 +3715,8 @@
   </w:style>
   <w:style w:type="paragraph" w:styleId="Index6">
     <w:name w:val="index 6"/>
-    <w:basedOn w:val="Standard"/>
-    <w:next w:val="Standard"/>
+    <w:basedOn w:val="Normal"/>
+    <w:next w:val="Normal"/>
     <w:autoRedefine/>
     <w:semiHidden/>
     <w:pPr>
@@ -3445,8 +3725,8 @@
   </w:style>
   <w:style w:type="paragraph" w:styleId="Index7">
     <w:name w:val="index 7"/>
-    <w:basedOn w:val="Standard"/>
-    <w:next w:val="Standard"/>
+    <w:basedOn w:val="Normal"/>
+    <w:next w:val="Normal"/>
     <w:autoRedefine/>
     <w:semiHidden/>
     <w:pPr>
@@ -3455,8 +3735,8 @@
   </w:style>
   <w:style w:type="paragraph" w:styleId="Index8">
     <w:name w:val="index 8"/>
-    <w:basedOn w:val="Standard"/>
-    <w:next w:val="Standard"/>
+    <w:basedOn w:val="Normal"/>
+    <w:next w:val="Normal"/>
     <w:autoRedefine/>
     <w:semiHidden/>
     <w:pPr>
@@ -3465,150 +3745,150 @@
   </w:style>
   <w:style w:type="paragraph" w:styleId="Index9">
     <w:name w:val="index 9"/>
-    <w:basedOn w:val="Standard"/>
-    <w:next w:val="Standard"/>
+    <w:basedOn w:val="Normal"/>
+    <w:next w:val="Normal"/>
     <w:autoRedefine/>
     <w:semiHidden/>
     <w:pPr>
       <w:ind w:left="1800" w:hanging="200"/>
     </w:pPr>
   </w:style>
-  <w:style w:type="paragraph" w:styleId="Indexberschrift">
+  <w:style w:type="paragraph" w:styleId="IndexHeading">
     <w:name w:val="index heading"/>
-    <w:basedOn w:val="Standard"/>
+    <w:basedOn w:val="Normal"/>
     <w:next w:val="Index1"/>
     <w:semiHidden/>
     <w:rPr>
       <w:b/>
     </w:rPr>
   </w:style>
-  <w:style w:type="paragraph" w:styleId="Kommentartext">
+  <w:style w:type="paragraph" w:styleId="CommentText">
     <w:name w:val="annotation text"/>
-    <w:basedOn w:val="Standard"/>
-    <w:link w:val="KommentartextZchn"/>
+    <w:basedOn w:val="Normal"/>
+    <w:link w:val="CommentTextChar"/>
     <w:semiHidden/>
   </w:style>
-  <w:style w:type="paragraph" w:styleId="Liste">
+  <w:style w:type="paragraph" w:styleId="List">
     <w:name w:val="List"/>
-    <w:basedOn w:val="Standard"/>
+    <w:basedOn w:val="Normal"/>
     <w:pPr>
       <w:ind w:left="283" w:hanging="283"/>
     </w:pPr>
   </w:style>
-  <w:style w:type="paragraph" w:styleId="Liste2">
+  <w:style w:type="paragraph" w:styleId="List2">
     <w:name w:val="List 2"/>
-    <w:basedOn w:val="Standard"/>
+    <w:basedOn w:val="Normal"/>
     <w:pPr>
       <w:ind w:left="566" w:hanging="283"/>
     </w:pPr>
   </w:style>
-  <w:style w:type="paragraph" w:styleId="Liste3">
+  <w:style w:type="paragraph" w:styleId="List3">
     <w:name w:val="List 3"/>
-    <w:basedOn w:val="Standard"/>
+    <w:basedOn w:val="Normal"/>
     <w:pPr>
       <w:ind w:left="849" w:hanging="283"/>
     </w:pPr>
   </w:style>
-  <w:style w:type="paragraph" w:styleId="Liste4">
+  <w:style w:type="paragraph" w:styleId="List4">
     <w:name w:val="List 4"/>
-    <w:basedOn w:val="Standard"/>
+    <w:basedOn w:val="Normal"/>
     <w:pPr>
       <w:ind w:left="1132" w:hanging="283"/>
     </w:pPr>
   </w:style>
-  <w:style w:type="paragraph" w:styleId="Liste5">
+  <w:style w:type="paragraph" w:styleId="List5">
     <w:name w:val="List 5"/>
-    <w:basedOn w:val="Standard"/>
+    <w:basedOn w:val="Normal"/>
     <w:pPr>
       <w:ind w:left="1415" w:hanging="283"/>
     </w:pPr>
   </w:style>
-  <w:style w:type="paragraph" w:styleId="Listenfortsetzung">
+  <w:style w:type="paragraph" w:styleId="ListContinue">
     <w:name w:val="List Continue"/>
-    <w:basedOn w:val="Standard"/>
+    <w:basedOn w:val="Normal"/>
     <w:pPr>
       <w:spacing w:after="120"/>
       <w:ind w:left="283"/>
     </w:pPr>
   </w:style>
-  <w:style w:type="paragraph" w:styleId="Listenfortsetzung2">
+  <w:style w:type="paragraph" w:styleId="ListContinue2">
     <w:name w:val="List Continue 2"/>
-    <w:basedOn w:val="Standard"/>
+    <w:basedOn w:val="Normal"/>
     <w:pPr>
       <w:spacing w:after="120"/>
       <w:ind w:left="566"/>
     </w:pPr>
   </w:style>
-  <w:style w:type="paragraph" w:styleId="Listenfortsetzung3">
+  <w:style w:type="paragraph" w:styleId="ListContinue3">
     <w:name w:val="List Continue 3"/>
-    <w:basedOn w:val="Standard"/>
+    <w:basedOn w:val="Normal"/>
     <w:pPr>
       <w:spacing w:after="120"/>
       <w:ind w:left="849"/>
     </w:pPr>
   </w:style>
-  <w:style w:type="paragraph" w:styleId="Listenfortsetzung4">
+  <w:style w:type="paragraph" w:styleId="ListContinue4">
     <w:name w:val="List Continue 4"/>
-    <w:basedOn w:val="Standard"/>
+    <w:basedOn w:val="Normal"/>
     <w:pPr>
       <w:spacing w:after="120"/>
       <w:ind w:left="1132"/>
     </w:pPr>
   </w:style>
-  <w:style w:type="paragraph" w:styleId="Listenfortsetzung5">
+  <w:style w:type="paragraph" w:styleId="ListContinue5">
     <w:name w:val="List Continue 5"/>
-    <w:basedOn w:val="Standard"/>
+    <w:basedOn w:val="Normal"/>
     <w:pPr>
       <w:spacing w:after="120"/>
       <w:ind w:left="1415"/>
     </w:pPr>
   </w:style>
-  <w:style w:type="paragraph" w:styleId="Listennummer">
+  <w:style w:type="paragraph" w:styleId="ListNumber">
     <w:name w:val="List Number"/>
-    <w:basedOn w:val="Standard"/>
+    <w:basedOn w:val="Normal"/>
     <w:pPr>
       <w:numPr>
         <w:numId w:val="6"/>
       </w:numPr>
     </w:pPr>
   </w:style>
-  <w:style w:type="paragraph" w:styleId="Listennummer2">
+  <w:style w:type="paragraph" w:styleId="ListNumber2">
     <w:name w:val="List Number 2"/>
-    <w:basedOn w:val="Standard"/>
+    <w:basedOn w:val="Normal"/>
     <w:pPr>
       <w:numPr>
         <w:numId w:val="7"/>
       </w:numPr>
     </w:pPr>
   </w:style>
-  <w:style w:type="paragraph" w:styleId="Listennummer3">
+  <w:style w:type="paragraph" w:styleId="ListNumber3">
     <w:name w:val="List Number 3"/>
-    <w:basedOn w:val="Standard"/>
+    <w:basedOn w:val="Normal"/>
     <w:pPr>
       <w:numPr>
         <w:numId w:val="8"/>
       </w:numPr>
     </w:pPr>
   </w:style>
-  <w:style w:type="paragraph" w:styleId="Listennummer4">
+  <w:style w:type="paragraph" w:styleId="ListNumber4">
     <w:name w:val="List Number 4"/>
-    <w:basedOn w:val="Standard"/>
+    <w:basedOn w:val="Normal"/>
     <w:pPr>
       <w:numPr>
         <w:numId w:val="9"/>
       </w:numPr>
     </w:pPr>
   </w:style>
-  <w:style w:type="paragraph" w:styleId="Listennummer5">
+  <w:style w:type="paragraph" w:styleId="ListNumber5">
     <w:name w:val="List Number 5"/>
-    <w:basedOn w:val="Standard"/>
+    <w:basedOn w:val="Normal"/>
     <w:pPr>
       <w:numPr>
         <w:numId w:val="10"/>
       </w:numPr>
     </w:pPr>
   </w:style>
-  <w:style w:type="paragraph" w:styleId="Makrotext">
+  <w:style w:type="paragraph" w:styleId="MacroText">
     <w:name w:val="macro"/>
     <w:semiHidden/>
     <w:pPr>
@@ -3628,9 +3908,9 @@
       <w:rFonts w:ascii="Courier New" w:hAnsi="Courier New"/>
     </w:rPr>
   </w:style>
-  <w:style w:type="paragraph" w:styleId="Nachrichtenkopf">
+  <w:style w:type="paragraph" w:styleId="MessageHeader">
     <w:name w:val="Message Header"/>
-    <w:basedOn w:val="Standard"/>
+    <w:basedOn w:val="Normal"/>
     <w:pPr>
       <w:pBdr>
         <w:top w:val="single" w:sz="6" w:space="1" w:color="auto"/>
@@ -3645,37 +3925,37 @@
       <w:sz w:val="24"/>
     </w:rPr>
   </w:style>
-  <w:style w:type="paragraph" w:styleId="NurText">
+  <w:style w:type="paragraph" w:styleId="PlainText">
     <w:name w:val="Plain Text"/>
-    <w:basedOn w:val="Standard"/>
+    <w:basedOn w:val="Normal"/>
     <w:rPr>
       <w:rFonts w:ascii="Courier New" w:hAnsi="Courier New"/>
     </w:rPr>
   </w:style>
-  <w:style w:type="paragraph" w:styleId="Standardeinzug">
+  <w:style w:type="paragraph" w:styleId="NormalIndent">
     <w:name w:val="Normal Indent"/>
-    <w:basedOn w:val="Standard"/>
+    <w:basedOn w:val="Normal"/>
     <w:pPr>
       <w:ind w:left="708"/>
     </w:pPr>
   </w:style>
-  <w:style w:type="paragraph" w:styleId="Textkrper">
+  <w:style w:type="paragraph" w:styleId="BodyText">
     <w:name w:val="Body Text"/>
-    <w:basedOn w:val="Standard"/>
+    <w:basedOn w:val="Normal"/>
     <w:pPr>
       <w:spacing w:after="120"/>
     </w:pPr>
   </w:style>
-  <w:style w:type="paragraph" w:styleId="Textkrper2">
+  <w:style w:type="paragraph" w:styleId="BodyText2">
     <w:name w:val="Body Text 2"/>
-    <w:basedOn w:val="Standard"/>
+    <w:basedOn w:val="Normal"/>
     <w:pPr>
       <w:spacing w:after="120" w:line="480" w:lineRule="auto"/>
     </w:pPr>
   </w:style>
-  <w:style w:type="paragraph" w:styleId="Textkrper3">
+  <w:style w:type="paragraph" w:styleId="BodyText3">
     <w:name w:val="Body Text 3"/>
-    <w:basedOn w:val="Standard"/>
+    <w:basedOn w:val="Normal"/>
     <w:pPr>
       <w:spacing w:after="120"/>
     </w:pPr>
@@ -3683,25 +3963,25 @@
       <w:sz w:val="16"/>
     </w:rPr>
   </w:style>
-  <w:style w:type="paragraph" w:styleId="Textkrper-Zeileneinzug">
+  <w:style w:type="paragraph" w:styleId="BodyTextIndent">
     <w:name w:val="Body Text Indent"/>
-    <w:basedOn w:val="Standard"/>
+    <w:basedOn w:val="Normal"/>
     <w:pPr>
       <w:spacing w:after="120"/>
       <w:ind w:left="283"/>
     </w:pPr>
   </w:style>
-  <w:style w:type="paragraph" w:styleId="Textkrper-Einzug2">
+  <w:style w:type="paragraph" w:styleId="BodyTextIndent2">
     <w:name w:val="Body Text Indent 2"/>
-    <w:basedOn w:val="Standard"/>
+    <w:basedOn w:val="Normal"/>
     <w:pPr>
       <w:spacing w:after="120" w:line="480" w:lineRule="auto"/>
       <w:ind w:left="283"/>
     </w:pPr>
   </w:style>
-  <w:style w:type="paragraph" w:styleId="Textkrper-Einzug3">
+  <w:style w:type="paragraph" w:styleId="BodyTextIndent3">
     <w:name w:val="Body Text Indent 3"/>
-    <w:basedOn w:val="Standard"/>
+    <w:basedOn w:val="Normal"/>
     <w:pPr>
       <w:spacing w:after="120"/>
       <w:ind w:left="283"/>
@@ -3710,23 +3990,23 @@
       <w:sz w:val="16"/>
     </w:rPr>
   </w:style>
-  <w:style w:type="paragraph" w:styleId="Textkrper-Erstzeileneinzug">
+  <w:style w:type="paragraph" w:styleId="BodyTextFirstIndent">
     <w:name w:val="Body Text First Indent"/>
-    <w:basedOn w:val="Textkrper"/>
+    <w:basedOn w:val="BodyText"/>
     <w:pPr>
       <w:ind w:firstLine="210"/>
     </w:pPr>
   </w:style>
-  <w:style w:type="paragraph" w:styleId="Textkrper-Erstzeileneinzug2">
+  <w:style w:type="paragraph" w:styleId="BodyTextFirstIndent2">
     <w:name w:val="Body Text First Indent 2"/>
-    <w:basedOn w:val="Textkrper-Zeileneinzug"/>
+    <w:basedOn w:val="BodyTextIndent"/>
     <w:pPr>
       <w:ind w:firstLine="210"/>
     </w:pPr>
   </w:style>
-  <w:style w:type="paragraph" w:styleId="Titel">
+  <w:style w:type="paragraph" w:styleId="Title">
     <w:name w:val="Title"/>
-    <w:basedOn w:val="Standard"/>
+    <w:basedOn w:val="Normal"/>
     <w:qFormat/>
     <w:pPr>
       <w:spacing w:before="240" w:after="60"/>
@@ -3739,9 +4019,9 @@
       <w:sz w:val="32"/>
     </w:rPr>
   </w:style>
-  <w:style w:type="paragraph" w:styleId="Umschlagadresse">
+  <w:style w:type="paragraph" w:styleId="EnvelopeAddress">
     <w:name w:val="envelope address"/>
-    <w:basedOn w:val="Standard"/>
+    <w:basedOn w:val="Normal"/>
     <w:pPr>
       <w:framePr w:w="4320" w:h="2160" w:hRule="exact" w:hSpace="141" w:wrap="auto" w:hAnchor="page" w:xAlign="center" w:yAlign="bottom"/>
       <w:ind w:left="1"/>
@@ -3750,16 +4030,16 @@
       <w:sz w:val="24"/>
     </w:rPr>
   </w:style>
-  <w:style w:type="paragraph" w:styleId="Unterschrift">
+  <w:style w:type="paragraph" w:styleId="Signature">
     <w:name w:val="Signature"/>
-    <w:basedOn w:val="Standard"/>
+    <w:basedOn w:val="Normal"/>
     <w:pPr>
       <w:ind w:left="4252"/>
     </w:pPr>
   </w:style>
-  <w:style w:type="paragraph" w:styleId="Untertitel">
+  <w:style w:type="paragraph" w:styleId="Subtitle">
     <w:name w:val="Subtitle"/>
-    <w:basedOn w:val="Standard"/>
+    <w:basedOn w:val="Normal"/>
     <w:qFormat/>
     <w:pPr>
       <w:spacing w:after="60"/>
@@ -3770,97 +4050,97 @@
       <w:sz w:val="24"/>
     </w:rPr>
   </w:style>
-  <w:style w:type="paragraph" w:styleId="Verzeichnis1">
+  <w:style w:type="paragraph" w:styleId="TOC1">
     <w:name w:val="toc 1"/>
-    <w:basedOn w:val="Standard"/>
-    <w:next w:val="Standard"/>
+    <w:basedOn w:val="Normal"/>
+    <w:next w:val="Normal"/>
     <w:autoRedefine/>
     <w:semiHidden/>
   </w:style>
-  <w:style w:type="paragraph" w:styleId="Verzeichnis2">
+  <w:style w:type="paragraph" w:styleId="TOC2">
     <w:name w:val="toc 2"/>
-    <w:basedOn w:val="Standard"/>
-    <w:next w:val="Standard"/>
+    <w:basedOn w:val="Normal"/>
+    <w:next w:val="Normal"/>
     <w:autoRedefine/>
     <w:semiHidden/>
     <w:pPr>
       <w:ind w:left="200"/>
     </w:pPr>
   </w:style>
-  <w:style w:type="paragraph" w:styleId="Verzeichnis3">
+  <w:style w:type="paragraph" w:styleId="TOC3">
     <w:name w:val="toc 3"/>
-    <w:basedOn w:val="Standard"/>
-    <w:next w:val="Standard"/>
+    <w:basedOn w:val="Normal"/>
+    <w:next w:val="Normal"/>
     <w:autoRedefine/>
     <w:semiHidden/>
     <w:pPr>
       <w:ind w:left="400"/>
     </w:pPr>
   </w:style>
-  <w:style w:type="paragraph" w:styleId="Verzeichnis4">
+  <w:style w:type="paragraph" w:styleId="TOC4">
     <w:name w:val="toc 4"/>
-    <w:basedOn w:val="Standard"/>
-    <w:next w:val="Standard"/>
+    <w:basedOn w:val="Normal"/>
+    <w:next w:val="Normal"/>
     <w:autoRedefine/>
     <w:semiHidden/>
     <w:pPr>
       <w:ind w:left="600"/>
     </w:pPr>
   </w:style>
-  <w:style w:type="paragraph" w:styleId="Verzeichnis5">
+  <w:style w:type="paragraph" w:styleId="TOC5">
     <w:name w:val="toc 5"/>
-    <w:basedOn w:val="Standard"/>
-    <w:next w:val="Standard"/>
+    <w:basedOn w:val="Normal"/>
+    <w:next w:val="Normal"/>
     <w:autoRedefine/>
     <w:semiHidden/>
     <w:pPr>
       <w:ind w:left="800"/>
     </w:pPr>
   </w:style>
-  <w:style w:type="paragraph" w:styleId="Verzeichnis6">
+  <w:style w:type="paragraph" w:styleId="TOC6">
     <w:name w:val="toc 6"/>
-    <w:basedOn w:val="Standard"/>
-    <w:next w:val="Standard"/>
+    <w:basedOn w:val="Normal"/>
+    <w:next w:val="Normal"/>
     <w:autoRedefine/>
     <w:semiHidden/>
     <w:pPr>
       <w:ind w:left="1000"/>
     </w:pPr>
   </w:style>
-  <w:style w:type="paragraph" w:styleId="Verzeichnis7">
+  <w:style w:type="paragraph" w:styleId="TOC7">
     <w:name w:val="toc 7"/>
-    <w:basedOn w:val="Standard"/>
-    <w:next w:val="Standard"/>
+    <w:basedOn w:val="Normal"/>
+    <w:next w:val="Normal"/>
     <w:autoRedefine/>
     <w:semiHidden/>
     <w:pPr>
       <w:ind w:left="1200"/>
     </w:pPr>
   </w:style>
-  <w:style w:type="paragraph" w:styleId="Verzeichnis8">
+  <w:style w:type="paragraph" w:styleId="TOC8">
     <w:name w:val="toc 8"/>
-    <w:basedOn w:val="Standard"/>
-    <w:next w:val="Standard"/>
+    <w:basedOn w:val="Normal"/>
+    <w:next w:val="Normal"/>
     <w:autoRedefine/>
     <w:semiHidden/>
     <w:pPr>
       <w:ind w:left="1400"/>
     </w:pPr>
   </w:style>
-  <w:style w:type="paragraph" w:styleId="Verzeichnis9">
+  <w:style w:type="paragraph" w:styleId="TOC9">
     <w:name w:val="toc 9"/>
-    <w:basedOn w:val="Standard"/>
-    <w:next w:val="Standard"/>
+    <w:basedOn w:val="Normal"/>
+    <w:next w:val="Normal"/>
     <w:autoRedefine/>
     <w:semiHidden/>
     <w:pPr>
       <w:ind w:left="1600"/>
     </w:pPr>
   </w:style>
-  <w:style w:type="paragraph" w:styleId="RGV-berschrift">
+  <w:style w:type="paragraph" w:styleId="TOAHeading">
     <w:name w:val="toa heading"/>
-    <w:basedOn w:val="Standard"/>
-    <w:next w:val="Standard"/>
+    <w:basedOn w:val="Normal"/>
+    <w:next w:val="Normal"/>
     <w:semiHidden/>
     <w:pPr>
       <w:spacing w:before="120"/>
@@ -3870,10 +4150,10 @@
       <w:sz w:val="24"/>
     </w:rPr>
   </w:style>
-  <w:style w:type="paragraph" w:styleId="Rechtsgrundlagenverzeichnis">
+  <w:style w:type="paragraph" w:styleId="TableofAuthorities">
     <w:name w:val="table of authorities"/>
-    <w:basedOn w:val="Standard"/>
-    <w:next w:val="Standard"/>
+    <w:basedOn w:val="Normal"/>
+    <w:next w:val="Normal"/>
     <w:semiHidden/>
     <w:pPr>
       <w:ind w:left="200" w:hanging="200"/>
@@ -3881,7 +4161,7 @@
   </w:style>
   <w:style w:type="paragraph" w:customStyle="1" w:styleId="StadtBern">
     <w:name w:val="Stadt Bern"/>
-    <w:basedOn w:val="berschrift1"/>
+    <w:basedOn w:val="Heading1"/>
   </w:style>
   <w:style w:type="paragraph" w:customStyle="1" w:styleId="Betreff">
     <w:name w:val="Betreff"/>
@@ -3894,7 +4174,7 @@
   <w:style w:type="paragraph" w:customStyle="1" w:styleId="Abteilung">
     <w:name w:val="Abteilung"/>
     <w:basedOn w:val="StadtBern"/>
-    <w:next w:val="Standard"/>
+    <w:next w:val="Normal"/>
     <w:pPr>
       <w:spacing w:before="640"/>
     </w:pPr>
@@ -3902,9 +4182,9 @@
       <w:b w:val="0"/>
     </w:rPr>
   </w:style>
-  <w:style w:type="paragraph" w:styleId="Listenabsatz">
+  <w:style w:type="paragraph" w:styleId="ListParagraph">
     <w:name w:val="List Paragraph"/>
-    <w:basedOn w:val="Standard"/>
+    <w:basedOn w:val="Normal"/>
     <w:uiPriority w:val="34"/>
     <w:qFormat/>
     <w:rsid w:val="003F59A5"/>
@@ -3913,10 +4193,10 @@
       <w:contextualSpacing/>
     </w:pPr>
   </w:style>
-  <w:style w:type="paragraph" w:styleId="Sprechblasentext">
+  <w:style w:type="paragraph" w:styleId="BalloonText">
     <w:name w:val="Balloon Text"/>
-    <w:basedOn w:val="Standard"/>
-    <w:link w:val="SprechblasentextZchn"/>
+    <w:basedOn w:val="Normal"/>
+    <w:link w:val="BalloonTextChar"/>
     <w:rsid w:val="00C8353C"/>
     <w:rPr>
       <w:rFonts w:ascii="Tahoma" w:hAnsi="Tahoma" w:cs="Tahoma"/>
@@ -3924,10 +4204,10 @@
       <w:szCs w:val="16"/>
     </w:rPr>
   </w:style>
-  <w:style w:type="character" w:customStyle="1" w:styleId="SprechblasentextZchn">
-    <w:name w:val="Sprechblasentext Zchn"/>
-    <w:basedOn w:val="Absatz-Standardschriftart"/>
-    <w:link w:val="Sprechblasentext"/>
+  <w:style w:type="character" w:customStyle="1" w:styleId="BalloonTextChar">
+    <w:name w:val="Balloon Text Char"/>
+    <w:basedOn w:val="DefaultParagraphFont"/>
+    <w:link w:val="BalloonText"/>
     <w:rsid w:val="00C8353C"/>
     <w:rPr>
       <w:rFonts w:ascii="Tahoma" w:hAnsi="Tahoma" w:cs="Tahoma"/>
@@ -3935,56 +4215,56 @@
       <w:szCs w:val="16"/>
     </w:rPr>
   </w:style>
-  <w:style w:type="character" w:styleId="Endnotenzeichen">
+  <w:style w:type="character" w:styleId="EndnoteReference">
     <w:name w:val="endnote reference"/>
-    <w:basedOn w:val="Absatz-Standardschriftart"/>
+    <w:basedOn w:val="DefaultParagraphFont"/>
     <w:rsid w:val="000150C0"/>
     <w:rPr>
       <w:vertAlign w:val="superscript"/>
     </w:rPr>
   </w:style>
-  <w:style w:type="character" w:styleId="Funotenzeichen">
+  <w:style w:type="character" w:styleId="FootnoteReference">
     <w:name w:val="footnote reference"/>
-    <w:basedOn w:val="Absatz-Standardschriftart"/>
+    <w:basedOn w:val="DefaultParagraphFont"/>
     <w:rsid w:val="000150C0"/>
     <w:rPr>
       <w:vertAlign w:val="superscript"/>
     </w:rPr>
   </w:style>
-  <w:style w:type="character" w:styleId="Kommentarzeichen">
+  <w:style w:type="character" w:styleId="CommentReference">
     <w:name w:val="annotation reference"/>
-    <w:basedOn w:val="Absatz-Standardschriftart"/>
+    <w:basedOn w:val="DefaultParagraphFont"/>
     <w:rsid w:val="00822AD0"/>
     <w:rPr>
       <w:sz w:val="16"/>
       <w:szCs w:val="16"/>
     </w:rPr>
   </w:style>
-  <w:style w:type="paragraph" w:styleId="Kommentarthema">
+  <w:style w:type="paragraph" w:styleId="CommentSubject">
     <w:name w:val="annotation subject"/>
-    <w:basedOn w:val="Kommentartext"/>
-    <w:next w:val="Kommentartext"/>
-    <w:link w:val="KommentarthemaZchn"/>
+    <w:basedOn w:val="CommentText"/>
+    <w:next w:val="CommentText"/>
+    <w:link w:val="CommentSubjectChar"/>
     <w:rsid w:val="00822AD0"/>
     <w:rPr>
       <w:b/>
       <w:bCs/>
     </w:rPr>
   </w:style>
-  <w:style w:type="character" w:customStyle="1" w:styleId="KommentartextZchn">
-    <w:name w:val="Kommentartext Zchn"/>
-    <w:basedOn w:val="Absatz-Standardschriftart"/>
-    <w:link w:val="Kommentartext"/>
+  <w:style w:type="character" w:customStyle="1" w:styleId="CommentTextChar">
+    <w:name w:val="Comment Text Char"/>
+    <w:basedOn w:val="DefaultParagraphFont"/>
+    <w:link w:val="CommentText"/>
     <w:semiHidden/>
     <w:rsid w:val="00822AD0"/>
     <w:rPr>
       <w:rFonts w:ascii="Arial" w:hAnsi="Arial"/>
     </w:rPr>
   </w:style>
-  <w:style w:type="character" w:customStyle="1" w:styleId="KommentarthemaZchn">
-    <w:name w:val="Kommentarthema Zchn"/>
-    <w:basedOn w:val="KommentartextZchn"/>
-    <w:link w:val="Kommentarthema"/>
+  <w:style w:type="character" w:customStyle="1" w:styleId="CommentSubjectChar">
+    <w:name w:val="Comment Subject Char"/>
+    <w:basedOn w:val="CommentTextChar"/>
+    <w:link w:val="CommentSubject"/>
     <w:rsid w:val="00822AD0"/>
     <w:rPr>
       <w:rFonts w:ascii="Arial" w:hAnsi="Arial"/>
@@ -3992,1130 +4272,9 @@
       <w:bCs/>
     </w:rPr>
   </w:style>
-  <w:style w:type="character" w:styleId="Platzhaltertext">
+  <w:style w:type="character" w:styleId="PlaceholderText">
     <w:name w:val="Placeholder Text"/>
-    <w:basedOn w:val="Absatz-Standardschriftart"/>
-    <w:uiPriority w:val="99"/>
-    <w:semiHidden/>
-    <w:rsid w:val="00023F7A"/>
-    <w:rPr>
-      <w:color w:val="808080"/>
-    </w:rPr>
-  </w:style>
-</w:styles>
-</file>
-
-<file path=word/stylesWithEffects.xml><?xml version="1.0" encoding="utf-8"?>
-<w:styles xmlns:wpc="http://schemas.microsoft.com/office/word/2010/wordprocessingCanvas" xmlns:mc="http://schemas.openxmlformats.org/markup-compatibility/2006" xmlns:o="urn:schemas-microsoft-com:office:office" xmlns:r="http://schemas.openxmlformats.org/officeDocument/2006/relationships" xmlns:m="http://schemas.openxmlformats.org/officeDocument/2006/math" xmlns:v="urn:schemas-microsoft-com:vml" xmlns:wp14="http://schemas.microsoft.com/office/word/2010/wordprocessingDrawing" xmlns:wp="http://schemas.openxmlformats.org/drawingml/2006/wordprocessingDrawing" xmlns:w10="urn:schemas-microsoft-com:office:word" xmlns:w="http://schemas.openxmlformats.org/wordprocessingml/2006/main" xmlns:w14="http://schemas.microsoft.com/office/word/2010/wordml" xmlns:wpg="http://schemas.microsoft.com/office/word/2010/wordprocessingGroup" xmlns:wpi="http://schemas.microsoft.com/office/word/2010/wordprocessingInk" xmlns:wne="http://schemas.microsoft.com/office/word/2006/wordml" xmlns:wps="http://schemas.microsoft.com/office/word/2010/wordprocessingShape" mc:Ignorable="w14 wp14">
-  <w:docDefaults>
-    <w:rPrDefault>
-      <w:rPr>
-        <w:rFonts w:ascii="Times New Roman" w:eastAsia="Times New Roman" w:hAnsi="Times New Roman" w:cs="Times New Roman"/>
-        <w:lang w:val="de-CH" w:eastAsia="de-CH" w:bidi="ar-SA"/>
-      </w:rPr>
-    </w:rPrDefault>
-    <w:pPrDefault/>
-  </w:docDefaults>
-  <w:latentStyles w:defLockedState="0" w:defUIPriority="0" w:defSemiHidden="1" w:defUnhideWhenUsed="1" w:defQFormat="0" w:count="267">
-    <w:lsdException w:name="Normal" w:semiHidden="0" w:unhideWhenUsed="0" w:qFormat="1"/>
-    <w:lsdException w:name="heading 1" w:semiHidden="0" w:unhideWhenUsed="0" w:qFormat="1"/>
-    <w:lsdException w:name="heading 2" w:semiHidden="0" w:unhideWhenUsed="0" w:qFormat="1"/>
-    <w:lsdException w:name="heading 3" w:semiHidden="0" w:unhideWhenUsed="0" w:qFormat="1"/>
-    <w:lsdException w:name="heading 4" w:qFormat="1"/>
-    <w:lsdException w:name="heading 5" w:qFormat="1"/>
-    <w:lsdException w:name="heading 6" w:qFormat="1"/>
-    <w:lsdException w:name="heading 7" w:qFormat="1"/>
-    <w:lsdException w:name="heading 8" w:qFormat="1"/>
-    <w:lsdException w:name="heading 9" w:qFormat="1"/>
-    <w:lsdException w:name="caption" w:qFormat="1"/>
-    <w:lsdException w:name="toa heading" w:semiHidden="0" w:unhideWhenUsed="0"/>
-    <w:lsdException w:name="List Number" w:semiHidden="0" w:unhideWhenUsed="0"/>
-    <w:lsdException w:name="List 2" w:semiHidden="0" w:unhideWhenUsed="0"/>
-    <w:lsdException w:name="Title" w:semiHidden="0" w:unhideWhenUsed="0" w:qFormat="1"/>
-    <w:lsdException w:name="List Continue 4" w:semiHidden="0" w:unhideWhenUsed="0"/>
-    <w:lsdException w:name="List Continue 5" w:semiHidden="0" w:unhideWhenUsed="0"/>
-    <w:lsdException w:name="Message Header" w:semiHidden="0" w:unhideWhenUsed="0"/>
-    <w:lsdException w:name="Subtitle" w:semiHidden="0" w:unhideWhenUsed="0" w:qFormat="1"/>
-    <w:lsdException w:name="Strong" w:semiHidden="0" w:unhideWhenUsed="0" w:qFormat="1"/>
-    <w:lsdException w:name="Emphasis" w:semiHidden="0" w:unhideWhenUsed="0" w:qFormat="1"/>
-    <w:lsdException w:name="Balloon Text" w:semiHidden="0" w:unhideWhenUsed="0"/>
-    <w:lsdException w:name="Table Grid" w:semiHidden="0" w:unhideWhenUsed="0"/>
-    <w:lsdException w:name="Placeholder Text" w:uiPriority="99" w:unhideWhenUsed="0"/>
-    <w:lsdException w:name="No Spacing" w:semiHidden="0" w:uiPriority="1" w:unhideWhenUsed="0" w:qFormat="1"/>
-    <w:lsdException w:name="Light Shading" w:semiHidden="0" w:uiPriority="60" w:unhideWhenUsed="0"/>
-    <w:lsdException w:name="Light List" w:semiHidden="0" w:uiPriority="61" w:unhideWhenUsed="0"/>
-    <w:lsdException w:name="Light Grid" w:semiHidden="0" w:uiPriority="62" w:unhideWhenUsed="0"/>
-    <w:lsdException w:name="Medium Shading 1" w:semiHidden="0" w:uiPriority="63" w:unhideWhenUsed="0"/>
-    <w:lsdException w:name="Medium Shading 2" w:semiHidden="0" w:uiPriority="64" w:unhideWhenUsed="0"/>
-    <w:lsdException w:name="Medium List 1" w:semiHidden="0" w:uiPriority="65" w:unhideWhenUsed="0"/>
-    <w:lsdException w:name="Medium List 2" w:semiHidden="0" w:uiPriority="66" w:unhideWhenUsed="0"/>
-    <w:lsdException w:name="Medium Grid 1" w:semiHidden="0" w:uiPriority="67" w:unhideWhenUsed="0"/>
-    <w:lsdException w:name="Medium Grid 2" w:semiHidden="0" w:uiPriority="68" w:unhideWhenUsed="0"/>
-    <w:lsdException w:name="Medium Grid 3" w:semiHidden="0" w:uiPriority="69" w:unhideWhenUsed="0"/>
-    <w:lsdException w:name="Dark List" w:semiHidden="0" w:uiPriority="70" w:unhideWhenUsed="0"/>
-    <w:lsdException w:name="Colorful Shading" w:semiHidden="0" w:uiPriority="71" w:unhideWhenUsed="0"/>
-    <w:lsdException w:name="Colorful List" w:semiHidden="0" w:uiPriority="72" w:unhideWhenUsed="0"/>
-    <w:lsdException w:name="Colorful Grid" w:semiHidden="0" w:uiPriority="73" w:unhideWhenUsed="0"/>
-    <w:lsdException w:name="Light Shading Accent 1" w:semiHidden="0" w:uiPriority="60" w:unhideWhenUsed="0"/>
-    <w:lsdException w:name="Light List Accent 1" w:semiHidden="0" w:uiPriority="61" w:unhideWhenUsed="0"/>
-    <w:lsdException w:name="Light Grid Accent 1" w:semiHidden="0" w:uiPriority="62" w:unhideWhenUsed="0"/>
-    <w:lsdException w:name="Medium Shading 1 Accent 1" w:semiHidden="0" w:uiPriority="63" w:unhideWhenUsed="0"/>
-    <w:lsdException w:name="Medium Shading 2 Accent 1" w:semiHidden="0" w:uiPriority="64" w:unhideWhenUsed="0"/>
-    <w:lsdException w:name="Medium List 1 Accent 1" w:semiHidden="0" w:uiPriority="65" w:unhideWhenUsed="0"/>
-    <w:lsdException w:name="Revision" w:uiPriority="99" w:unhideWhenUsed="0"/>
-    <w:lsdException w:name="List Paragraph" w:semiHidden="0" w:uiPriority="34" w:unhideWhenUsed="0" w:qFormat="1"/>
-    <w:lsdException w:name="Quote" w:semiHidden="0" w:uiPriority="29" w:unhideWhenUsed="0" w:qFormat="1"/>
-    <w:lsdException w:name="Intense Quote" w:semiHidden="0" w:uiPriority="30" w:unhideWhenUsed="0" w:qFormat="1"/>
-    <w:lsdException w:name="Medium List 2 Accent 1" w:semiHidden="0" w:uiPriority="66" w:unhideWhenUsed="0"/>
-    <w:lsdException w:name="Medium Grid 1 Accent 1" w:semiHidden="0" w:uiPriority="67" w:unhideWhenUsed="0"/>
-    <w:lsdException w:name="Medium Grid 2 Accent 1" w:semiHidden="0" w:uiPriority="68" w:unhideWhenUsed="0"/>
-    <w:lsdException w:name="Medium Grid 3 Accent 1" w:semiHidden="0" w:uiPriority="69" w:unhideWhenUsed="0"/>
-    <w:lsdException w:name="Dark List Accent 1" w:semiHidden="0" w:uiPriority="70" w:unhideWhenUsed="0"/>
-    <w:lsdException w:name="Colorful Shading Accent 1" w:semiHidden="0" w:uiPriority="71" w:unhideWhenUsed="0"/>
-    <w:lsdException w:name="Colorful List Accent 1" w:semiHidden="0" w:uiPriority="72" w:unhideWhenUsed="0"/>
-    <w:lsdException w:name="Colorful Grid Accent 1" w:semiHidden="0" w:uiPriority="73" w:unhideWhenUsed="0"/>
-    <w:lsdException w:name="Light Shading Accent 2" w:semiHidden="0" w:uiPriority="60" w:unhideWhenUsed="0"/>
-    <w:lsdException w:name="Light List Accent 2" w:semiHidden="0" w:uiPriority="61" w:unhideWhenUsed="0"/>
-    <w:lsdException w:name="Light Grid Accent 2" w:semiHidden="0" w:uiPriority="62" w:unhideWhenUsed="0"/>
-    <w:lsdException w:name="Medium Shading 1 Accent 2" w:semiHidden="0" w:uiPriority="63" w:unhideWhenUsed="0"/>
-    <w:lsdException w:name="Medium Shading 2 Accent 2" w:semiHidden="0" w:uiPriority="64" w:unhideWhenUsed="0"/>
-    <w:lsdException w:name="Medium List 1 Accent 2" w:semiHidden="0" w:uiPriority="65" w:unhideWhenUsed="0"/>
-    <w:lsdException w:name="Medium List 2 Accent 2" w:semiHidden="0" w:uiPriority="66" w:unhideWhenUsed="0"/>
-    <w:lsdException w:name="Medium Grid 1 Accent 2" w:semiHidden="0" w:uiPriority="67" w:unhideWhenUsed="0"/>
-    <w:lsdException w:name="Medium Grid 2 Accent 2" w:semiHidden="0" w:uiPriority="68" w:unhideWhenUsed="0"/>
-    <w:lsdException w:name="Medium Grid 3 Accent 2" w:semiHidden="0" w:uiPriority="69" w:unhideWhenUsed="0"/>
-    <w:lsdException w:name="Dark List Accent 2" w:semiHidden="0" w:uiPriority="70" w:unhideWhenUsed="0"/>
-    <w:lsdException w:name="Colorful Shading Accent 2" w:semiHidden="0" w:uiPriority="71" w:unhideWhenUsed="0"/>
-    <w:lsdException w:name="Colorful List Accent 2" w:semiHidden="0" w:uiPriority="72" w:unhideWhenUsed="0"/>
-    <w:lsdException w:name="Colorful Grid Accent 2" w:semiHidden="0" w:uiPriority="73" w:unhideWhenUsed="0"/>
-    <w:lsdException w:name="Light Shading Accent 3" w:semiHidden="0" w:uiPriority="60" w:unhideWhenUsed="0"/>
-    <w:lsdException w:name="Light List Accent 3" w:semiHidden="0" w:uiPriority="61" w:unhideWhenUsed="0"/>
-    <w:lsdException w:name="Light Grid Accent 3" w:semiHidden="0" w:uiPriority="62" w:unhideWhenUsed="0"/>
-    <w:lsdException w:name="Medium Shading 1 Accent 3" w:semiHidden="0" w:uiPriority="63" w:unhideWhenUsed="0"/>
-    <w:lsdException w:name="Medium Shading 2 Accent 3" w:semiHidden="0" w:uiPriority="64" w:unhideWhenUsed="0"/>
-    <w:lsdException w:name="Medium List 1 Accent 3" w:semiHidden="0" w:uiPriority="65" w:unhideWhenUsed="0"/>
-    <w:lsdException w:name="Medium List 2 Accent 3" w:semiHidden="0" w:uiPriority="66" w:unhideWhenUsed="0"/>
-    <w:lsdException w:name="Medium Grid 1 Accent 3" w:semiHidden="0" w:uiPriority="67" w:unhideWhenUsed="0"/>
-    <w:lsdException w:name="Medium Grid 2 Accent 3" w:semiHidden="0" w:uiPriority="68" w:unhideWhenUsed="0"/>
-    <w:lsdException w:name="Medium Grid 3 Accent 3" w:semiHidden="0" w:uiPriority="69" w:unhideWhenUsed="0"/>
-    <w:lsdException w:name="Dark List Accent 3" w:semiHidden="0" w:uiPriority="70" w:unhideWhenUsed="0"/>
-    <w:lsdException w:name="Colorful Shading Accent 3" w:semiHidden="0" w:uiPriority="71" w:unhideWhenUsed="0"/>
-    <w:lsdException w:name="Colorful List Accent 3" w:semiHidden="0" w:uiPriority="72" w:unhideWhenUsed="0"/>
-    <w:lsdException w:name="Colorful Grid Accent 3" w:semiHidden="0" w:uiPriority="73" w:unhideWhenUsed="0"/>
-    <w:lsdException w:name="Light Shading Accent 4" w:semiHidden="0" w:uiPriority="60" w:unhideWhenUsed="0"/>
-    <w:lsdException w:name="Light List Accent 4" w:semiHidden="0" w:uiPriority="61" w:unhideWhenUsed="0"/>
-    <w:lsdException w:name="Light Grid Accent 4" w:semiHidden="0" w:uiPriority="62" w:unhideWhenUsed="0"/>
-    <w:lsdException w:name="Medium Shading 1 Accent 4" w:semiHidden="0" w:uiPriority="63" w:unhideWhenUsed="0"/>
-    <w:lsdException w:name="Medium Shading 2 Accent 4" w:semiHidden="0" w:uiPriority="64" w:unhideWhenUsed="0"/>
-    <w:lsdException w:name="Medium List 1 Accent 4" w:semiHidden="0" w:uiPriority="65" w:unhideWhenUsed="0"/>
-    <w:lsdException w:name="Medium List 2 Accent 4" w:semiHidden="0" w:uiPriority="66" w:unhideWhenUsed="0"/>
-    <w:lsdException w:name="Medium Grid 1 Accent 4" w:semiHidden="0" w:uiPriority="67" w:unhideWhenUsed="0"/>
-    <w:lsdException w:name="Medium Grid 2 Accent 4" w:semiHidden="0" w:uiPriority="68" w:unhideWhenUsed="0"/>
-    <w:lsdException w:name="Medium Grid 3 Accent 4" w:semiHidden="0" w:uiPriority="69" w:unhideWhenUsed="0"/>
-    <w:lsdException w:name="Dark List Accent 4" w:semiHidden="0" w:uiPriority="70" w:unhideWhenUsed="0"/>
-    <w:lsdException w:name="Colorful Shading Accent 4" w:semiHidden="0" w:uiPriority="71" w:unhideWhenUsed="0"/>
-    <w:lsdException w:name="Colorful List Accent 4" w:semiHidden="0" w:uiPriority="72" w:unhideWhenUsed="0"/>
-    <w:lsdException w:name="Colorful Grid Accent 4" w:semiHidden="0" w:uiPriority="73" w:unhideWhenUsed="0"/>
-    <w:lsdException w:name="Light Shading Accent 5" w:semiHidden="0" w:uiPriority="60" w:unhideWhenUsed="0"/>
-    <w:lsdException w:name="Light List Accent 5" w:semiHidden="0" w:uiPriority="61" w:unhideWhenUsed="0"/>
-    <w:lsdException w:name="Light Grid Accent 5" w:semiHidden="0" w:uiPriority="62" w:unhideWhenUsed="0"/>
-    <w:lsdException w:name="Medium Shading 1 Accent 5" w:semiHidden="0" w:uiPriority="63" w:unhideWhenUsed="0"/>
-    <w:lsdException w:name="Medium Shading 2 Accent 5" w:semiHidden="0" w:uiPriority="64" w:unhideWhenUsed="0"/>
-    <w:lsdException w:name="Medium List 1 Accent 5" w:semiHidden="0" w:uiPriority="65" w:unhideWhenUsed="0"/>
-    <w:lsdException w:name="Medium List 2 Accent 5" w:semiHidden="0" w:uiPriority="66" w:unhideWhenUsed="0"/>
-    <w:lsdException w:name="Medium Grid 1 Accent 5" w:semiHidden="0" w:uiPriority="67" w:unhideWhenUsed="0"/>
-    <w:lsdException w:name="Medium Grid 2 Accent 5" w:semiHidden="0" w:uiPriority="68" w:unhideWhenUsed="0"/>
-    <w:lsdException w:name="Medium Grid 3 Accent 5" w:semiHidden="0" w:uiPriority="69" w:unhideWhenUsed="0"/>
-    <w:lsdException w:name="Dark List Accent 5" w:semiHidden="0" w:uiPriority="70" w:unhideWhenUsed="0"/>
-    <w:lsdException w:name="Colorful Shading Accent 5" w:semiHidden="0" w:uiPriority="71" w:unhideWhenUsed="0"/>
-    <w:lsdException w:name="Colorful List Accent 5" w:semiHidden="0" w:uiPriority="72" w:unhideWhenUsed="0"/>
-    <w:lsdException w:name="Colorful Grid Accent 5" w:semiHidden="0" w:uiPriority="73" w:unhideWhenUsed="0"/>
-    <w:lsdException w:name="Light Shading Accent 6" w:semiHidden="0" w:uiPriority="60" w:unhideWhenUsed="0"/>
-    <w:lsdException w:name="Light List Accent 6" w:semiHidden="0" w:uiPriority="61" w:unhideWhenUsed="0"/>
-    <w:lsdException w:name="Light Grid Accent 6" w:semiHidden="0" w:uiPriority="62" w:unhideWhenUsed="0"/>
-    <w:lsdException w:name="Medium Shading 1 Accent 6" w:semiHidden="0" w:uiPriority="63" w:unhideWhenUsed="0"/>
-    <w:lsdException w:name="Medium Shading 2 Accent 6" w:semiHidden="0" w:uiPriority="64" w:unhideWhenUsed="0"/>
-    <w:lsdException w:name="Medium List 1 Accent 6" w:semiHidden="0" w:uiPriority="65" w:unhideWhenUsed="0"/>
-    <w:lsdException w:name="Medium List 2 Accent 6" w:semiHidden="0" w:uiPriority="66" w:unhideWhenUsed="0"/>
-    <w:lsdException w:name="Medium Grid 1 Accent 6" w:semiHidden="0" w:uiPriority="67" w:unhideWhenUsed="0"/>
-    <w:lsdException w:name="Medium Grid 2 Accent 6" w:semiHidden="0" w:uiPriority="68" w:unhideWhenUsed="0"/>
-    <w:lsdException w:name="Medium Grid 3 Accent 6" w:semiHidden="0" w:uiPriority="69" w:unhideWhenUsed="0"/>
-    <w:lsdException w:name="Dark List Accent 6" w:semiHidden="0" w:uiPriority="70" w:unhideWhenUsed="0"/>
-    <w:lsdException w:name="Colorful Shading Accent 6" w:semiHidden="0" w:uiPriority="71" w:unhideWhenUsed="0"/>
-    <w:lsdException w:name="Colorful List Accent 6" w:semiHidden="0" w:uiPriority="72" w:unhideWhenUsed="0"/>
-    <w:lsdException w:name="Colorful Grid Accent 6" w:semiHidden="0" w:uiPriority="73" w:unhideWhenUsed="0"/>
-    <w:lsdException w:name="Subtle Emphasis" w:semiHidden="0" w:uiPriority="19" w:unhideWhenUsed="0" w:qFormat="1"/>
-    <w:lsdException w:name="Intense Emphasis" w:semiHidden="0" w:uiPriority="21" w:unhideWhenUsed="0" w:qFormat="1"/>
-    <w:lsdException w:name="Subtle Reference" w:semiHidden="0" w:uiPriority="31" w:unhideWhenUsed="0" w:qFormat="1"/>
-    <w:lsdException w:name="Intense Reference" w:semiHidden="0" w:uiPriority="32" w:unhideWhenUsed="0" w:qFormat="1"/>
-    <w:lsdException w:name="Book Title" w:semiHidden="0" w:uiPriority="33" w:unhideWhenUsed="0" w:qFormat="1"/>
-    <w:lsdException w:name="Bibliography" w:uiPriority="37"/>
-    <w:lsdException w:name="TOC Heading" w:uiPriority="39" w:qFormat="1"/>
-  </w:latentStyles>
-  <w:style w:type="paragraph" w:default="1" w:styleId="Standard">
-    <w:name w:val="Normal"/>
-    <w:qFormat/>
-    <w:rPr>
-      <w:rFonts w:ascii="Arial" w:hAnsi="Arial"/>
-    </w:rPr>
-  </w:style>
-  <w:style w:type="paragraph" w:styleId="berschrift1">
-    <w:name w:val="heading 1"/>
-    <w:basedOn w:val="Standard"/>
-    <w:next w:val="Standard"/>
-    <w:qFormat/>
-    <w:pPr>
-      <w:keepNext/>
-      <w:spacing w:before="360" w:line="240" w:lineRule="exact"/>
-      <w:outlineLvl w:val="0"/>
-    </w:pPr>
-    <w:rPr>
-      <w:b/>
-      <w:spacing w:val="6"/>
-      <w:sz w:val="18"/>
-    </w:rPr>
-  </w:style>
-  <w:style w:type="paragraph" w:styleId="berschrift2">
-    <w:name w:val="heading 2"/>
-    <w:basedOn w:val="Standard"/>
-    <w:next w:val="Standard"/>
-    <w:qFormat/>
-    <w:pPr>
-      <w:keepNext/>
-      <w:spacing w:before="240" w:after="60"/>
-      <w:outlineLvl w:val="1"/>
-    </w:pPr>
-    <w:rPr>
-      <w:b/>
-      <w:i/>
-      <w:sz w:val="24"/>
-    </w:rPr>
-  </w:style>
-  <w:style w:type="paragraph" w:styleId="berschrift3">
-    <w:name w:val="heading 3"/>
-    <w:basedOn w:val="Standard"/>
-    <w:next w:val="Standard"/>
-    <w:qFormat/>
-    <w:pPr>
-      <w:keepNext/>
-      <w:spacing w:before="240" w:after="60"/>
-      <w:outlineLvl w:val="2"/>
-    </w:pPr>
-    <w:rPr>
-      <w:sz w:val="24"/>
-    </w:rPr>
-  </w:style>
-  <w:style w:type="paragraph" w:styleId="berschrift4">
-    <w:name w:val="heading 4"/>
-    <w:basedOn w:val="Standard"/>
-    <w:next w:val="Standard"/>
-    <w:qFormat/>
-    <w:pPr>
-      <w:keepNext/>
-      <w:spacing w:before="240" w:after="60"/>
-      <w:outlineLvl w:val="3"/>
-    </w:pPr>
-    <w:rPr>
-      <w:b/>
-      <w:sz w:val="24"/>
-    </w:rPr>
-  </w:style>
-  <w:style w:type="paragraph" w:styleId="berschrift5">
-    <w:name w:val="heading 5"/>
-    <w:basedOn w:val="Standard"/>
-    <w:next w:val="Standard"/>
-    <w:qFormat/>
-    <w:pPr>
-      <w:spacing w:before="240" w:after="60"/>
-      <w:outlineLvl w:val="4"/>
-    </w:pPr>
-    <w:rPr>
-      <w:sz w:val="22"/>
-    </w:rPr>
-  </w:style>
-  <w:style w:type="paragraph" w:styleId="berschrift6">
-    <w:name w:val="heading 6"/>
-    <w:basedOn w:val="Standard"/>
-    <w:next w:val="Standard"/>
-    <w:qFormat/>
-    <w:pPr>
-      <w:spacing w:before="240" w:after="60"/>
-      <w:outlineLvl w:val="5"/>
-    </w:pPr>
-    <w:rPr>
-      <w:rFonts w:ascii="Times New Roman" w:hAnsi="Times New Roman"/>
-      <w:i/>
-      <w:sz w:val="22"/>
-    </w:rPr>
-  </w:style>
-  <w:style w:type="paragraph" w:styleId="berschrift7">
-    <w:name w:val="heading 7"/>
-    <w:basedOn w:val="Standard"/>
-    <w:next w:val="Standard"/>
-    <w:qFormat/>
-    <w:pPr>
-      <w:spacing w:before="240" w:after="60"/>
-      <w:outlineLvl w:val="6"/>
-    </w:pPr>
-  </w:style>
-  <w:style w:type="paragraph" w:styleId="berschrift8">
-    <w:name w:val="heading 8"/>
-    <w:basedOn w:val="Standard"/>
-    <w:next w:val="Standard"/>
-    <w:qFormat/>
-    <w:pPr>
-      <w:spacing w:before="240" w:after="60"/>
-      <w:outlineLvl w:val="7"/>
-    </w:pPr>
-    <w:rPr>
-      <w:i/>
-    </w:rPr>
-  </w:style>
-  <w:style w:type="paragraph" w:styleId="berschrift9">
-    <w:name w:val="heading 9"/>
-    <w:basedOn w:val="Standard"/>
-    <w:next w:val="Standard"/>
-    <w:qFormat/>
-    <w:pPr>
-      <w:spacing w:before="240" w:after="60"/>
-      <w:outlineLvl w:val="8"/>
-    </w:pPr>
-    <w:rPr>
-      <w:b/>
-      <w:i/>
-      <w:sz w:val="18"/>
-    </w:rPr>
-  </w:style>
-  <w:style w:type="character" w:default="1" w:styleId="Absatz-Standardschriftart">
-    <w:name w:val="Default Paragraph Font"/>
-    <w:uiPriority w:val="1"/>
-    <w:semiHidden/>
-    <w:unhideWhenUsed/>
-  </w:style>
-  <w:style w:type="table" w:default="1" w:styleId="NormaleTabelle">
-    <w:name w:val="Normal Table"/>
-    <w:uiPriority w:val="99"/>
-    <w:semiHidden/>
-    <w:unhideWhenUsed/>
-    <w:tblPr>
-      <w:tblInd w:w="0" w:type="dxa"/>
-      <w:tblCellMar>
-        <w:top w:w="0" w:type="dxa"/>
-        <w:left w:w="108" w:type="dxa"/>
-        <w:bottom w:w="0" w:type="dxa"/>
-        <w:right w:w="108" w:type="dxa"/>
-      </w:tblCellMar>
-    </w:tblPr>
-  </w:style>
-  <w:style w:type="numbering" w:default="1" w:styleId="KeineListe">
-    <w:name w:val="No List"/>
-    <w:uiPriority w:val="99"/>
-    <w:semiHidden/>
-    <w:unhideWhenUsed/>
-  </w:style>
-  <w:style w:type="paragraph" w:styleId="Kopfzeile">
-    <w:name w:val="header"/>
-    <w:basedOn w:val="Standard"/>
-    <w:pPr>
-      <w:tabs>
-        <w:tab w:val="center" w:pos="4536"/>
-        <w:tab w:val="right" w:pos="9072"/>
-      </w:tabs>
-    </w:pPr>
-  </w:style>
-  <w:style w:type="paragraph" w:styleId="Gruformel">
-    <w:name w:val="Closing"/>
-    <w:basedOn w:val="Text"/>
-    <w:pPr>
-      <w:ind w:left="4252"/>
-    </w:pPr>
-  </w:style>
-  <w:style w:type="paragraph" w:styleId="Fuzeile">
-    <w:name w:val="footer"/>
-    <w:basedOn w:val="Standard"/>
-    <w:pPr>
-      <w:tabs>
-        <w:tab w:val="center" w:pos="4536"/>
-        <w:tab w:val="right" w:pos="9072"/>
-      </w:tabs>
-      <w:spacing w:line="240" w:lineRule="atLeast"/>
-    </w:pPr>
-    <w:rPr>
-      <w:spacing w:val="6"/>
-      <w:sz w:val="18"/>
-    </w:rPr>
-  </w:style>
-  <w:style w:type="character" w:styleId="Hyperlink">
-    <w:name w:val="Hyperlink"/>
-    <w:basedOn w:val="Absatz-Standardschriftart"/>
-    <w:rPr>
-      <w:color w:val="0000FF"/>
-      <w:u w:val="single"/>
-    </w:rPr>
-  </w:style>
-  <w:style w:type="paragraph" w:customStyle="1" w:styleId="Absender">
-    <w:name w:val="Absender"/>
-    <w:basedOn w:val="Standard"/>
-    <w:pPr>
-      <w:spacing w:line="240" w:lineRule="atLeast"/>
-    </w:pPr>
-    <w:rPr>
-      <w:spacing w:val="6"/>
-      <w:sz w:val="18"/>
-    </w:rPr>
-  </w:style>
-  <w:style w:type="paragraph" w:customStyle="1" w:styleId="Text">
-    <w:name w:val="Text"/>
-    <w:basedOn w:val="Standard"/>
-    <w:pPr>
-      <w:spacing w:line="280" w:lineRule="atLeast"/>
-    </w:pPr>
-    <w:rPr>
-      <w:spacing w:val="8"/>
-    </w:rPr>
-  </w:style>
-  <w:style w:type="paragraph" w:customStyle="1" w:styleId="Direktion">
-    <w:name w:val="Direktion"/>
-    <w:basedOn w:val="Standard"/>
-    <w:pPr>
-      <w:spacing w:line="240" w:lineRule="atLeast"/>
-    </w:pPr>
-    <w:rPr>
-      <w:spacing w:val="6"/>
-      <w:sz w:val="18"/>
-    </w:rPr>
-  </w:style>
-  <w:style w:type="paragraph" w:styleId="Abbildungsverzeichnis">
-    <w:name w:val="table of figures"/>
-    <w:basedOn w:val="Standard"/>
-    <w:next w:val="Standard"/>
-    <w:semiHidden/>
-    <w:pPr>
-      <w:ind w:left="400" w:hanging="400"/>
-    </w:pPr>
-  </w:style>
-  <w:style w:type="paragraph" w:styleId="Umschlagabsenderadresse">
-    <w:name w:val="envelope return"/>
-    <w:basedOn w:val="Standard"/>
-  </w:style>
-  <w:style w:type="paragraph" w:styleId="Anrede">
-    <w:name w:val="Salutation"/>
-    <w:basedOn w:val="Standard"/>
-    <w:next w:val="Standard"/>
-  </w:style>
-  <w:style w:type="paragraph" w:styleId="Aufzhlungszeichen">
-    <w:name w:val="List Bullet"/>
-    <w:basedOn w:val="Standard"/>
-    <w:autoRedefine/>
-    <w:pPr>
-      <w:numPr>
-        <w:numId w:val="1"/>
-      </w:numPr>
-    </w:pPr>
-  </w:style>
-  <w:style w:type="paragraph" w:styleId="Aufzhlungszeichen2">
-    <w:name w:val="List Bullet 2"/>
-    <w:basedOn w:val="Standard"/>
-    <w:autoRedefine/>
-    <w:pPr>
-      <w:numPr>
-        <w:numId w:val="2"/>
-      </w:numPr>
-    </w:pPr>
-  </w:style>
-  <w:style w:type="paragraph" w:styleId="Aufzhlungszeichen3">
-    <w:name w:val="List Bullet 3"/>
-    <w:basedOn w:val="Standard"/>
-    <w:autoRedefine/>
-    <w:pPr>
-      <w:numPr>
-        <w:numId w:val="3"/>
-      </w:numPr>
-    </w:pPr>
-  </w:style>
-  <w:style w:type="paragraph" w:styleId="Aufzhlungszeichen4">
-    <w:name w:val="List Bullet 4"/>
-    <w:basedOn w:val="Standard"/>
-    <w:autoRedefine/>
-    <w:pPr>
-      <w:numPr>
-        <w:numId w:val="4"/>
-      </w:numPr>
-    </w:pPr>
-  </w:style>
-  <w:style w:type="paragraph" w:styleId="Aufzhlungszeichen5">
-    <w:name w:val="List Bullet 5"/>
-    <w:basedOn w:val="Standard"/>
-    <w:autoRedefine/>
-    <w:pPr>
-      <w:numPr>
-        <w:numId w:val="5"/>
-      </w:numPr>
-    </w:pPr>
-  </w:style>
-  <w:style w:type="paragraph" w:styleId="Beschriftung">
-    <w:name w:val="caption"/>
-    <w:basedOn w:val="Standard"/>
-    <w:next w:val="Standard"/>
-    <w:qFormat/>
-    <w:pPr>
-      <w:spacing w:before="120" w:after="120"/>
-    </w:pPr>
-    <w:rPr>
-      <w:b/>
-    </w:rPr>
-  </w:style>
-  <w:style w:type="paragraph" w:styleId="Blocktext">
-    <w:name w:val="Block Text"/>
-    <w:basedOn w:val="Standard"/>
-    <w:pPr>
-      <w:spacing w:after="120"/>
-      <w:ind w:left="1440" w:right="1440"/>
-    </w:pPr>
-  </w:style>
-  <w:style w:type="paragraph" w:styleId="Datum">
-    <w:name w:val="Date"/>
-    <w:basedOn w:val="Standard"/>
-    <w:next w:val="Standard"/>
-  </w:style>
-  <w:style w:type="paragraph" w:styleId="Dokumentstruktur">
-    <w:name w:val="Document Map"/>
-    <w:basedOn w:val="Standard"/>
-    <w:semiHidden/>
-    <w:pPr>
-      <w:shd w:val="clear" w:color="auto" w:fill="000080"/>
-    </w:pPr>
-    <w:rPr>
-      <w:rFonts w:ascii="Tahoma" w:hAnsi="Tahoma"/>
-    </w:rPr>
-  </w:style>
-  <w:style w:type="paragraph" w:styleId="Endnotentext">
-    <w:name w:val="endnote text"/>
-    <w:basedOn w:val="Standard"/>
-    <w:semiHidden/>
-  </w:style>
-  <w:style w:type="paragraph" w:styleId="Fu-Endnotenberschrift">
-    <w:name w:val="Note Heading"/>
-    <w:basedOn w:val="Standard"/>
-    <w:next w:val="Standard"/>
-  </w:style>
-  <w:style w:type="paragraph" w:styleId="Funotentext">
-    <w:name w:val="footnote text"/>
-    <w:basedOn w:val="Standard"/>
-    <w:semiHidden/>
-  </w:style>
-  <w:style w:type="paragraph" w:styleId="Index1">
-    <w:name w:val="index 1"/>
-    <w:basedOn w:val="Standard"/>
-    <w:next w:val="Standard"/>
-    <w:autoRedefine/>
-    <w:semiHidden/>
-    <w:pPr>
-      <w:ind w:left="200" w:hanging="200"/>
-    </w:pPr>
-  </w:style>
-  <w:style w:type="paragraph" w:styleId="Index2">
-    <w:name w:val="index 2"/>
-    <w:basedOn w:val="Standard"/>
-    <w:next w:val="Standard"/>
-    <w:autoRedefine/>
-    <w:semiHidden/>
-    <w:pPr>
-      <w:ind w:left="400" w:hanging="200"/>
-    </w:pPr>
-  </w:style>
-  <w:style w:type="paragraph" w:styleId="Index3">
-    <w:name w:val="index 3"/>
-    <w:basedOn w:val="Standard"/>
-    <w:next w:val="Standard"/>
-    <w:autoRedefine/>
-    <w:semiHidden/>
-    <w:pPr>
-      <w:ind w:left="600" w:hanging="200"/>
-    </w:pPr>
-  </w:style>
-  <w:style w:type="paragraph" w:styleId="Index4">
-    <w:name w:val="index 4"/>
-    <w:basedOn w:val="Standard"/>
-    <w:next w:val="Standard"/>
-    <w:autoRedefine/>
-    <w:semiHidden/>
-    <w:pPr>
-      <w:ind w:left="800" w:hanging="200"/>
-    </w:pPr>
-  </w:style>
-  <w:style w:type="paragraph" w:styleId="Index5">
-    <w:name w:val="index 5"/>
-    <w:basedOn w:val="Standard"/>
-    <w:next w:val="Standard"/>
-    <w:autoRedefine/>
-    <w:semiHidden/>
-    <w:pPr>
-      <w:ind w:left="1000" w:hanging="200"/>
-    </w:pPr>
-  </w:style>
-  <w:style w:type="paragraph" w:styleId="Index6">
-    <w:name w:val="index 6"/>
-    <w:basedOn w:val="Standard"/>
-    <w:next w:val="Standard"/>
-    <w:autoRedefine/>
-    <w:semiHidden/>
-    <w:pPr>
-      <w:ind w:left="1200" w:hanging="200"/>
-    </w:pPr>
-  </w:style>
-  <w:style w:type="paragraph" w:styleId="Index7">
-    <w:name w:val="index 7"/>
-    <w:basedOn w:val="Standard"/>
-    <w:next w:val="Standard"/>
-    <w:autoRedefine/>
-    <w:semiHidden/>
-    <w:pPr>
-      <w:ind w:left="1400" w:hanging="200"/>
-    </w:pPr>
-  </w:style>
-  <w:style w:type="paragraph" w:styleId="Index8">
-    <w:name w:val="index 8"/>
-    <w:basedOn w:val="Standard"/>
-    <w:next w:val="Standard"/>
-    <w:autoRedefine/>
-    <w:semiHidden/>
-    <w:pPr>
-      <w:ind w:left="1600" w:hanging="200"/>
-    </w:pPr>
-  </w:style>
-  <w:style w:type="paragraph" w:styleId="Index9">
-    <w:name w:val="index 9"/>
-    <w:basedOn w:val="Standard"/>
-    <w:next w:val="Standard"/>
-    <w:autoRedefine/>
-    <w:semiHidden/>
-    <w:pPr>
-      <w:ind w:left="1800" w:hanging="200"/>
-    </w:pPr>
-  </w:style>
-  <w:style w:type="paragraph" w:styleId="Indexberschrift">
-    <w:name w:val="index heading"/>
-    <w:basedOn w:val="Standard"/>
-    <w:next w:val="Index1"/>
-    <w:semiHidden/>
-    <w:rPr>
-      <w:b/>
-    </w:rPr>
-  </w:style>
-  <w:style w:type="paragraph" w:styleId="Kommentartext">
-    <w:name w:val="annotation text"/>
-    <w:basedOn w:val="Standard"/>
-    <w:link w:val="KommentartextZchn"/>
-    <w:semiHidden/>
-  </w:style>
-  <w:style w:type="paragraph" w:styleId="Liste">
-    <w:name w:val="List"/>
-    <w:basedOn w:val="Standard"/>
-    <w:pPr>
-      <w:ind w:left="283" w:hanging="283"/>
-    </w:pPr>
-  </w:style>
-  <w:style w:type="paragraph" w:styleId="Liste2">
-    <w:name w:val="List 2"/>
-    <w:basedOn w:val="Standard"/>
-    <w:pPr>
-      <w:ind w:left="566" w:hanging="283"/>
-    </w:pPr>
-  </w:style>
-  <w:style w:type="paragraph" w:styleId="Liste3">
-    <w:name w:val="List 3"/>
-    <w:basedOn w:val="Standard"/>
-    <w:pPr>
-      <w:ind w:left="849" w:hanging="283"/>
-    </w:pPr>
-  </w:style>
-  <w:style w:type="paragraph" w:styleId="Liste4">
-    <w:name w:val="List 4"/>
-    <w:basedOn w:val="Standard"/>
-    <w:pPr>
-      <w:ind w:left="1132" w:hanging="283"/>
-    </w:pPr>
-  </w:style>
-  <w:style w:type="paragraph" w:styleId="Liste5">
-    <w:name w:val="List 5"/>
-    <w:basedOn w:val="Standard"/>
-    <w:pPr>
-      <w:ind w:left="1415" w:hanging="283"/>
-    </w:pPr>
-  </w:style>
-  <w:style w:type="paragraph" w:styleId="Listenfortsetzung">
-    <w:name w:val="List Continue"/>
-    <w:basedOn w:val="Standard"/>
-    <w:pPr>
-      <w:spacing w:after="120"/>
-      <w:ind w:left="283"/>
-    </w:pPr>
-  </w:style>
-  <w:style w:type="paragraph" w:styleId="Listenfortsetzung2">
-    <w:name w:val="List Continue 2"/>
-    <w:basedOn w:val="Standard"/>
-    <w:pPr>
-      <w:spacing w:after="120"/>
-      <w:ind w:left="566"/>
-    </w:pPr>
-  </w:style>
-  <w:style w:type="paragraph" w:styleId="Listenfortsetzung3">
-    <w:name w:val="List Continue 3"/>
-    <w:basedOn w:val="Standard"/>
-    <w:pPr>
-      <w:spacing w:after="120"/>
-      <w:ind w:left="849"/>
-    </w:pPr>
-  </w:style>
-  <w:style w:type="paragraph" w:styleId="Listenfortsetzung4">
-    <w:name w:val="List Continue 4"/>
-    <w:basedOn w:val="Standard"/>
-    <w:pPr>
-      <w:spacing w:after="120"/>
-      <w:ind w:left="1132"/>
-    </w:pPr>
-  </w:style>
-  <w:style w:type="paragraph" w:styleId="Listenfortsetzung5">
-    <w:name w:val="List Continue 5"/>
-    <w:basedOn w:val="Standard"/>
-    <w:pPr>
-      <w:spacing w:after="120"/>
-      <w:ind w:left="1415"/>
-    </w:pPr>
-  </w:style>
-  <w:style w:type="paragraph" w:styleId="Listennummer">
-    <w:name w:val="List Number"/>
-    <w:basedOn w:val="Standard"/>
-    <w:pPr>
-      <w:numPr>
-        <w:numId w:val="6"/>
-      </w:numPr>
-    </w:pPr>
-  </w:style>
-  <w:style w:type="paragraph" w:styleId="Listennummer2">
-    <w:name w:val="List Number 2"/>
-    <w:basedOn w:val="Standard"/>
-    <w:pPr>
-      <w:numPr>
-        <w:numId w:val="7"/>
-      </w:numPr>
-    </w:pPr>
-  </w:style>
-  <w:style w:type="paragraph" w:styleId="Listennummer3">
-    <w:name w:val="List Number 3"/>
-    <w:basedOn w:val="Standard"/>
-    <w:pPr>
-      <w:numPr>
-        <w:numId w:val="8"/>
-      </w:numPr>
-    </w:pPr>
-  </w:style>
-  <w:style w:type="paragraph" w:styleId="Listennummer4">
-    <w:name w:val="List Number 4"/>
-    <w:basedOn w:val="Standard"/>
-    <w:pPr>
-      <w:numPr>
-        <w:numId w:val="9"/>
-      </w:numPr>
-    </w:pPr>
-  </w:style>
-  <w:style w:type="paragraph" w:styleId="Listennummer5">
-    <w:name w:val="List Number 5"/>
-    <w:basedOn w:val="Standard"/>
-    <w:pPr>
-      <w:numPr>
-        <w:numId w:val="10"/>
-      </w:numPr>
-    </w:pPr>
-  </w:style>
-  <w:style w:type="paragraph" w:styleId="Makrotext">
-    <w:name w:val="macro"/>
-    <w:semiHidden/>
-    <w:pPr>
-      <w:tabs>
-        <w:tab w:val="left" w:pos="480"/>
-        <w:tab w:val="left" w:pos="960"/>
-        <w:tab w:val="left" w:pos="1440"/>
-        <w:tab w:val="left" w:pos="1920"/>
-        <w:tab w:val="left" w:pos="2400"/>
-        <w:tab w:val="left" w:pos="2880"/>
-        <w:tab w:val="left" w:pos="3360"/>
-        <w:tab w:val="left" w:pos="3840"/>
-        <w:tab w:val="left" w:pos="4320"/>
-      </w:tabs>
-    </w:pPr>
-    <w:rPr>
-      <w:rFonts w:ascii="Courier New" w:hAnsi="Courier New"/>
-    </w:rPr>
-  </w:style>
-  <w:style w:type="paragraph" w:styleId="Nachrichtenkopf">
-    <w:name w:val="Message Header"/>
-    <w:basedOn w:val="Standard"/>
-    <w:pPr>
-      <w:pBdr>
-        <w:top w:val="single" w:sz="6" w:space="1" w:color="auto"/>
-        <w:left w:val="single" w:sz="6" w:space="1" w:color="auto"/>
-        <w:bottom w:val="single" w:sz="6" w:space="1" w:color="auto"/>
-        <w:right w:val="single" w:sz="6" w:space="1" w:color="auto"/>
-      </w:pBdr>
-      <w:shd w:val="pct20" w:color="auto" w:fill="auto"/>
-      <w:ind w:left="1134" w:hanging="1134"/>
-    </w:pPr>
-    <w:rPr>
-      <w:sz w:val="24"/>
-    </w:rPr>
-  </w:style>
-  <w:style w:type="paragraph" w:styleId="NurText">
-    <w:name w:val="Plain Text"/>
-    <w:basedOn w:val="Standard"/>
-    <w:rPr>
-      <w:rFonts w:ascii="Courier New" w:hAnsi="Courier New"/>
-    </w:rPr>
-  </w:style>
-  <w:style w:type="paragraph" w:styleId="Standardeinzug">
-    <w:name w:val="Normal Indent"/>
-    <w:basedOn w:val="Standard"/>
-    <w:pPr>
-      <w:ind w:left="708"/>
-    </w:pPr>
-  </w:style>
-  <w:style w:type="paragraph" w:styleId="Textkrper">
-    <w:name w:val="Body Text"/>
-    <w:basedOn w:val="Standard"/>
-    <w:pPr>
-      <w:spacing w:after="120"/>
-    </w:pPr>
-  </w:style>
-  <w:style w:type="paragraph" w:styleId="Textkrper2">
-    <w:name w:val="Body Text 2"/>
-    <w:basedOn w:val="Standard"/>
-    <w:pPr>
-      <w:spacing w:after="120" w:line="480" w:lineRule="auto"/>
-    </w:pPr>
-  </w:style>
-  <w:style w:type="paragraph" w:styleId="Textkrper3">
-    <w:name w:val="Body Text 3"/>
-    <w:basedOn w:val="Standard"/>
-    <w:pPr>
-      <w:spacing w:after="120"/>
-    </w:pPr>
-    <w:rPr>
-      <w:sz w:val="16"/>
-    </w:rPr>
-  </w:style>
-  <w:style w:type="paragraph" w:styleId="Textkrper-Zeileneinzug">
-    <w:name w:val="Body Text Indent"/>
-    <w:basedOn w:val="Standard"/>
-    <w:pPr>
-      <w:spacing w:after="120"/>
-      <w:ind w:left="283"/>
-    </w:pPr>
-  </w:style>
-  <w:style w:type="paragraph" w:styleId="Textkrper-Einzug2">
-    <w:name w:val="Body Text Indent 2"/>
-    <w:basedOn w:val="Standard"/>
-    <w:pPr>
-      <w:spacing w:after="120" w:line="480" w:lineRule="auto"/>
-      <w:ind w:left="283"/>
-    </w:pPr>
-  </w:style>
-  <w:style w:type="paragraph" w:styleId="Textkrper-Einzug3">
-    <w:name w:val="Body Text Indent 3"/>
-    <w:basedOn w:val="Standard"/>
-    <w:pPr>
-      <w:spacing w:after="120"/>
-      <w:ind w:left="283"/>
-    </w:pPr>
-    <w:rPr>
-      <w:sz w:val="16"/>
-    </w:rPr>
-  </w:style>
-  <w:style w:type="paragraph" w:styleId="Textkrper-Erstzeileneinzug">
-    <w:name w:val="Body Text First Indent"/>
-    <w:basedOn w:val="Textkrper"/>
-    <w:pPr>
-      <w:ind w:firstLine="210"/>
-    </w:pPr>
-  </w:style>
-  <w:style w:type="paragraph" w:styleId="Textkrper-Erstzeileneinzug2">
-    <w:name w:val="Body Text First Indent 2"/>
-    <w:basedOn w:val="Textkrper-Zeileneinzug"/>
-    <w:pPr>
-      <w:ind w:firstLine="210"/>
-    </w:pPr>
-  </w:style>
-  <w:style w:type="paragraph" w:styleId="Titel">
-    <w:name w:val="Title"/>
-    <w:basedOn w:val="Standard"/>
-    <w:qFormat/>
-    <w:pPr>
-      <w:spacing w:before="240" w:after="60"/>
-      <w:jc w:val="center"/>
-      <w:outlineLvl w:val="0"/>
-    </w:pPr>
-    <w:rPr>
-      <w:b/>
-      <w:kern w:val="28"/>
-      <w:sz w:val="32"/>
-    </w:rPr>
-  </w:style>
-  <w:style w:type="paragraph" w:styleId="Umschlagadresse">
-    <w:name w:val="envelope address"/>
-    <w:basedOn w:val="Standard"/>
-    <w:pPr>
-      <w:framePr w:w="4320" w:h="2160" w:hRule="exact" w:hSpace="141" w:wrap="auto" w:hAnchor="page" w:xAlign="center" w:yAlign="bottom"/>
-      <w:ind w:left="1"/>
-    </w:pPr>
-    <w:rPr>
-      <w:sz w:val="24"/>
-    </w:rPr>
-  </w:style>
-  <w:style w:type="paragraph" w:styleId="Unterschrift">
-    <w:name w:val="Signature"/>
-    <w:basedOn w:val="Standard"/>
-    <w:pPr>
-      <w:ind w:left="4252"/>
-    </w:pPr>
-  </w:style>
-  <w:style w:type="paragraph" w:styleId="Untertitel">
-    <w:name w:val="Subtitle"/>
-    <w:basedOn w:val="Standard"/>
-    <w:qFormat/>
-    <w:pPr>
-      <w:spacing w:after="60"/>
-      <w:jc w:val="center"/>
-      <w:outlineLvl w:val="1"/>
-    </w:pPr>
-    <w:rPr>
-      <w:sz w:val="24"/>
-    </w:rPr>
-  </w:style>
-  <w:style w:type="paragraph" w:styleId="Verzeichnis1">
-    <w:name w:val="toc 1"/>
-    <w:basedOn w:val="Standard"/>
-    <w:next w:val="Standard"/>
-    <w:autoRedefine/>
-    <w:semiHidden/>
-  </w:style>
-  <w:style w:type="paragraph" w:styleId="Verzeichnis2">
-    <w:name w:val="toc 2"/>
-    <w:basedOn w:val="Standard"/>
-    <w:next w:val="Standard"/>
-    <w:autoRedefine/>
-    <w:semiHidden/>
-    <w:pPr>
-      <w:ind w:left="200"/>
-    </w:pPr>
-  </w:style>
-  <w:style w:type="paragraph" w:styleId="Verzeichnis3">
-    <w:name w:val="toc 3"/>
-    <w:basedOn w:val="Standard"/>
-    <w:next w:val="Standard"/>
-    <w:autoRedefine/>
-    <w:semiHidden/>
-    <w:pPr>
-      <w:ind w:left="400"/>
-    </w:pPr>
-  </w:style>
-  <w:style w:type="paragraph" w:styleId="Verzeichnis4">
-    <w:name w:val="toc 4"/>
-    <w:basedOn w:val="Standard"/>
-    <w:next w:val="Standard"/>
-    <w:autoRedefine/>
-    <w:semiHidden/>
-    <w:pPr>
-      <w:ind w:left="600"/>
-    </w:pPr>
-  </w:style>
-  <w:style w:type="paragraph" w:styleId="Verzeichnis5">
-    <w:name w:val="toc 5"/>
-    <w:basedOn w:val="Standard"/>
-    <w:next w:val="Standard"/>
-    <w:autoRedefine/>
-    <w:semiHidden/>
-    <w:pPr>
-      <w:ind w:left="800"/>
-    </w:pPr>
-  </w:style>
-  <w:style w:type="paragraph" w:styleId="Verzeichnis6">
-    <w:name w:val="toc 6"/>
-    <w:basedOn w:val="Standard"/>
-    <w:next w:val="Standard"/>
-    <w:autoRedefine/>
-    <w:semiHidden/>
-    <w:pPr>
-      <w:ind w:left="1000"/>
-    </w:pPr>
-  </w:style>
-  <w:style w:type="paragraph" w:styleId="Verzeichnis7">
-    <w:name w:val="toc 7"/>
-    <w:basedOn w:val="Standard"/>
-    <w:next w:val="Standard"/>
-    <w:autoRedefine/>
-    <w:semiHidden/>
-    <w:pPr>
-      <w:ind w:left="1200"/>
-    </w:pPr>
-  </w:style>
-  <w:style w:type="paragraph" w:styleId="Verzeichnis8">
-    <w:name w:val="toc 8"/>
-    <w:basedOn w:val="Standard"/>
-    <w:next w:val="Standard"/>
-    <w:autoRedefine/>
-    <w:semiHidden/>
-    <w:pPr>
-      <w:ind w:left="1400"/>
-    </w:pPr>
-  </w:style>
-  <w:style w:type="paragraph" w:styleId="Verzeichnis9">
-    <w:name w:val="toc 9"/>
-    <w:basedOn w:val="Standard"/>
-    <w:next w:val="Standard"/>
-    <w:autoRedefine/>
-    <w:semiHidden/>
-    <w:pPr>
-      <w:ind w:left="1600"/>
-    </w:pPr>
-  </w:style>
-  <w:style w:type="paragraph" w:styleId="RGV-berschrift">
-    <w:name w:val="toa heading"/>
-    <w:basedOn w:val="Standard"/>
-    <w:next w:val="Standard"/>
-    <w:semiHidden/>
-    <w:pPr>
-      <w:spacing w:before="120"/>
-    </w:pPr>
-    <w:rPr>
-      <w:b/>
-      <w:sz w:val="24"/>
-    </w:rPr>
-  </w:style>
-  <w:style w:type="paragraph" w:styleId="Rechtsgrundlagenverzeichnis">
-    <w:name w:val="table of authorities"/>
-    <w:basedOn w:val="Standard"/>
-    <w:next w:val="Standard"/>
-    <w:semiHidden/>
-    <w:pPr>
-      <w:ind w:left="200" w:hanging="200"/>
-    </w:pPr>
-  </w:style>
-  <w:style w:type="paragraph" w:customStyle="1" w:styleId="StadtBern">
-    <w:name w:val="Stadt Bern"/>
-    <w:basedOn w:val="berschrift1"/>
-  </w:style>
-  <w:style w:type="paragraph" w:customStyle="1" w:styleId="Betreff">
-    <w:name w:val="Betreff"/>
-    <w:basedOn w:val="Text"/>
-    <w:next w:val="Text"/>
-    <w:rPr>
-      <w:b/>
-    </w:rPr>
-  </w:style>
-  <w:style w:type="paragraph" w:customStyle="1" w:styleId="Abteilung">
-    <w:name w:val="Abteilung"/>
-    <w:basedOn w:val="StadtBern"/>
-    <w:next w:val="Standard"/>
-    <w:pPr>
-      <w:spacing w:before="640"/>
-    </w:pPr>
-    <w:rPr>
-      <w:b w:val="0"/>
-    </w:rPr>
-  </w:style>
-  <w:style w:type="paragraph" w:styleId="Listenabsatz">
-    <w:name w:val="List Paragraph"/>
-    <w:basedOn w:val="Standard"/>
-    <w:uiPriority w:val="34"/>
-    <w:qFormat/>
-    <w:rsid w:val="003F59A5"/>
-    <w:pPr>
-      <w:ind w:left="720"/>
-      <w:contextualSpacing/>
-    </w:pPr>
-  </w:style>
-  <w:style w:type="paragraph" w:styleId="Sprechblasentext">
-    <w:name w:val="Balloon Text"/>
-    <w:basedOn w:val="Standard"/>
-    <w:link w:val="SprechblasentextZchn"/>
-    <w:rsid w:val="00C8353C"/>
-    <w:rPr>
-      <w:rFonts w:ascii="Tahoma" w:hAnsi="Tahoma" w:cs="Tahoma"/>
-      <w:sz w:val="16"/>
-      <w:szCs w:val="16"/>
-    </w:rPr>
-  </w:style>
-  <w:style w:type="character" w:customStyle="1" w:styleId="SprechblasentextZchn">
-    <w:name w:val="Sprechblasentext Zchn"/>
-    <w:basedOn w:val="Absatz-Standardschriftart"/>
-    <w:link w:val="Sprechblasentext"/>
-    <w:rsid w:val="00C8353C"/>
-    <w:rPr>
-      <w:rFonts w:ascii="Tahoma" w:hAnsi="Tahoma" w:cs="Tahoma"/>
-      <w:sz w:val="16"/>
-      <w:szCs w:val="16"/>
-    </w:rPr>
-  </w:style>
-  <w:style w:type="character" w:styleId="Endnotenzeichen">
-    <w:name w:val="endnote reference"/>
-    <w:basedOn w:val="Absatz-Standardschriftart"/>
-    <w:rsid w:val="000150C0"/>
-    <w:rPr>
-      <w:vertAlign w:val="superscript"/>
-    </w:rPr>
-  </w:style>
-  <w:style w:type="character" w:styleId="Funotenzeichen">
-    <w:name w:val="footnote reference"/>
-    <w:basedOn w:val="Absatz-Standardschriftart"/>
-    <w:rsid w:val="000150C0"/>
-    <w:rPr>
-      <w:vertAlign w:val="superscript"/>
-    </w:rPr>
-  </w:style>
-  <w:style w:type="character" w:styleId="Kommentarzeichen">
-    <w:name w:val="annotation reference"/>
-    <w:basedOn w:val="Absatz-Standardschriftart"/>
-    <w:rsid w:val="00822AD0"/>
-    <w:rPr>
-      <w:sz w:val="16"/>
-      <w:szCs w:val="16"/>
-    </w:rPr>
-  </w:style>
-  <w:style w:type="paragraph" w:styleId="Kommentarthema">
-    <w:name w:val="annotation subject"/>
-    <w:basedOn w:val="Kommentartext"/>
-    <w:next w:val="Kommentartext"/>
-    <w:link w:val="KommentarthemaZchn"/>
-    <w:rsid w:val="00822AD0"/>
-    <w:rPr>
-      <w:b/>
-      <w:bCs/>
-    </w:rPr>
-  </w:style>
-  <w:style w:type="character" w:customStyle="1" w:styleId="KommentartextZchn">
-    <w:name w:val="Kommentartext Zchn"/>
-    <w:basedOn w:val="Absatz-Standardschriftart"/>
-    <w:link w:val="Kommentartext"/>
-    <w:semiHidden/>
-    <w:rsid w:val="00822AD0"/>
-    <w:rPr>
-      <w:rFonts w:ascii="Arial" w:hAnsi="Arial"/>
-    </w:rPr>
-  </w:style>
-  <w:style w:type="character" w:customStyle="1" w:styleId="KommentarthemaZchn">
-    <w:name w:val="Kommentarthema Zchn"/>
-    <w:basedOn w:val="KommentartextZchn"/>
-    <w:link w:val="Kommentarthema"/>
-    <w:rsid w:val="00822AD0"/>
-    <w:rPr>
-      <w:rFonts w:ascii="Arial" w:hAnsi="Arial"/>
-      <w:b/>
-      <w:bCs/>
-    </w:rPr>
-  </w:style>
-  <w:style w:type="character" w:styleId="Platzhaltertext">
-    <w:name w:val="Placeholder Text"/>
-    <w:basedOn w:val="Absatz-Standardschriftart"/>
+    <w:basedOn w:val="DefaultParagraphFont"/>
     <w:uiPriority w:val="99"/>
     <w:semiHidden/>
     <w:rsid w:val="00023F7A"/>
@@ -5416,7 +4575,7 @@
 </file>
 
 <file path=customXml/itemProps1.xml><?xml version="1.0" encoding="utf-8"?>
-<ds:datastoreItem xmlns:ds="http://schemas.openxmlformats.org/officeDocument/2006/customXml" ds:itemID="{CE422A0A-640B-4A8A-A4F8-4AB3B2536059}">
+<ds:datastoreItem xmlns:ds="http://schemas.openxmlformats.org/officeDocument/2006/customXml" ds:itemID="{AE7531AD-E076-4827-B54B-FDFD8C419A76}">
   <ds:schemaRefs>
     <ds:schemaRef ds:uri="http://schemas.openxmlformats.org/officeDocument/2006/bibliography"/>
   </ds:schemaRefs>

</xml_diff>

<commit_message>
EBEGU-1599 * Upating Mahnung templates with address and telephone number for Schulamt only cases * Hiding test case 11 until it can be enabled in period 18/19
</commit_message>
<xml_diff>
--- a/ebegu-server/src/main/resources/vorlagen/1_Mahnung.docx
+++ b/ebegu-server/src/main/resources/vorlagen/1_Mahnung.docx
@@ -65,96 +65,6 @@
                 <w:sz w:val="20"/>
               </w:rPr>
               <w:t>Jugendamt</w:t>
-            </w:r>
-            <w:r>
-              <w:rPr>
-                <w:color w:val="000000" w:themeColor="text1"/>
-                <w:sz w:val="20"/>
-                <w:szCs w:val="18"/>
-              </w:rPr>
-              <w:fldChar w:fldCharType="begin"/>
-            </w:r>
-            <w:r>
-              <w:rPr>
-                <w:color w:val="000000" w:themeColor="text1"/>
-                <w:sz w:val="20"/>
-                <w:szCs w:val="18"/>
-              </w:rPr>
-              <w:instrText xml:space="preserve"> DOCVARIABLE  ENDIF_mahnung.adresseJugendamt  \* MERGEFORMAT </w:instrText>
-            </w:r>
-            <w:r>
-              <w:rPr>
-                <w:color w:val="000000" w:themeColor="text1"/>
-                <w:sz w:val="20"/>
-                <w:szCs w:val="18"/>
-              </w:rPr>
-              <w:fldChar w:fldCharType="end"/>
-            </w:r>
-            <w:r>
-              <w:rPr>
-                <w:color w:val="000000" w:themeColor="text1"/>
-                <w:sz w:val="20"/>
-                <w:szCs w:val="18"/>
-              </w:rPr>
-              <w:fldChar w:fldCharType="begin"/>
-            </w:r>
-            <w:r>
-              <w:rPr>
-                <w:color w:val="000000" w:themeColor="text1"/>
-                <w:sz w:val="20"/>
-                <w:szCs w:val="18"/>
-              </w:rPr>
-              <w:instrText xml:space="preserve"> DOCVARIABLE  IF_mahnung.adresseSchulamt  \* MERGEFORMAT </w:instrText>
-            </w:r>
-            <w:r>
-              <w:rPr>
-                <w:color w:val="000000" w:themeColor="text1"/>
-                <w:sz w:val="20"/>
-                <w:szCs w:val="18"/>
-              </w:rPr>
-              <w:fldChar w:fldCharType="end"/>
-            </w:r>
-            <w:r>
-              <w:rPr>
-                <w:color w:val="000000" w:themeColor="text1"/>
-                <w:sz w:val="20"/>
-                <w:szCs w:val="18"/>
-              </w:rPr>
-              <w:t>S</w:t>
-            </w:r>
-            <w:r>
-              <w:rPr>
-                <w:rFonts w:cs="Arial"/>
-                <w:spacing w:val="0"/>
-                <w:sz w:val="20"/>
-              </w:rPr>
-              <w:t>chulamt</w:t>
-            </w:r>
-            <w:bookmarkStart w:id="0" w:name="_GoBack"/>
-            <w:bookmarkEnd w:id="0"/>
-            <w:r>
-              <w:rPr>
-                <w:color w:val="000000" w:themeColor="text1"/>
-                <w:sz w:val="20"/>
-                <w:szCs w:val="18"/>
-              </w:rPr>
-              <w:fldChar w:fldCharType="begin"/>
-            </w:r>
-            <w:r>
-              <w:rPr>
-                <w:color w:val="000000" w:themeColor="text1"/>
-                <w:sz w:val="20"/>
-                <w:szCs w:val="18"/>
-              </w:rPr>
-              <w:instrText xml:space="preserve"> DOCVARIABLE  ENDIF_mahnung.adresseSchulamt  \* MERGEFORMAT </w:instrText>
-            </w:r>
-            <w:r>
-              <w:rPr>
-                <w:color w:val="000000" w:themeColor="text1"/>
-                <w:sz w:val="20"/>
-                <w:szCs w:val="18"/>
-              </w:rPr>
-              <w:fldChar w:fldCharType="end"/>
             </w:r>
           </w:p>
           <w:p>
@@ -280,14 +190,226 @@
               </w:rPr>
               <w:t>www.bern.ch</w:t>
             </w:r>
+            <w:r>
+              <w:rPr>
+                <w:color w:val="000000" w:themeColor="text1"/>
+                <w:sz w:val="20"/>
+                <w:szCs w:val="18"/>
+              </w:rPr>
+              <w:fldChar w:fldCharType="begin"/>
+            </w:r>
+            <w:r>
+              <w:rPr>
+                <w:color w:val="000000" w:themeColor="text1"/>
+                <w:sz w:val="20"/>
+                <w:szCs w:val="18"/>
+              </w:rPr>
+              <w:instrText xml:space="preserve"> DOCVARIABLE  ENDIF_mahnung.adresseJugendamt  \* MERGEFORMAT </w:instrText>
+            </w:r>
+            <w:r>
+              <w:rPr>
+                <w:color w:val="000000" w:themeColor="text1"/>
+                <w:sz w:val="20"/>
+                <w:szCs w:val="18"/>
+              </w:rPr>
+              <w:fldChar w:fldCharType="end"/>
+            </w:r>
+            <w:r>
+              <w:rPr>
+                <w:color w:val="000000" w:themeColor="text1"/>
+                <w:sz w:val="20"/>
+                <w:szCs w:val="18"/>
+              </w:rPr>
+              <w:fldChar w:fldCharType="begin"/>
+            </w:r>
+            <w:r>
+              <w:rPr>
+                <w:color w:val="000000" w:themeColor="text1"/>
+                <w:sz w:val="20"/>
+                <w:szCs w:val="18"/>
+              </w:rPr>
+              <w:instrText xml:space="preserve"> DOCVARIABLE  IF_mahnung.adresseSchulamt  \* MERGEFORMAT </w:instrText>
+            </w:r>
+            <w:r>
+              <w:rPr>
+                <w:color w:val="000000" w:themeColor="text1"/>
+                <w:sz w:val="20"/>
+                <w:szCs w:val="18"/>
+              </w:rPr>
+              <w:fldChar w:fldCharType="end"/>
+            </w:r>
+            <w:r>
+              <w:rPr>
+                <w:color w:val="000000" w:themeColor="text1"/>
+                <w:sz w:val="20"/>
+                <w:szCs w:val="18"/>
+              </w:rPr>
+              <w:t>S</w:t>
+            </w:r>
+            <w:r>
+              <w:rPr>
+                <w:rFonts w:cs="Arial"/>
+                <w:spacing w:val="0"/>
+                <w:sz w:val="20"/>
+              </w:rPr>
+              <w:t>chulamt</w:t>
+            </w:r>
+          </w:p>
+          <w:p>
+            <w:pPr>
+              <w:pStyle w:val="Absender"/>
+              <w:rPr>
+                <w:rFonts w:cs="Arial"/>
+                <w:spacing w:val="0"/>
+                <w:sz w:val="20"/>
+              </w:rPr>
+            </w:pPr>
+            <w:r>
+              <w:rPr>
+                <w:rFonts w:cs="Arial"/>
+                <w:spacing w:val="0"/>
+                <w:sz w:val="20"/>
+              </w:rPr>
+              <w:t>Effingerstrasse 21</w:t>
+            </w:r>
+          </w:p>
+          <w:p>
+            <w:pPr>
+              <w:pStyle w:val="Absender"/>
+              <w:rPr>
+                <w:rFonts w:cs="Arial"/>
+                <w:spacing w:val="0"/>
+                <w:sz w:val="20"/>
+              </w:rPr>
+            </w:pPr>
+            <w:r>
+              <w:rPr>
+                <w:rFonts w:cs="Arial"/>
+                <w:spacing w:val="0"/>
+                <w:sz w:val="20"/>
+              </w:rPr>
+              <w:t>300</w:t>
+            </w:r>
+            <w:r>
+              <w:rPr>
+                <w:rFonts w:cs="Arial"/>
+                <w:spacing w:val="0"/>
+                <w:sz w:val="20"/>
+              </w:rPr>
+              <w:t>8</w:t>
+            </w:r>
+            <w:r>
+              <w:rPr>
+                <w:rFonts w:cs="Arial"/>
+                <w:spacing w:val="0"/>
+                <w:sz w:val="20"/>
+              </w:rPr>
+              <w:t xml:space="preserve"> Bern</w:t>
+            </w:r>
+          </w:p>
+          <w:p>
+            <w:pPr>
+              <w:pStyle w:val="Absender"/>
+              <w:rPr>
+                <w:rFonts w:cs="Arial"/>
+                <w:spacing w:val="0"/>
+                <w:sz w:val="20"/>
+              </w:rPr>
+            </w:pPr>
+          </w:p>
+          <w:p>
+            <w:pPr>
+              <w:pStyle w:val="Absender"/>
+              <w:rPr>
+                <w:rFonts w:cs="Arial"/>
+                <w:spacing w:val="0"/>
+                <w:sz w:val="20"/>
+              </w:rPr>
+            </w:pPr>
+            <w:r>
+              <w:rPr>
+                <w:rFonts w:cs="Arial"/>
+                <w:spacing w:val="0"/>
+                <w:sz w:val="20"/>
+              </w:rPr>
+              <w:t>Telefon 031 321 64 69</w:t>
+            </w:r>
+          </w:p>
+          <w:p>
+            <w:pPr>
+              <w:pStyle w:val="Absender"/>
+              <w:rPr>
+                <w:rFonts w:cs="Arial"/>
+                <w:spacing w:val="0"/>
+                <w:sz w:val="20"/>
+              </w:rPr>
+            </w:pPr>
+            <w:r>
+              <w:rPr>
+                <w:rFonts w:cs="Arial"/>
+                <w:spacing w:val="0"/>
+                <w:sz w:val="20"/>
+              </w:rPr>
+              <w:t>tagesschulen</w:t>
+            </w:r>
+            <w:r>
+              <w:rPr>
+                <w:rFonts w:cs="Arial"/>
+                <w:spacing w:val="0"/>
+                <w:sz w:val="20"/>
+              </w:rPr>
+              <w:t>@bern.ch</w:t>
+            </w:r>
+          </w:p>
+          <w:p>
+            <w:pPr>
+              <w:pStyle w:val="Absender"/>
+              <w:rPr>
+                <w:rFonts w:cs="Arial"/>
+                <w:spacing w:val="0"/>
+                <w:sz w:val="20"/>
+              </w:rPr>
+            </w:pPr>
+            <w:r>
+              <w:rPr>
+                <w:rFonts w:cs="Arial"/>
+                <w:spacing w:val="0"/>
+                <w:sz w:val="20"/>
+              </w:rPr>
+              <w:t>www.bern.ch</w:t>
+            </w:r>
+            <w:r>
+              <w:rPr>
+                <w:color w:val="000000" w:themeColor="text1"/>
+                <w:sz w:val="20"/>
+                <w:szCs w:val="18"/>
+              </w:rPr>
+              <w:fldChar w:fldCharType="begin"/>
+            </w:r>
+            <w:r>
+              <w:rPr>
+                <w:color w:val="000000" w:themeColor="text1"/>
+                <w:sz w:val="20"/>
+                <w:szCs w:val="18"/>
+              </w:rPr>
+              <w:instrText xml:space="preserve"> DOCVARIABLE  ENDIF_mahnung.adresseSchulamt  \* MERGEFORMAT </w:instrText>
+            </w:r>
+            <w:r>
+              <w:rPr>
+                <w:color w:val="000000" w:themeColor="text1"/>
+                <w:sz w:val="20"/>
+                <w:szCs w:val="18"/>
+              </w:rPr>
+              <w:fldChar w:fldCharType="end"/>
+            </w:r>
           </w:p>
         </w:tc>
-        <w:bookmarkStart w:id="1" w:name="NVnErzBer1"/>
-        <w:bookmarkStart w:id="2" w:name="AdrErzBer1"/>
-        <w:bookmarkStart w:id="3" w:name="PLZOrtErzBer1"/>
+        <w:bookmarkStart w:id="0" w:name="NVnErzBer1"/>
+        <w:bookmarkStart w:id="1" w:name="AdrErzBer1"/>
+        <w:bookmarkStart w:id="2" w:name="PLZOrtErzBer1"/>
+        <w:bookmarkEnd w:id="0"/>
         <w:bookmarkEnd w:id="1"/>
         <w:bookmarkEnd w:id="2"/>
-        <w:bookmarkEnd w:id="3"/>
         <w:tc>
           <w:tcPr>
             <w:tcW w:w="4893" w:type="dxa"/>
@@ -532,8 +654,8 @@
         </w:rPr>
         <w:fldChar w:fldCharType="end"/>
       </w:r>
-      <w:bookmarkStart w:id="4" w:name="BGTNr"/>
-      <w:bookmarkEnd w:id="4"/>
+      <w:bookmarkStart w:id="3" w:name="BGTNr"/>
+      <w:bookmarkEnd w:id="3"/>
     </w:p>
     <w:p>
       <w:pPr>
@@ -1352,6 +1474,7 @@
         <w:rPr>
           <w:rFonts w:cs="Arial"/>
           <w:spacing w:val="0"/>
+          <w:lang w:val="de-DE"/>
         </w:rPr>
         <w:t xml:space="preserve"> stehen Ihnen unsere Mitarbeitenden</w:t>
       </w:r>
@@ -1359,6 +1482,7 @@
         <w:rPr>
           <w:rFonts w:cs="Arial"/>
           <w:spacing w:val="0"/>
+          <w:lang w:val="de-DE"/>
         </w:rPr>
         <w:t xml:space="preserve"> gerne</w:t>
       </w:r>
@@ -1366,6 +1490,15 @@
         <w:rPr>
           <w:rFonts w:cs="Arial"/>
           <w:spacing w:val="0"/>
+          <w:lang w:val="de-DE"/>
+        </w:rPr>
+        <w:t xml:space="preserve"> während der Bürozeiten zur Verfügung</w:t>
+      </w:r>
+      <w:r>
+        <w:rPr>
+          <w:rFonts w:cs="Arial"/>
+          <w:spacing w:val="0"/>
+          <w:lang w:val="de-DE"/>
         </w:rPr>
         <w:t xml:space="preserve"> </w:t>
       </w:r>
@@ -1373,7 +1506,6 @@
         <w:rPr>
           <w:rFonts w:cs="Arial"/>
           <w:spacing w:val="0"/>
-          <w:lang w:val="de-DE"/>
         </w:rPr>
         <w:fldChar w:fldCharType="begin"/>
       </w:r>
@@ -1381,15 +1513,13 @@
         <w:rPr>
           <w:rFonts w:cs="Arial"/>
           <w:spacing w:val="0"/>
-          <w:lang w:val="de-DE"/>
-        </w:rPr>
-        <w:instrText xml:space="preserve"> DOCVARIABLE  FIELD_mahnung.kontaktStelle  \* MERGEFORMAT </w:instrText>
-      </w:r>
-      <w:r>
-        <w:rPr>
-          <w:rFonts w:cs="Arial"/>
-          <w:spacing w:val="0"/>
-          <w:lang w:val="de-DE"/>
+        </w:rPr>
+        <w:instrText xml:space="preserve"> DOCVARIABLE  IF_mahnung.adresseJugendamt  \* MERGEFORMAT </w:instrText>
+      </w:r>
+      <w:r>
+        <w:rPr>
+          <w:rFonts w:cs="Arial"/>
+          <w:spacing w:val="0"/>
         </w:rPr>
         <w:fldChar w:fldCharType="end"/>
       </w:r>
@@ -1397,7 +1527,83 @@
         <w:rPr>
           <w:rFonts w:cs="Arial"/>
           <w:spacing w:val="0"/>
-          <w:lang w:val="de-DE"/>
+        </w:rPr>
+        <w:t>(Telefonnummer 031 321 51 15 und per E-Mail kinderbetreuung@bern.ch)</w:t>
+      </w:r>
+      <w:r>
+        <w:rPr>
+          <w:rFonts w:cs="Arial"/>
+          <w:spacing w:val="0"/>
+        </w:rPr>
+        <w:fldChar w:fldCharType="begin"/>
+      </w:r>
+      <w:r>
+        <w:rPr>
+          <w:rFonts w:cs="Arial"/>
+          <w:spacing w:val="0"/>
+        </w:rPr>
+        <w:instrText xml:space="preserve"> DOCVARIABLE  ENDIF_mahnung.adresseJugendamt  \* MERGEFORMAT </w:instrText>
+      </w:r>
+      <w:r>
+        <w:rPr>
+          <w:rFonts w:cs="Arial"/>
+          <w:spacing w:val="0"/>
+        </w:rPr>
+        <w:fldChar w:fldCharType="end"/>
+      </w:r>
+      <w:r>
+        <w:rPr>
+          <w:rFonts w:cs="Arial"/>
+          <w:spacing w:val="0"/>
+        </w:rPr>
+        <w:fldChar w:fldCharType="begin"/>
+      </w:r>
+      <w:r>
+        <w:rPr>
+          <w:rFonts w:cs="Arial"/>
+          <w:spacing w:val="0"/>
+        </w:rPr>
+        <w:instrText xml:space="preserve"> DOCVARIABLE  IF_mahnung.adresseSchulamt  \* MERGEFORMAT </w:instrText>
+      </w:r>
+      <w:r>
+        <w:rPr>
+          <w:rFonts w:cs="Arial"/>
+          <w:spacing w:val="0"/>
+        </w:rPr>
+        <w:fldChar w:fldCharType="end"/>
+      </w:r>
+      <w:r>
+        <w:rPr>
+          <w:rFonts w:cs="Arial"/>
+          <w:spacing w:val="0"/>
+        </w:rPr>
+        <w:t>(Telefonnummer 031 321 64 69 und per E-Mail tagesschulen@bern.ch)</w:t>
+      </w:r>
+      <w:r>
+        <w:rPr>
+          <w:rFonts w:cs="Arial"/>
+          <w:spacing w:val="0"/>
+        </w:rPr>
+        <w:fldChar w:fldCharType="begin"/>
+      </w:r>
+      <w:r>
+        <w:rPr>
+          <w:rFonts w:cs="Arial"/>
+          <w:spacing w:val="0"/>
+        </w:rPr>
+        <w:instrText xml:space="preserve"> DOCVARIABLE  ENDIF_mahnung.adresseSchulamt  \* MERGEFORMAT </w:instrText>
+      </w:r>
+      <w:r>
+        <w:rPr>
+          <w:rFonts w:cs="Arial"/>
+          <w:spacing w:val="0"/>
+        </w:rPr>
+        <w:fldChar w:fldCharType="end"/>
+      </w:r>
+      <w:r>
+        <w:rPr>
+          <w:rFonts w:cs="Arial"/>
+          <w:spacing w:val="0"/>
         </w:rPr>
         <w:t>.</w:t>
       </w:r>
@@ -1499,6 +1705,8 @@
           <w:spacing w:val="0"/>
         </w:rPr>
       </w:pPr>
+      <w:bookmarkStart w:id="4" w:name="_GoBack"/>
+      <w:bookmarkEnd w:id="4"/>
     </w:p>
     <w:p>
       <w:pPr>
@@ -4575,7 +4783,7 @@
 </file>
 
 <file path=customXml/itemProps1.xml><?xml version="1.0" encoding="utf-8"?>
-<ds:datastoreItem xmlns:ds="http://schemas.openxmlformats.org/officeDocument/2006/customXml" ds:itemID="{AE7531AD-E076-4827-B54B-FDFD8C419A76}">
+<ds:datastoreItem xmlns:ds="http://schemas.openxmlformats.org/officeDocument/2006/customXml" ds:itemID="{BD3D2156-545B-40B7-86D2-FD8863969C04}">
   <ds:schemaRefs>
     <ds:schemaRef ds:uri="http://schemas.openxmlformats.org/officeDocument/2006/bibliography"/>
   </ds:schemaRefs>

</xml_diff>

<commit_message>
EBEGU-1575 * Erste und zweite Mahnung unterstützen bis zu 50 Unterlagen mit "schöner" Seitenumbruch
</commit_message>
<xml_diff>
--- a/ebegu-server/src/main/resources/vorlagen/1_Mahnung.docx
+++ b/ebegu-server/src/main/resources/vorlagen/1_Mahnung.docx
@@ -25,6 +25,8 @@
           <w:tcPr>
             <w:tcW w:w="4962" w:type="dxa"/>
           </w:tcPr>
+          <w:bookmarkStart w:id="0" w:name="_GoBack"/>
+          <w:bookmarkEnd w:id="0"/>
           <w:p>
             <w:pPr>
               <w:pStyle w:val="Absender"/>
@@ -404,12 +406,12 @@
             </w:r>
           </w:p>
         </w:tc>
-        <w:bookmarkStart w:id="0" w:name="NVnErzBer1"/>
-        <w:bookmarkStart w:id="1" w:name="AdrErzBer1"/>
-        <w:bookmarkStart w:id="2" w:name="PLZOrtErzBer1"/>
-        <w:bookmarkEnd w:id="0"/>
+        <w:bookmarkStart w:id="1" w:name="NVnErzBer1"/>
+        <w:bookmarkStart w:id="2" w:name="AdrErzBer1"/>
+        <w:bookmarkStart w:id="3" w:name="PLZOrtErzBer1"/>
         <w:bookmarkEnd w:id="1"/>
         <w:bookmarkEnd w:id="2"/>
+        <w:bookmarkEnd w:id="3"/>
         <w:tc>
           <w:tcPr>
             <w:tcW w:w="4893" w:type="dxa"/>
@@ -654,8 +656,8 @@
         </w:rPr>
         <w:fldChar w:fldCharType="end"/>
       </w:r>
-      <w:bookmarkStart w:id="3" w:name="BGTNr"/>
-      <w:bookmarkEnd w:id="3"/>
+      <w:bookmarkStart w:id="4" w:name="BGTNr"/>
+      <w:bookmarkEnd w:id="4"/>
     </w:p>
     <w:p>
       <w:pPr>
@@ -1705,8 +1707,6 @@
           <w:spacing w:val="0"/>
         </w:rPr>
       </w:pPr>
-      <w:bookmarkStart w:id="4" w:name="_GoBack"/>
-      <w:bookmarkEnd w:id="4"/>
     </w:p>
     <w:p>
       <w:pPr>
@@ -4783,7 +4783,7 @@
 </file>
 
 <file path=customXml/itemProps1.xml><?xml version="1.0" encoding="utf-8"?>
-<ds:datastoreItem xmlns:ds="http://schemas.openxmlformats.org/officeDocument/2006/customXml" ds:itemID="{BD3D2156-545B-40B7-86D2-FD8863969C04}">
+<ds:datastoreItem xmlns:ds="http://schemas.openxmlformats.org/officeDocument/2006/customXml" ds:itemID="{FAF0F944-D629-47C6-88EC-CDC6E1D92033}">
   <ds:schemaRefs>
     <ds:schemaRef ds:uri="http://schemas.openxmlformats.org/officeDocument/2006/bibliography"/>
   </ds:schemaRefs>

</xml_diff>